<commit_message>
finish + quesiton 6
</commit_message>
<xml_diff>
--- a/ex01/answers.docx
+++ b/ex01/answers.docx
@@ -1,244 +1,7 @@
 
 <file path=word/document.xml><?xml version="1.0" encoding="utf-8"?>
-<w:document xmlns:wpc="http://schemas.microsoft.com/office/word/2010/wordprocessingCanvas" xmlns:mc="http://schemas.openxmlformats.org/markup-compatibility/2006" xmlns:o="urn:schemas-microsoft-com:office:office" xmlns:r="http://schemas.openxmlformats.org/officeDocument/2006/relationships" xmlns:m="http://schemas.openxmlformats.org/officeDocument/2006/math" xmlns:v="urn:schemas-microsoft-com:vml" xmlns:wp14="http://schemas.microsoft.com/office/word/2010/wordprocessingDrawing" xmlns:wp="http://schemas.openxmlformats.org/drawingml/2006/wordprocessingDrawing" xmlns:w10="urn:schemas-microsoft-com:office:word" xmlns:w="http://schemas.openxmlformats.org/wordprocessingml/2006/main" xmlns:w14="http://schemas.microsoft.com/office/word/2010/wordml" xmlns:wpg="http://schemas.microsoft.com/office/word/2010/wordprocessingGroup" xmlns:wpi="http://schemas.microsoft.com/office/word/2010/wordprocessingInk" xmlns:wne="http://schemas.microsoft.com/office/word/2006/wordml" xmlns:wps="http://schemas.microsoft.com/office/word/2010/wordprocessingShape" mc:Ignorable="w14 wp14">
+<w:document xmlns:wpc="http://schemas.microsoft.com/office/word/2010/wordprocessingCanvas" xmlns:mc="http://schemas.openxmlformats.org/markup-compatibility/2006" xmlns:o="urn:schemas-microsoft-com:office:office" xmlns:r="http://schemas.openxmlformats.org/officeDocument/2006/relationships" xmlns:m="http://schemas.openxmlformats.org/officeDocument/2006/math" xmlns:v="urn:schemas-microsoft-com:vml" xmlns:wp14="http://schemas.microsoft.com/office/word/2010/wordprocessingDrawing" xmlns:wp="http://schemas.openxmlformats.org/drawingml/2006/wordprocessingDrawing" xmlns:w10="urn:schemas-microsoft-com:office:word" xmlns:w="http://schemas.openxmlformats.org/wordprocessingml/2006/main" xmlns:w14="http://schemas.microsoft.com/office/word/2010/wordml" xmlns:w15="http://schemas.microsoft.com/office/word/2012/wordml" xmlns:wpg="http://schemas.microsoft.com/office/word/2010/wordprocessingGroup" xmlns:wpi="http://schemas.microsoft.com/office/word/2010/wordprocessingInk" xmlns:wne="http://schemas.microsoft.com/office/word/2006/wordml" xmlns:wps="http://schemas.microsoft.com/office/word/2010/wordprocessingShape" mc:Ignorable="w14 w15 wp14">
   <w:body>
-    <w:p>
-      <w:pPr>
-        <w:rPr>
-          <w:b/>
-          <w:bCs/>
-          <w:u w:val="single"/>
-        </w:rPr>
-      </w:pPr>
-      <w:r>
-        <w:rPr>
-          <w:b/>
-          <w:bCs/>
-          <w:u w:val="single"/>
-        </w:rPr>
-        <w:t>Q4</w:t>
-      </w:r>
-    </w:p>
-    <w:p/>
-    <w:p>
-      <w:pPr>
-        <w:pStyle w:val="ListParagraph"/>
-        <w:numPr>
-          <w:ilvl w:val="0"/>
-          <w:numId w:val="1"/>
-        </w:numPr>
-      </w:pPr>
-      <w:r>
-        <w:t>The SELECT sets intersect in these cases:</w:t>
-      </w:r>
-    </w:p>
-    <w:p>
-      <w:pPr>
-        <w:pStyle w:val="ListParagraph"/>
-        <w:numPr>
-          <w:ilvl w:val="0"/>
-          <w:numId w:val="2"/>
-        </w:numPr>
-        <w:rPr>
-          <w:i/>
-          <w:iCs/>
-        </w:rPr>
-      </w:pPr>
-      <w:proofErr w:type="spellStart"/>
-      <w:r>
-        <w:rPr>
-          <w:i/>
-          <w:iCs/>
-        </w:rPr>
-        <w:t>obj</w:t>
-      </w:r>
-      <w:proofErr w:type="spellEnd"/>
-      <w:r>
-        <w:rPr>
-          <w:i/>
-          <w:iCs/>
-        </w:rPr>
-        <w:t xml:space="preserve"> -&gt; LB RB</w:t>
-      </w:r>
-    </w:p>
-    <w:p>
-      <w:pPr>
-        <w:pStyle w:val="ListParagraph"/>
-        <w:numPr>
-          <w:ilvl w:val="0"/>
-          <w:numId w:val="2"/>
-        </w:numPr>
-        <w:rPr>
-          <w:i/>
-          <w:iCs/>
-        </w:rPr>
-      </w:pPr>
-      <w:proofErr w:type="spellStart"/>
-      <w:r>
-        <w:rPr>
-          <w:i/>
-          <w:iCs/>
-        </w:rPr>
-        <w:t>obj</w:t>
-      </w:r>
-      <w:proofErr w:type="spellEnd"/>
-      <w:r>
-        <w:rPr>
-          <w:i/>
-          <w:iCs/>
-        </w:rPr>
-        <w:t xml:space="preserve"> -&gt; LB members RB</w:t>
-      </w:r>
-    </w:p>
-    <w:p>
-      <w:pPr>
-        <w:pStyle w:val="ListParagraph"/>
-        <w:numPr>
-          <w:ilvl w:val="0"/>
-          <w:numId w:val="2"/>
-        </w:numPr>
-        <w:rPr>
-          <w:i/>
-          <w:iCs/>
-        </w:rPr>
-      </w:pPr>
-      <w:r>
-        <w:t>(</w:t>
-      </w:r>
-      <w:r>
-        <w:t>B</w:t>
-      </w:r>
-      <w:r>
-        <w:t>oth of the sets have “LB”.)</w:t>
-      </w:r>
-    </w:p>
-    <w:p>
-      <w:pPr>
-        <w:ind w:left="360"/>
-      </w:pPr>
-    </w:p>
-    <w:p>
-      <w:pPr>
-        <w:pStyle w:val="ListParagraph"/>
-        <w:numPr>
-          <w:ilvl w:val="0"/>
-          <w:numId w:val="3"/>
-        </w:numPr>
-        <w:rPr>
-          <w:i/>
-          <w:iCs/>
-        </w:rPr>
-      </w:pPr>
-      <w:r>
-        <w:rPr>
-          <w:i/>
-          <w:iCs/>
-        </w:rPr>
-        <w:t xml:space="preserve">members -&gt; </w:t>
-      </w:r>
-      <w:proofErr w:type="spellStart"/>
-      <w:r>
-        <w:rPr>
-          <w:i/>
-          <w:iCs/>
-        </w:rPr>
-        <w:t>keyvalue</w:t>
-      </w:r>
-      <w:proofErr w:type="spellEnd"/>
-    </w:p>
-    <w:p>
-      <w:pPr>
-        <w:pStyle w:val="ListParagraph"/>
-        <w:numPr>
-          <w:ilvl w:val="0"/>
-          <w:numId w:val="3"/>
-        </w:numPr>
-        <w:rPr>
-          <w:i/>
-          <w:iCs/>
-        </w:rPr>
-      </w:pPr>
-      <w:r>
-        <w:rPr>
-          <w:i/>
-          <w:iCs/>
-        </w:rPr>
-        <w:t>members -&gt; members COMMA members</w:t>
-      </w:r>
-    </w:p>
-    <w:p>
-      <w:pPr>
-        <w:pStyle w:val="ListParagraph"/>
-        <w:numPr>
-          <w:ilvl w:val="0"/>
-          <w:numId w:val="3"/>
-        </w:numPr>
-        <w:rPr>
-          <w:i/>
-          <w:iCs/>
-        </w:rPr>
-      </w:pPr>
-      <w:r>
-        <w:t>(</w:t>
-      </w:r>
-      <w:r>
-        <w:t>B</w:t>
-      </w:r>
-      <w:r>
-        <w:t>oth of sets have “string”.)</w:t>
-      </w:r>
-    </w:p>
-    <w:p>
-      <w:pPr>
-        <w:ind w:left="360"/>
-      </w:pPr>
-    </w:p>
-    <w:p>
-      <w:pPr>
-        <w:ind w:left="360"/>
-      </w:pPr>
-      <w:r>
-        <w:t xml:space="preserve">Because of these intersections in SELECT sets, this grammar is not </w:t>
-      </w:r>
-      <w:proofErr w:type="gramStart"/>
-      <w:r>
-        <w:t>LL(</w:t>
-      </w:r>
-      <w:proofErr w:type="gramEnd"/>
-      <w:r>
-        <w:t>1)  .</w:t>
-      </w:r>
-    </w:p>
-    <w:p>
-      <w:pPr>
-        <w:ind w:left="360"/>
-      </w:pPr>
-    </w:p>
-    <w:p>
-      <w:pPr>
-        <w:ind w:left="360"/>
-      </w:pPr>
-      <w:proofErr w:type="spellStart"/>
-      <w:r>
-        <w:t>b+c</w:t>
-      </w:r>
-      <w:proofErr w:type="spellEnd"/>
-      <w:r>
-        <w:t xml:space="preserve">. See in grammar_output.txt, we </w:t>
-      </w:r>
-      <w:r>
-        <w:t xml:space="preserve">created an </w:t>
-      </w:r>
-      <w:r>
-        <w:t xml:space="preserve">LL(1) grammar </w:t>
-      </w:r>
-      <w:r>
-        <w:t xml:space="preserve">for the language that answers </w:t>
-      </w:r>
-      <w:r>
-        <w:t>both sections b and c.</w:t>
-      </w:r>
-    </w:p>
     <w:p>
       <w:pPr>
         <w:jc w:val="right"/>
@@ -349,7 +112,7 @@
           </mc:Choice>
           <mc:Fallback>
             <w:pict>
-              <v:oval id="Oval 2" o:spid="_x0000_s1026" style="position:absolute;left:0;text-align:left;margin-left:258.95pt;margin-top:11.15pt;width:47.35pt;height:31.25pt;z-index:251659264;visibility:visible;mso-wrap-style:square;mso-width-percent:0;mso-height-percent:0;mso-wrap-distance-left:9pt;mso-wrap-distance-top:0;mso-wrap-distance-right:9pt;mso-wrap-distance-bottom:0;mso-position-horizontal:absolute;mso-position-horizontal-relative:text;mso-position-vertical:absolute;mso-position-vertical-relative:text;mso-width-percent:0;mso-height-percent:0;mso-width-relative:margin;mso-height-relative:margin;v-text-anchor:middle" o:gfxdata="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" fillcolor="#5b9bd5 [3204]" strokecolor="#1f4d78 [1604]" strokeweight="1pt">
+              <v:oval w14:anchorId="0C17C066" id="Oval 2" o:spid="_x0000_s1026" style="position:absolute;left:0;text-align:left;margin-left:258.95pt;margin-top:11.15pt;width:47.35pt;height:31.25pt;z-index:251659264;visibility:visible;mso-wrap-style:square;mso-width-percent:0;mso-height-percent:0;mso-wrap-distance-left:9pt;mso-wrap-distance-top:0;mso-wrap-distance-right:9pt;mso-wrap-distance-bottom:0;mso-position-horizontal:absolute;mso-position-horizontal-relative:text;mso-position-vertical:absolute;mso-position-vertical-relative:text;mso-width-percent:0;mso-height-percent:0;mso-width-relative:margin;mso-height-relative:margin;v-text-anchor:middle" o:gfxdata="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" fillcolor="#5b9bd5 [3204]" strokecolor="#1f4d78 [1604]" strokeweight="1pt">
                 <v:stroke joinstyle="miter"/>
                 <v:textbox>
                   <w:txbxContent>
@@ -449,7 +212,7 @@
           </mc:Choice>
           <mc:Fallback>
             <w:pict>
-              <v:shapetype id="_x0000_t32" coordsize="21600,21600" o:spt="32" o:oned="t" path="m,l21600,21600e" filled="f">
+              <v:shapetype w14:anchorId="60309FF6" id="_x0000_t32" coordsize="21600,21600" o:spt="32" o:oned="t" path="m,l21600,21600e" filled="f">
                 <v:path arrowok="t" fillok="f" o:connecttype="none"/>
                 <o:lock v:ext="edit" shapetype="t"/>
               </v:shapetype>
@@ -521,7 +284,7 @@
           </mc:Choice>
           <mc:Fallback>
             <w:pict>
-              <v:shape id="Straight Arrow Connector 4" o:spid="_x0000_s1026" type="#_x0000_t32" style="position:absolute;margin-left:282.35pt;margin-top:20.6pt;width:0;height:23.45pt;z-index:251661312;visibility:visible;mso-wrap-style:square;mso-wrap-distance-left:9pt;mso-wrap-distance-top:0;mso-wrap-distance-right:9pt;mso-wrap-distance-bottom:0;mso-position-horizontal:absolute;mso-position-horizontal-relative:text;mso-position-vertical:absolute;mso-position-vertical-relative:text" o:gfxdata="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" strokecolor="#5b9bd5 [3204]" strokeweight=".5pt">
+              <v:shape w14:anchorId="033A0833" id="Straight Arrow Connector 4" o:spid="_x0000_s1026" type="#_x0000_t32" style="position:absolute;margin-left:282.35pt;margin-top:20.6pt;width:0;height:23.45pt;z-index:251661312;visibility:visible;mso-wrap-style:square;mso-wrap-distance-left:9pt;mso-wrap-distance-top:0;mso-wrap-distance-right:9pt;mso-wrap-distance-bottom:0;mso-position-horizontal:absolute;mso-position-horizontal-relative:text;mso-position-vertical:absolute;mso-position-vertical-relative:text" o:gfxdata="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" strokecolor="#5b9bd5 [3204]" strokeweight=".5pt">
                 <v:stroke endarrow="open" joinstyle="miter"/>
               </v:shape>
             </w:pict>
@@ -589,7 +352,7 @@
           </mc:Choice>
           <mc:Fallback>
             <w:pict>
-              <v:shape id="Straight Arrow Connector 46" o:spid="_x0000_s1026" type="#_x0000_t32" style="position:absolute;margin-left:223.5pt;margin-top:15.55pt;width:31.8pt;height:22.95pt;flip:x;z-index:251694080;visibility:visible;mso-wrap-style:square;mso-wrap-distance-left:9pt;mso-wrap-distance-top:0;mso-wrap-distance-right:9pt;mso-wrap-distance-bottom:0;mso-position-horizontal:absolute;mso-position-horizontal-relative:text;mso-position-vertical:absolute;mso-position-vertical-relative:text" o:gfxdata="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" strokecolor="#5b9bd5 [3204]" strokeweight=".5pt">
+              <v:shape w14:anchorId="4E10C28A" id="Straight Arrow Connector 46" o:spid="_x0000_s1026" type="#_x0000_t32" style="position:absolute;margin-left:223.5pt;margin-top:15.55pt;width:31.8pt;height:22.95pt;flip:x;z-index:251694080;visibility:visible;mso-wrap-style:square;mso-wrap-distance-left:9pt;mso-wrap-distance-top:0;mso-wrap-distance-right:9pt;mso-wrap-distance-bottom:0;mso-position-horizontal:absolute;mso-position-horizontal-relative:text;mso-position-vertical:absolute;mso-position-vertical-relative:text" o:gfxdata="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" strokecolor="#5b9bd5 [3204]" strokeweight=".5pt">
                 <v:stroke endarrow="open" joinstyle="miter"/>
               </v:shape>
             </w:pict>
@@ -703,7 +466,7 @@
           </mc:Choice>
           <mc:Fallback>
             <w:pict>
-              <v:oval id="Oval 8" o:spid="_x0000_s1027" style="position:absolute;left:0;text-align:left;margin-left:325.95pt;margin-top:20.5pt;width:49pt;height:27.9pt;z-index:251665408;visibility:visible;mso-wrap-style:square;mso-width-percent:0;mso-height-percent:0;mso-wrap-distance-left:9pt;mso-wrap-distance-top:0;mso-wrap-distance-right:9pt;mso-wrap-distance-bottom:0;mso-position-horizontal:absolute;mso-position-horizontal-relative:text;mso-position-vertical:absolute;mso-position-vertical-relative:text;mso-width-percent:0;mso-height-percent:0;mso-width-relative:margin;mso-height-relative:margin;v-text-anchor:middle" o:gfxdata="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" fillcolor="#5b9bd5 [3204]" strokecolor="#1f4d78 [1604]" strokeweight="1pt">
+              <v:oval w14:anchorId="0EED98ED" id="Oval 8" o:spid="_x0000_s1027" style="position:absolute;left:0;text-align:left;margin-left:325.95pt;margin-top:20.5pt;width:49pt;height:27.9pt;z-index:251665408;visibility:visible;mso-wrap-style:square;mso-width-percent:0;mso-height-percent:0;mso-wrap-distance-left:9pt;mso-wrap-distance-top:0;mso-wrap-distance-right:9pt;mso-wrap-distance-bottom:0;mso-position-horizontal:absolute;mso-position-horizontal-relative:text;mso-position-vertical:absolute;mso-position-vertical-relative:text;mso-width-percent:0;mso-height-percent:0;mso-width-relative:margin;mso-height-relative:margin;v-text-anchor:middle" o:gfxdata="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" fillcolor="#5b9bd5 [3204]" strokecolor="#1f4d78 [1604]" strokeweight="1pt">
                 <v:stroke joinstyle="miter"/>
                 <v:textbox>
                   <w:txbxContent>
@@ -832,7 +595,7 @@
           </mc:Choice>
           <mc:Fallback>
             <w:pict>
-              <v:oval id="Oval 6" o:spid="_x0000_s1028" style="position:absolute;left:0;text-align:left;margin-left:249.35pt;margin-top:17.9pt;width:71pt;height:30.75pt;z-index:251663360;visibility:visible;mso-wrap-style:square;mso-width-percent:0;mso-height-percent:0;mso-wrap-distance-left:9pt;mso-wrap-distance-top:0;mso-wrap-distance-right:9pt;mso-wrap-distance-bottom:0;mso-position-horizontal:absolute;mso-position-horizontal-relative:text;mso-position-vertical:absolute;mso-position-vertical-relative:text;mso-width-percent:0;mso-height-percent:0;mso-width-relative:margin;mso-height-relative:margin;v-text-anchor:middle" o:gfxdata="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" fillcolor="#5b9bd5 [3204]" strokecolor="#1f4d78 [1604]" strokeweight="1pt">
+              <v:oval w14:anchorId="2C44DB35" id="Oval 6" o:spid="_x0000_s1028" style="position:absolute;left:0;text-align:left;margin-left:249.35pt;margin-top:17.9pt;width:71pt;height:30.75pt;z-index:251663360;visibility:visible;mso-wrap-style:square;mso-width-percent:0;mso-height-percent:0;mso-wrap-distance-left:9pt;mso-wrap-distance-top:0;mso-wrap-distance-right:9pt;mso-wrap-distance-bottom:0;mso-position-horizontal:absolute;mso-position-horizontal-relative:text;mso-position-vertical:absolute;mso-position-vertical-relative:text;mso-width-percent:0;mso-height-percent:0;mso-width-relative:margin;mso-height-relative:margin;v-text-anchor:middle" o:gfxdata="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" fillcolor="#5b9bd5 [3204]" strokecolor="#1f4d78 [1604]" strokeweight="1pt">
                 <v:stroke joinstyle="miter"/>
                 <v:textbox>
                   <w:txbxContent>
@@ -961,7 +724,7 @@
           </mc:Choice>
           <mc:Fallback>
             <w:pict>
-              <v:oval id="Oval 7" o:spid="_x0000_s1029" style="position:absolute;left:0;text-align:left;margin-left:197pt;margin-top:17.85pt;width:49pt;height:30.2pt;z-index:251664384;visibility:visible;mso-wrap-style:square;mso-width-percent:0;mso-height-percent:0;mso-wrap-distance-left:9pt;mso-wrap-distance-top:0;mso-wrap-distance-right:9pt;mso-wrap-distance-bottom:0;mso-position-horizontal:absolute;mso-position-horizontal-relative:text;mso-position-vertical:absolute;mso-position-vertical-relative:text;mso-width-percent:0;mso-height-percent:0;mso-width-relative:margin;mso-height-relative:margin;v-text-anchor:middle" o:gfxdata="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" fillcolor="#5b9bd5 [3204]" strokecolor="#1f4d78 [1604]" strokeweight="1pt">
+              <v:oval w14:anchorId="01F299C0" id="Oval 7" o:spid="_x0000_s1029" style="position:absolute;left:0;text-align:left;margin-left:197pt;margin-top:17.85pt;width:49pt;height:30.2pt;z-index:251664384;visibility:visible;mso-wrap-style:square;mso-width-percent:0;mso-height-percent:0;mso-wrap-distance-left:9pt;mso-wrap-distance-top:0;mso-wrap-distance-right:9pt;mso-wrap-distance-bottom:0;mso-position-horizontal:absolute;mso-position-horizontal-relative:text;mso-position-vertical:absolute;mso-position-vertical-relative:text;mso-width-percent:0;mso-height-percent:0;mso-width-relative:margin;mso-height-relative:margin;v-text-anchor:middle" o:gfxdata="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" fillcolor="#5b9bd5 [3204]" strokecolor="#1f4d78 [1604]" strokeweight="1pt">
                 <v:stroke joinstyle="miter"/>
                 <v:textbox>
                   <w:txbxContent>
@@ -1058,7 +821,7 @@
           </mc:Choice>
           <mc:Fallback>
             <w:pict>
-              <v:shape id="Straight Arrow Connector 3" o:spid="_x0000_s1026" type="#_x0000_t32" style="position:absolute;margin-left:304.05pt;margin-top:22.2pt;width:29.2pt;height:22.95pt;z-index:251660288;visibility:visible;mso-wrap-style:square;mso-wrap-distance-left:9pt;mso-wrap-distance-top:0;mso-wrap-distance-right:9pt;mso-wrap-distance-bottom:0;mso-position-horizontal:absolute;mso-position-horizontal-relative:text;mso-position-vertical:absolute;mso-position-vertical-relative:text" o:gfxdata="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" strokecolor="#5b9bd5 [3204]" strokeweight=".5pt">
+              <v:shape w14:anchorId="05CEE617" id="Straight Arrow Connector 3" o:spid="_x0000_s1026" type="#_x0000_t32" style="position:absolute;margin-left:304.05pt;margin-top:22.2pt;width:29.2pt;height:22.95pt;z-index:251660288;visibility:visible;mso-wrap-style:square;mso-wrap-distance-left:9pt;mso-wrap-distance-top:0;mso-wrap-distance-right:9pt;mso-wrap-distance-bottom:0;mso-position-horizontal:absolute;mso-position-horizontal-relative:text;mso-position-vertical:absolute;mso-position-vertical-relative:text" o:gfxdata="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" strokecolor="#5b9bd5 [3204]" strokeweight=".5pt">
                 <v:stroke endarrow="open" joinstyle="miter"/>
               </v:shape>
             </w:pict>
@@ -1176,7 +939,7 @@
           </mc:Choice>
           <mc:Fallback>
             <w:pict>
-              <v:oval id="Oval 48" o:spid="_x0000_s1030" style="position:absolute;left:0;text-align:left;margin-left:308.15pt;margin-top:19.75pt;width:70.95pt;height:30.75pt;z-index:251696128;visibility:visible;mso-wrap-style:square;mso-width-percent:0;mso-height-percent:0;mso-wrap-distance-left:9pt;mso-wrap-distance-top:0;mso-wrap-distance-right:9pt;mso-wrap-distance-bottom:0;mso-position-horizontal:absolute;mso-position-horizontal-relative:text;mso-position-vertical:absolute;mso-position-vertical-relative:text;mso-width-percent:0;mso-height-percent:0;mso-width-relative:margin;mso-height-relative:margin;v-text-anchor:middle" o:gfxdata="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" fillcolor="#5b9bd5 [3204]" strokecolor="#1f4d78 [1604]" strokeweight="1pt">
+              <v:oval w14:anchorId="338021D6" id="Oval 48" o:spid="_x0000_s1030" style="position:absolute;left:0;text-align:left;margin-left:308.15pt;margin-top:19.75pt;width:70.95pt;height:30.75pt;z-index:251696128;visibility:visible;mso-wrap-style:square;mso-width-percent:0;mso-height-percent:0;mso-wrap-distance-left:9pt;mso-wrap-distance-top:0;mso-wrap-distance-right:9pt;mso-wrap-distance-bottom:0;mso-position-horizontal:absolute;mso-position-horizontal-relative:text;mso-position-vertical:absolute;mso-position-vertical-relative:text;mso-width-percent:0;mso-height-percent:0;mso-width-relative:margin;mso-height-relative:margin;v-text-anchor:middle" o:gfxdata="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" fillcolor="#5b9bd5 [3204]" strokecolor="#1f4d78 [1604]" strokeweight="1pt">
                 <v:stroke joinstyle="miter"/>
                 <v:textbox>
                   <w:txbxContent>
@@ -1275,7 +1038,7 @@
           </mc:Choice>
           <mc:Fallback>
             <w:pict>
-              <v:shape id="Straight Arrow Connector 5" o:spid="_x0000_s1026" type="#_x0000_t32" style="position:absolute;margin-left:223.25pt;margin-top:.8pt;width:31.8pt;height:22.95pt;flip:x;z-index:251662336;visibility:visible;mso-wrap-style:square;mso-wrap-distance-left:9pt;mso-wrap-distance-top:0;mso-wrap-distance-right:9pt;mso-wrap-distance-bottom:0;mso-position-horizontal:absolute;mso-position-horizontal-relative:text;mso-position-vertical:absolute;mso-position-vertical-relative:text" o:gfxdata="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" strokecolor="#5b9bd5 [3204]" strokeweight=".5pt">
+              <v:shape w14:anchorId="53B3A8D6" id="Straight Arrow Connector 5" o:spid="_x0000_s1026" type="#_x0000_t32" style="position:absolute;margin-left:223.25pt;margin-top:.8pt;width:31.8pt;height:22.95pt;flip:x;z-index:251662336;visibility:visible;mso-wrap-style:square;mso-wrap-distance-left:9pt;mso-wrap-distance-top:0;mso-wrap-distance-right:9pt;mso-wrap-distance-bottom:0;mso-position-horizontal:absolute;mso-position-horizontal-relative:text;mso-position-vertical:absolute;mso-position-vertical-relative:text" o:gfxdata="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" strokecolor="#5b9bd5 [3204]" strokeweight=".5pt">
                 <v:stroke endarrow="open" joinstyle="miter"/>
               </v:shape>
             </w:pict>
@@ -1343,7 +1106,7 @@
           </mc:Choice>
           <mc:Fallback>
             <w:pict>
-              <v:shape id="Straight Arrow Connector 10" o:spid="_x0000_s1026" type="#_x0000_t32" style="position:absolute;margin-left:279.6pt;margin-top:2.5pt;width:0;height:23.45pt;z-index:251666432;visibility:visible;mso-wrap-style:square;mso-wrap-distance-left:9pt;mso-wrap-distance-top:0;mso-wrap-distance-right:9pt;mso-wrap-distance-bottom:0;mso-position-horizontal:absolute;mso-position-horizontal-relative:text;mso-position-vertical:absolute;mso-position-vertical-relative:text" o:gfxdata="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" strokecolor="#5b9bd5 [3204]" strokeweight=".5pt">
+              <v:shape w14:anchorId="396BD256" id="Straight Arrow Connector 10" o:spid="_x0000_s1026" type="#_x0000_t32" style="position:absolute;margin-left:279.6pt;margin-top:2.5pt;width:0;height:23.45pt;z-index:251666432;visibility:visible;mso-wrap-style:square;mso-wrap-distance-left:9pt;mso-wrap-distance-top:0;mso-wrap-distance-right:9pt;mso-wrap-distance-bottom:0;mso-position-horizontal:absolute;mso-position-horizontal-relative:text;mso-position-vertical:absolute;mso-position-vertical-relative:text" o:gfxdata="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" strokecolor="#5b9bd5 [3204]" strokeweight=".5pt">
                 <v:stroke endarrow="open" joinstyle="miter"/>
               </v:shape>
             </w:pict>
@@ -1461,7 +1224,7 @@
           </mc:Choice>
           <mc:Fallback>
             <w:pict>
-              <v:oval id="Oval 47" o:spid="_x0000_s1031" style="position:absolute;left:0;text-align:left;margin-left:178.55pt;margin-top:2.45pt;width:70.95pt;height:30.75pt;z-index:251695104;visibility:visible;mso-wrap-style:square;mso-width-percent:0;mso-height-percent:0;mso-wrap-distance-left:9pt;mso-wrap-distance-top:0;mso-wrap-distance-right:9pt;mso-wrap-distance-bottom:0;mso-position-horizontal:absolute;mso-position-horizontal-relative:text;mso-position-vertical:absolute;mso-position-vertical-relative:text;mso-width-percent:0;mso-height-percent:0;mso-width-relative:margin;mso-height-relative:margin;v-text-anchor:middle" o:gfxdata="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" fillcolor="#5b9bd5 [3204]" strokecolor="#1f4d78 [1604]" strokeweight="1pt">
+              <v:oval w14:anchorId="47F16559" id="Oval 47" o:spid="_x0000_s1031" style="position:absolute;left:0;text-align:left;margin-left:178.55pt;margin-top:2.45pt;width:70.95pt;height:30.75pt;z-index:251695104;visibility:visible;mso-wrap-style:square;mso-width-percent:0;mso-height-percent:0;mso-wrap-distance-left:9pt;mso-wrap-distance-top:0;mso-wrap-distance-right:9pt;mso-wrap-distance-bottom:0;mso-position-horizontal:absolute;mso-position-horizontal-relative:text;mso-position-vertical:absolute;mso-position-vertical-relative:text;mso-width-percent:0;mso-height-percent:0;mso-width-relative:margin;mso-height-relative:margin;v-text-anchor:middle" o:gfxdata="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" fillcolor="#5b9bd5 [3204]" strokecolor="#1f4d78 [1604]" strokeweight="1pt">
                 <v:stroke joinstyle="miter"/>
                 <v:textbox>
                   <w:txbxContent>
@@ -1579,7 +1342,7 @@
           </mc:Choice>
           <mc:Fallback>
             <w:pict>
-              <v:oval id="Oval 11" o:spid="_x0000_s1032" style="position:absolute;left:0;text-align:left;margin-left:255.1pt;margin-top:5.05pt;width:49pt;height:22.95pt;z-index:251667456;visibility:visible;mso-wrap-style:square;mso-width-percent:0;mso-wrap-distance-left:9pt;mso-wrap-distance-top:0;mso-wrap-distance-right:9pt;mso-wrap-distance-bottom:0;mso-position-horizontal:absolute;mso-position-horizontal-relative:text;mso-position-vertical:absolute;mso-position-vertical-relative:text;mso-width-percent:0;mso-width-relative:margin;v-text-anchor:middle" o:gfxdata="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" fillcolor="#5b9bd5 [3204]" strokecolor="#1f4d78 [1604]" strokeweight="1pt">
+              <v:oval w14:anchorId="64631714" id="Oval 11" o:spid="_x0000_s1032" style="position:absolute;left:0;text-align:left;margin-left:255.1pt;margin-top:5.05pt;width:49pt;height:22.95pt;z-index:251667456;visibility:visible;mso-wrap-style:square;mso-width-percent:0;mso-wrap-distance-left:9pt;mso-wrap-distance-top:0;mso-wrap-distance-right:9pt;mso-wrap-distance-bottom:0;mso-position-horizontal:absolute;mso-position-horizontal-relative:text;mso-position-vertical:absolute;mso-position-vertical-relative:text;mso-width-percent:0;mso-width-relative:margin;v-text-anchor:middle" o:gfxdata="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" fillcolor="#5b9bd5 [3204]" strokecolor="#1f4d78 [1604]" strokeweight="1pt">
                 <v:stroke joinstyle="miter"/>
                 <v:textbox>
                   <w:txbxContent>
@@ -1674,7 +1437,7 @@
           </mc:Choice>
           <mc:Fallback>
             <w:pict>
-              <v:shape id="Straight Arrow Connector 27" o:spid="_x0000_s1026" type="#_x0000_t32" style="position:absolute;margin-left:295.3pt;margin-top:3.6pt;width:30.7pt;height:21.35pt;flip:x;z-index:251676672;visibility:visible;mso-wrap-style:square;mso-width-percent:0;mso-height-percent:0;mso-wrap-distance-left:9pt;mso-wrap-distance-top:0;mso-wrap-distance-right:9pt;mso-wrap-distance-bottom:0;mso-position-horizontal:absolute;mso-position-horizontal-relative:text;mso-position-vertical:absolute;mso-position-vertical-relative:text;mso-width-percent:0;mso-height-percent:0;mso-width-relative:margin;mso-height-relative:margin" o:gfxdata="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" strokecolor="#5b9bd5 [3204]" strokeweight=".5pt">
+              <v:shape w14:anchorId="19A0B199" id="Straight Arrow Connector 27" o:spid="_x0000_s1026" type="#_x0000_t32" style="position:absolute;margin-left:295.3pt;margin-top:3.6pt;width:30.7pt;height:21.35pt;flip:x;z-index:251676672;visibility:visible;mso-wrap-style:square;mso-width-percent:0;mso-height-percent:0;mso-wrap-distance-left:9pt;mso-wrap-distance-top:0;mso-wrap-distance-right:9pt;mso-wrap-distance-bottom:0;mso-position-horizontal:absolute;mso-position-horizontal-relative:text;mso-position-vertical:absolute;mso-position-vertical-relative:text;mso-width-percent:0;mso-height-percent:0;mso-width-relative:margin;mso-height-relative:margin" o:gfxdata="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" strokecolor="#5b9bd5 [3204]" strokeweight=".5pt">
                 <v:stroke endarrow="open" joinstyle="miter"/>
               </v:shape>
             </w:pict>
@@ -1745,7 +1508,7 @@
           </mc:Choice>
           <mc:Fallback>
             <w:pict>
-              <v:shape id="Straight Arrow Connector 28" o:spid="_x0000_s1026" type="#_x0000_t32" style="position:absolute;margin-left:351.2pt;margin-top:3.6pt;width:4.65pt;height:22.95pt;z-index:251677696;visibility:visible;mso-wrap-style:square;mso-width-percent:0;mso-wrap-distance-left:9pt;mso-wrap-distance-top:0;mso-wrap-distance-right:9pt;mso-wrap-distance-bottom:0;mso-position-horizontal:absolute;mso-position-horizontal-relative:text;mso-position-vertical:absolute;mso-position-vertical-relative:text;mso-width-percent:0;mso-width-relative:margin" o:gfxdata="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" strokecolor="#5b9bd5 [3204]" strokeweight=".5pt">
+              <v:shape w14:anchorId="5CFF5385" id="Straight Arrow Connector 28" o:spid="_x0000_s1026" type="#_x0000_t32" style="position:absolute;margin-left:351.2pt;margin-top:3.6pt;width:4.65pt;height:22.95pt;z-index:251677696;visibility:visible;mso-wrap-style:square;mso-width-percent:0;mso-wrap-distance-left:9pt;mso-wrap-distance-top:0;mso-wrap-distance-right:9pt;mso-wrap-distance-bottom:0;mso-position-horizontal:absolute;mso-position-horizontal-relative:text;mso-position-vertical:absolute;mso-position-vertical-relative:text;mso-width-percent:0;mso-width-relative:margin" o:gfxdata="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" strokecolor="#5b9bd5 [3204]" strokeweight=".5pt">
                 <v:stroke endarrow="open" joinstyle="miter"/>
               </v:shape>
             </w:pict>
@@ -1813,7 +1576,7 @@
           </mc:Choice>
           <mc:Fallback>
             <w:pict>
-              <v:shape id="Straight Arrow Connector 26" o:spid="_x0000_s1026" type="#_x0000_t32" style="position:absolute;margin-left:376.8pt;margin-top:1pt;width:29.2pt;height:22.95pt;z-index:251675648;visibility:visible;mso-wrap-style:square;mso-wrap-distance-left:9pt;mso-wrap-distance-top:0;mso-wrap-distance-right:9pt;mso-wrap-distance-bottom:0;mso-position-horizontal:absolute;mso-position-horizontal-relative:text;mso-position-vertical:absolute;mso-position-vertical-relative:text" o:gfxdata="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" strokecolor="#5b9bd5 [3204]" strokeweight=".5pt">
+              <v:shape w14:anchorId="0718CCAE" id="Straight Arrow Connector 26" o:spid="_x0000_s1026" type="#_x0000_t32" style="position:absolute;margin-left:376.8pt;margin-top:1pt;width:29.2pt;height:22.95pt;z-index:251675648;visibility:visible;mso-wrap-style:square;mso-wrap-distance-left:9pt;mso-wrap-distance-top:0;mso-wrap-distance-right:9pt;mso-wrap-distance-bottom:0;mso-position-horizontal:absolute;mso-position-horizontal-relative:text;mso-position-vertical:absolute;mso-position-vertical-relative:text" o:gfxdata="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" strokecolor="#5b9bd5 [3204]" strokeweight=".5pt">
                 <v:stroke endarrow="open" joinstyle="miter"/>
               </v:shape>
             </w:pict>
@@ -1881,7 +1644,7 @@
           </mc:Choice>
           <mc:Fallback>
             <w:pict>
-              <v:shape id="Straight Arrow Connector 22" o:spid="_x0000_s1026" type="#_x0000_t32" style="position:absolute;margin-left:216.45pt;margin-top:8.2pt;width:0;height:23.45pt;z-index:251673600;visibility:visible;mso-wrap-style:square;mso-wrap-distance-left:9pt;mso-wrap-distance-top:0;mso-wrap-distance-right:9pt;mso-wrap-distance-bottom:0;mso-position-horizontal:absolute;mso-position-horizontal-relative:text;mso-position-vertical:absolute;mso-position-vertical-relative:text" o:gfxdata="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" strokecolor="#5b9bd5 [3204]" strokeweight=".5pt">
+              <v:shape w14:anchorId="721DC1E5" id="Straight Arrow Connector 22" o:spid="_x0000_s1026" type="#_x0000_t32" style="position:absolute;margin-left:216.45pt;margin-top:8.2pt;width:0;height:23.45pt;z-index:251673600;visibility:visible;mso-wrap-style:square;mso-wrap-distance-left:9pt;mso-wrap-distance-top:0;mso-wrap-distance-right:9pt;mso-wrap-distance-bottom:0;mso-position-horizontal:absolute;mso-position-horizontal-relative:text;mso-position-vertical:absolute;mso-position-vertical-relative:text" o:gfxdata="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" strokecolor="#5b9bd5 [3204]" strokeweight=".5pt">
                 <v:stroke endarrow="open" joinstyle="miter"/>
               </v:shape>
             </w:pict>
@@ -1999,7 +1762,7 @@
           </mc:Choice>
           <mc:Fallback>
             <w:pict>
-              <v:oval id="Oval 51" o:spid="_x0000_s1033" style="position:absolute;left:0;text-align:left;margin-left:262.2pt;margin-top:2.35pt;width:70.95pt;height:30.75pt;z-index:251699200;visibility:visible;mso-wrap-style:square;mso-width-percent:0;mso-height-percent:0;mso-wrap-distance-left:9pt;mso-wrap-distance-top:0;mso-wrap-distance-right:9pt;mso-wrap-distance-bottom:0;mso-position-horizontal:absolute;mso-position-horizontal-relative:text;mso-position-vertical:absolute;mso-position-vertical-relative:text;mso-width-percent:0;mso-height-percent:0;mso-width-relative:margin;mso-height-relative:margin;v-text-anchor:middle" o:gfxdata="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" fillcolor="#5b9bd5 [3204]" strokecolor="#1f4d78 [1604]" strokeweight="1pt">
+              <v:oval w14:anchorId="1AF8CB6B" id="Oval 51" o:spid="_x0000_s1033" style="position:absolute;left:0;text-align:left;margin-left:262.2pt;margin-top:2.35pt;width:70.95pt;height:30.75pt;z-index:251699200;visibility:visible;mso-wrap-style:square;mso-width-percent:0;mso-height-percent:0;mso-wrap-distance-left:9pt;mso-wrap-distance-top:0;mso-wrap-distance-right:9pt;mso-wrap-distance-bottom:0;mso-position-horizontal:absolute;mso-position-horizontal-relative:text;mso-position-vertical:absolute;mso-position-vertical-relative:text;mso-width-percent:0;mso-height-percent:0;mso-width-relative:margin;mso-height-relative:margin;v-text-anchor:middle" o:gfxdata="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" fillcolor="#5b9bd5 [3204]" strokecolor="#1f4d78 [1604]" strokeweight="1pt">
                 <v:stroke joinstyle="miter"/>
                 <v:textbox>
                   <w:txbxContent>
@@ -2139,7 +1902,7 @@
           </mc:Choice>
           <mc:Fallback>
             <w:pict>
-              <v:oval id="Oval 52" o:spid="_x0000_s1034" style="position:absolute;left:0;text-align:left;margin-left:393.2pt;margin-top:.9pt;width:70.95pt;height:30.75pt;z-index:251700224;visibility:visible;mso-wrap-style:square;mso-width-percent:0;mso-height-percent:0;mso-wrap-distance-left:9pt;mso-wrap-distance-top:0;mso-wrap-distance-right:9pt;mso-wrap-distance-bottom:0;mso-position-horizontal:absolute;mso-position-horizontal-relative:text;mso-position-vertical:absolute;mso-position-vertical-relative:text;mso-width-percent:0;mso-height-percent:0;mso-width-relative:margin;mso-height-relative:margin;v-text-anchor:middle" o:gfxdata="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" fillcolor="#5b9bd5 [3204]" strokecolor="#1f4d78 [1604]" strokeweight="1pt">
+              <v:oval w14:anchorId="0CF005BC" id="Oval 52" o:spid="_x0000_s1034" style="position:absolute;left:0;text-align:left;margin-left:393.2pt;margin-top:.9pt;width:70.95pt;height:30.75pt;z-index:251700224;visibility:visible;mso-wrap-style:square;mso-width-percent:0;mso-height-percent:0;mso-wrap-distance-left:9pt;mso-wrap-distance-top:0;mso-wrap-distance-right:9pt;mso-wrap-distance-bottom:0;mso-position-horizontal:absolute;mso-position-horizontal-relative:text;mso-position-vertical:absolute;mso-position-vertical-relative:text;mso-width-percent:0;mso-height-percent:0;mso-width-relative:margin;mso-height-relative:margin;v-text-anchor:middle" o:gfxdata="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" fillcolor="#5b9bd5 [3204]" strokecolor="#1f4d78 [1604]" strokeweight="1pt">
                 <v:stroke joinstyle="miter"/>
                 <v:textbox>
                   <w:txbxContent>
@@ -2272,7 +2035,7 @@
           </mc:Choice>
           <mc:Fallback>
             <w:pict>
-              <v:oval id="Oval 49" o:spid="_x0000_s1035" style="position:absolute;left:0;text-align:left;margin-left:173.75pt;margin-top:11.65pt;width:70.95pt;height:30.75pt;z-index:251697152;visibility:visible;mso-wrap-style:square;mso-width-percent:0;mso-height-percent:0;mso-wrap-distance-left:9pt;mso-wrap-distance-top:0;mso-wrap-distance-right:9pt;mso-wrap-distance-bottom:0;mso-position-horizontal:absolute;mso-position-horizontal-relative:text;mso-position-vertical:absolute;mso-position-vertical-relative:text;mso-width-percent:0;mso-height-percent:0;mso-width-relative:margin;mso-height-relative:margin;v-text-anchor:middle" o:gfxdata="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" fillcolor="#5b9bd5 [3204]" strokecolor="#1f4d78 [1604]" strokeweight="1pt">
+              <v:oval w14:anchorId="219B8998" id="Oval 49" o:spid="_x0000_s1035" style="position:absolute;left:0;text-align:left;margin-left:173.75pt;margin-top:11.65pt;width:70.95pt;height:30.75pt;z-index:251697152;visibility:visible;mso-wrap-style:square;mso-width-percent:0;mso-height-percent:0;mso-wrap-distance-left:9pt;mso-wrap-distance-top:0;mso-wrap-distance-right:9pt;mso-wrap-distance-bottom:0;mso-position-horizontal:absolute;mso-position-horizontal-relative:text;mso-position-vertical:absolute;mso-position-vertical-relative:text;mso-width-percent:0;mso-height-percent:0;mso-width-relative:margin;mso-height-relative:margin;v-text-anchor:middle" o:gfxdata="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" fillcolor="#5b9bd5 [3204]" strokecolor="#1f4d78 [1604]" strokeweight="1pt">
                 <v:stroke joinstyle="miter"/>
                 <v:textbox>
                   <w:txbxContent>
@@ -2383,7 +2146,7 @@
           </mc:Choice>
           <mc:Fallback>
             <w:pict>
-              <v:oval id="Oval 25" o:spid="_x0000_s1036" style="position:absolute;left:0;text-align:left;margin-left:337.45pt;margin-top:6.45pt;width:49pt;height:22.95pt;z-index:251674624;visibility:visible;mso-wrap-style:square;mso-width-percent:0;mso-wrap-distance-left:9pt;mso-wrap-distance-top:0;mso-wrap-distance-right:9pt;mso-wrap-distance-bottom:0;mso-position-horizontal:absolute;mso-position-horizontal-relative:text;mso-position-vertical:absolute;mso-position-vertical-relative:text;mso-width-percent:0;mso-width-relative:margin;v-text-anchor:middle" o:gfxdata="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" fillcolor="#5b9bd5 [3204]" strokecolor="#1f4d78 [1604]" strokeweight="1pt">
+              <v:oval w14:anchorId="2D35F5A0" id="Oval 25" o:spid="_x0000_s1036" style="position:absolute;left:0;text-align:left;margin-left:337.45pt;margin-top:6.45pt;width:49pt;height:22.95pt;z-index:251674624;visibility:visible;mso-wrap-style:square;mso-width-percent:0;mso-wrap-distance-left:9pt;mso-wrap-distance-top:0;mso-wrap-distance-right:9pt;mso-wrap-distance-bottom:0;mso-position-horizontal:absolute;mso-position-horizontal-relative:text;mso-position-vertical:absolute;mso-position-vertical-relative:text;mso-width-percent:0;mso-width-relative:margin;v-text-anchor:middle" o:gfxdata="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" fillcolor="#5b9bd5 [3204]" strokecolor="#1f4d78 [1604]" strokeweight="1pt">
                 <v:stroke joinstyle="miter"/>
                 <v:textbox>
                   <w:txbxContent>
@@ -2478,7 +2241,7 @@
           </mc:Choice>
           <mc:Fallback>
             <w:pict>
-              <v:shape id="Straight Arrow Connector 29" o:spid="_x0000_s1026" type="#_x0000_t32" style="position:absolute;margin-left:308.65pt;margin-top:14.05pt;width:6.1pt;height:26.85pt;z-index:251678720;visibility:visible;mso-wrap-style:square;mso-width-percent:0;mso-height-percent:0;mso-wrap-distance-left:9pt;mso-wrap-distance-top:0;mso-wrap-distance-right:9pt;mso-wrap-distance-bottom:0;mso-position-horizontal:absolute;mso-position-horizontal-relative:text;mso-position-vertical:absolute;mso-position-vertical-relative:text;mso-width-percent:0;mso-height-percent:0;mso-width-relative:margin;mso-height-relative:margin" o:gfxdata="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" strokecolor="#5b9bd5 [3204]" strokeweight=".5pt">
+              <v:shape w14:anchorId="75DEB4C9" id="Straight Arrow Connector 29" o:spid="_x0000_s1026" type="#_x0000_t32" style="position:absolute;margin-left:308.65pt;margin-top:14.05pt;width:6.1pt;height:26.85pt;z-index:251678720;visibility:visible;mso-wrap-style:square;mso-width-percent:0;mso-height-percent:0;mso-wrap-distance-left:9pt;mso-wrap-distance-top:0;mso-wrap-distance-right:9pt;mso-wrap-distance-bottom:0;mso-position-horizontal:absolute;mso-position-horizontal-relative:text;mso-position-vertical:absolute;mso-position-vertical-relative:text;mso-width-percent:0;mso-height-percent:0;mso-width-relative:margin;mso-height-relative:margin" o:gfxdata="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" strokecolor="#5b9bd5 [3204]" strokeweight=".5pt">
                 <v:stroke endarrow="open" joinstyle="miter"/>
               </v:shape>
             </w:pict>
@@ -2552,7 +2315,7 @@
           </mc:Choice>
           <mc:Fallback>
             <w:pict>
-              <v:shape id="Straight Arrow Connector 37" o:spid="_x0000_s1026" type="#_x0000_t32" style="position:absolute;margin-left:417.5pt;margin-top:10.15pt;width:22.9pt;height:34.05pt;z-index:251685888;visibility:visible;mso-wrap-style:square;mso-width-percent:0;mso-height-percent:0;mso-wrap-distance-left:9pt;mso-wrap-distance-top:0;mso-wrap-distance-right:9pt;mso-wrap-distance-bottom:0;mso-position-horizontal:absolute;mso-position-horizontal-relative:text;mso-position-vertical:absolute;mso-position-vertical-relative:text;mso-width-percent:0;mso-height-percent:0;mso-width-relative:margin;mso-height-relative:margin" o:gfxdata="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" strokecolor="#5b9bd5 [3204]" strokeweight=".5pt">
+              <v:shape w14:anchorId="460D1AF8" id="Straight Arrow Connector 37" o:spid="_x0000_s1026" type="#_x0000_t32" style="position:absolute;margin-left:417.5pt;margin-top:10.15pt;width:22.9pt;height:34.05pt;z-index:251685888;visibility:visible;mso-wrap-style:square;mso-width-percent:0;mso-height-percent:0;mso-wrap-distance-left:9pt;mso-wrap-distance-top:0;mso-wrap-distance-right:9pt;mso-wrap-distance-bottom:0;mso-position-horizontal:absolute;mso-position-horizontal-relative:text;mso-position-vertical:absolute;mso-position-vertical-relative:text;mso-width-percent:0;mso-height-percent:0;mso-width-relative:margin;mso-height-relative:margin" o:gfxdata="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" strokecolor="#5b9bd5 [3204]" strokeweight=".5pt">
                 <v:stroke endarrow="open" joinstyle="miter"/>
               </v:shape>
             </w:pict>
@@ -2620,7 +2383,7 @@
           </mc:Choice>
           <mc:Fallback>
             <w:pict>
-              <v:shape id="Straight Arrow Connector 16" o:spid="_x0000_s1026" type="#_x0000_t32" style="position:absolute;margin-left:223.05pt;margin-top:21.1pt;width:29.2pt;height:22.95pt;z-index:251669504;visibility:visible;mso-wrap-style:square;mso-wrap-distance-left:9pt;mso-wrap-distance-top:0;mso-wrap-distance-right:9pt;mso-wrap-distance-bottom:0;mso-position-horizontal:absolute;mso-position-horizontal-relative:text;mso-position-vertical:absolute;mso-position-vertical-relative:text" o:gfxdata="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" strokecolor="#5b9bd5 [3204]" strokeweight=".5pt">
+              <v:shape w14:anchorId="44567C3C" id="Straight Arrow Connector 16" o:spid="_x0000_s1026" type="#_x0000_t32" style="position:absolute;margin-left:223.05pt;margin-top:21.1pt;width:29.2pt;height:22.95pt;z-index:251669504;visibility:visible;mso-wrap-style:square;mso-wrap-distance-left:9pt;mso-wrap-distance-top:0;mso-wrap-distance-right:9pt;mso-wrap-distance-bottom:0;mso-position-horizontal:absolute;mso-position-horizontal-relative:text;mso-position-vertical:absolute;mso-position-vertical-relative:text" o:gfxdata="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" strokecolor="#5b9bd5 [3204]" strokeweight=".5pt">
                 <v:stroke endarrow="open" joinstyle="miter"/>
               </v:shape>
             </w:pict>
@@ -2688,7 +2451,7 @@
           </mc:Choice>
           <mc:Fallback>
             <w:pict>
-              <v:shape id="Straight Arrow Connector 13" o:spid="_x0000_s1026" type="#_x0000_t32" style="position:absolute;margin-left:195.5pt;margin-top:20.65pt;width:0;height:23.45pt;z-index:251668480;visibility:visible;mso-wrap-style:square;mso-wrap-distance-left:9pt;mso-wrap-distance-top:0;mso-wrap-distance-right:9pt;mso-wrap-distance-bottom:0;mso-position-horizontal:absolute;mso-position-horizontal-relative:text;mso-position-vertical:absolute;mso-position-vertical-relative:text" o:gfxdata="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" strokecolor="#5b9bd5 [3204]" strokeweight=".5pt">
+              <v:shape w14:anchorId="7F8BA987" id="Straight Arrow Connector 13" o:spid="_x0000_s1026" type="#_x0000_t32" style="position:absolute;margin-left:195.5pt;margin-top:20.65pt;width:0;height:23.45pt;z-index:251668480;visibility:visible;mso-wrap-style:square;mso-wrap-distance-left:9pt;mso-wrap-distance-top:0;mso-wrap-distance-right:9pt;mso-wrap-distance-bottom:0;mso-position-horizontal:absolute;mso-position-horizontal-relative:text;mso-position-vertical:absolute;mso-position-vertical-relative:text" o:gfxdata="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" strokecolor="#5b9bd5 [3204]" strokeweight=".5pt">
                 <v:stroke endarrow="open" joinstyle="miter"/>
               </v:shape>
             </w:pict>
@@ -2756,7 +2519,7 @@
           </mc:Choice>
           <mc:Fallback>
             <w:pict>
-              <v:shape id="Straight Arrow Connector 19" o:spid="_x0000_s1026" type="#_x0000_t32" style="position:absolute;margin-left:142.25pt;margin-top:18pt;width:31.8pt;height:22.95pt;flip:x;z-index:251670528;visibility:visible;mso-wrap-style:square;mso-wrap-distance-left:9pt;mso-wrap-distance-top:0;mso-wrap-distance-right:9pt;mso-wrap-distance-bottom:0;mso-position-horizontal:absolute;mso-position-horizontal-relative:text;mso-position-vertical:absolute;mso-position-vertical-relative:text" o:gfxdata="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" strokecolor="#5b9bd5 [3204]" strokeweight=".5pt">
+              <v:shape w14:anchorId="5B3F5412" id="Straight Arrow Connector 19" o:spid="_x0000_s1026" type="#_x0000_t32" style="position:absolute;margin-left:142.25pt;margin-top:18pt;width:31.8pt;height:22.95pt;flip:x;z-index:251670528;visibility:visible;mso-wrap-style:square;mso-wrap-distance-left:9pt;mso-wrap-distance-top:0;mso-wrap-distance-right:9pt;mso-wrap-distance-bottom:0;mso-position-horizontal:absolute;mso-position-horizontal-relative:text;mso-position-vertical:absolute;mso-position-vertical-relative:text" o:gfxdata="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" strokecolor="#5b9bd5 [3204]" strokeweight=".5pt">
                 <v:stroke endarrow="open" joinstyle="miter"/>
               </v:shape>
             </w:pict>
@@ -2867,7 +2630,7 @@
           </mc:Choice>
           <mc:Fallback>
             <w:pict>
-              <v:oval id="Oval 54" o:spid="_x0000_s1037" style="position:absolute;left:0;text-align:left;margin-left:406.05pt;margin-top:20.55pt;width:70.95pt;height:30.75pt;z-index:251702272;visibility:visible;mso-wrap-style:square;mso-width-percent:0;mso-height-percent:0;mso-wrap-distance-left:9pt;mso-wrap-distance-top:0;mso-wrap-distance-right:9pt;mso-wrap-distance-bottom:0;mso-position-horizontal:absolute;mso-position-horizontal-relative:text;mso-position-vertical:absolute;mso-position-vertical-relative:text;mso-width-percent:0;mso-height-percent:0;mso-width-relative:margin;mso-height-relative:margin;v-text-anchor:middle" o:gfxdata="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" fillcolor="#5b9bd5 [3204]" strokecolor="#1f4d78 [1604]" strokeweight="1pt">
+              <v:oval w14:anchorId="635EC533" id="Oval 54" o:spid="_x0000_s1037" style="position:absolute;left:0;text-align:left;margin-left:406.05pt;margin-top:20.55pt;width:70.95pt;height:30.75pt;z-index:251702272;visibility:visible;mso-wrap-style:square;mso-width-percent:0;mso-height-percent:0;mso-wrap-distance-left:9pt;mso-wrap-distance-top:0;mso-wrap-distance-right:9pt;mso-wrap-distance-bottom:0;mso-position-horizontal:absolute;mso-position-horizontal-relative:text;mso-position-vertical:absolute;mso-position-vertical-relative:text;mso-width-percent:0;mso-height-percent:0;mso-width-relative:margin;mso-height-relative:margin;v-text-anchor:middle" o:gfxdata="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" fillcolor="#5b9bd5 [3204]" strokecolor="#1f4d78 [1604]" strokeweight="1pt">
                 <v:stroke joinstyle="miter"/>
                 <v:textbox>
                   <w:txbxContent>
@@ -2993,7 +2756,7 @@
           </mc:Choice>
           <mc:Fallback>
             <w:pict>
-              <v:oval id="Oval 53" o:spid="_x0000_s1038" style="position:absolute;left:0;text-align:left;margin-left:295.15pt;margin-top:19.75pt;width:70.95pt;height:30.75pt;z-index:251701248;visibility:visible;mso-wrap-style:square;mso-width-percent:0;mso-height-percent:0;mso-wrap-distance-left:9pt;mso-wrap-distance-top:0;mso-wrap-distance-right:9pt;mso-wrap-distance-bottom:0;mso-position-horizontal:absolute;mso-position-horizontal-relative:text;mso-position-vertical:absolute;mso-position-vertical-relative:text;mso-width-percent:0;mso-height-percent:0;mso-width-relative:margin;mso-height-relative:margin;v-text-anchor:middle" o:gfxdata="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" fillcolor="#5b9bd5 [3204]" strokecolor="#1f4d78 [1604]" strokeweight="1pt">
+              <v:oval w14:anchorId="74E671A3" id="Oval 53" o:spid="_x0000_s1038" style="position:absolute;left:0;text-align:left;margin-left:295.15pt;margin-top:19.75pt;width:70.95pt;height:30.75pt;z-index:251701248;visibility:visible;mso-wrap-style:square;mso-width-percent:0;mso-height-percent:0;mso-wrap-distance-left:9pt;mso-wrap-distance-top:0;mso-wrap-distance-right:9pt;mso-wrap-distance-bottom:0;mso-position-horizontal:absolute;mso-position-horizontal-relative:text;mso-position-vertical:absolute;mso-position-vertical-relative:text;mso-width-percent:0;mso-height-percent:0;mso-width-relative:margin;mso-height-relative:margin;v-text-anchor:middle" o:gfxdata="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" fillcolor="#5b9bd5 [3204]" strokecolor="#1f4d78 [1604]" strokeweight="1pt">
                 <v:stroke joinstyle="miter"/>
                 <v:textbox>
                   <w:txbxContent>
@@ -3115,7 +2878,7 @@
           </mc:Choice>
           <mc:Fallback>
             <w:pict>
-              <v:oval id="Oval 17" o:spid="_x0000_s1039" style="position:absolute;left:0;text-align:left;margin-left:164.45pt;margin-top:24.1pt;width:49pt;height:27.9pt;z-index:251671552;visibility:visible;mso-wrap-style:square;mso-width-percent:0;mso-height-percent:0;mso-wrap-distance-left:9pt;mso-wrap-distance-top:0;mso-wrap-distance-right:9pt;mso-wrap-distance-bottom:0;mso-position-horizontal:absolute;mso-position-horizontal-relative:text;mso-position-vertical:absolute;mso-position-vertical-relative:text;mso-width-percent:0;mso-height-percent:0;mso-width-relative:margin;mso-height-relative:margin;v-text-anchor:middle" o:gfxdata="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" fillcolor="#5b9bd5 [3204]" strokecolor="#1f4d78 [1604]" strokeweight="1pt">
+              <v:oval w14:anchorId="3B9336D5" id="Oval 17" o:spid="_x0000_s1039" style="position:absolute;left:0;text-align:left;margin-left:164.45pt;margin-top:24.1pt;width:49pt;height:27.9pt;z-index:251671552;visibility:visible;mso-wrap-style:square;mso-width-percent:0;mso-height-percent:0;mso-wrap-distance-left:9pt;mso-wrap-distance-top:0;mso-wrap-distance-right:9pt;mso-wrap-distance-bottom:0;mso-position-horizontal:absolute;mso-position-horizontal-relative:text;mso-position-vertical:absolute;mso-position-vertical-relative:text;mso-width-percent:0;mso-height-percent:0;mso-width-relative:margin;mso-height-relative:margin;v-text-anchor:middle" o:gfxdata="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" fillcolor="#5b9bd5 [3204]" strokecolor="#1f4d78 [1604]" strokeweight="1pt">
                 <v:stroke joinstyle="miter"/>
                 <v:textbox>
                   <w:txbxContent>
@@ -3271,7 +3034,7 @@
           </mc:Choice>
           <mc:Fallback>
             <w:pict>
-              <v:oval id="Oval 14" o:spid="_x0000_s1040" style="position:absolute;left:0;text-align:left;margin-left:218.8pt;margin-top:21.85pt;width:70.3pt;height:36.8pt;z-index:251672576;visibility:visible;mso-wrap-style:square;mso-width-percent:0;mso-height-percent:0;mso-wrap-distance-left:9pt;mso-wrap-distance-top:0;mso-wrap-distance-right:9pt;mso-wrap-distance-bottom:0;mso-position-horizontal:absolute;mso-position-horizontal-relative:text;mso-position-vertical:absolute;mso-position-vertical-relative:text;mso-width-percent:0;mso-height-percent:0;mso-width-relative:margin;mso-height-relative:margin;v-text-anchor:middle" o:gfxdata="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" fillcolor="#5b9bd5 [3204]" strokecolor="#1f4d78 [1604]" strokeweight="1pt">
+              <v:oval w14:anchorId="5FB3C562" id="Oval 14" o:spid="_x0000_s1040" style="position:absolute;left:0;text-align:left;margin-left:218.8pt;margin-top:21.85pt;width:70.3pt;height:36.8pt;z-index:251672576;visibility:visible;mso-wrap-style:square;mso-width-percent:0;mso-height-percent:0;mso-wrap-distance-left:9pt;mso-wrap-distance-top:0;mso-wrap-distance-right:9pt;mso-wrap-distance-bottom:0;mso-position-horizontal:absolute;mso-position-horizontal-relative:text;mso-position-vertical:absolute;mso-position-vertical-relative:text;mso-width-percent:0;mso-height-percent:0;mso-width-relative:margin;mso-height-relative:margin;v-text-anchor:middle" o:gfxdata="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" fillcolor="#5b9bd5 [3204]" strokecolor="#1f4d78 [1604]" strokeweight="1pt">
                 <v:stroke joinstyle="miter"/>
                 <v:textbox>
                   <w:txbxContent>
@@ -3436,7 +3199,7 @@
           </mc:Choice>
           <mc:Fallback>
             <w:pict>
-              <v:oval id="Oval 50" o:spid="_x0000_s1041" style="position:absolute;left:0;text-align:left;margin-left:88.65pt;margin-top:21.95pt;width:70.95pt;height:30.75pt;z-index:251698176;visibility:visible;mso-wrap-style:square;mso-width-percent:0;mso-height-percent:0;mso-wrap-distance-left:9pt;mso-wrap-distance-top:0;mso-wrap-distance-right:9pt;mso-wrap-distance-bottom:0;mso-position-horizontal:absolute;mso-position-horizontal-relative:text;mso-position-vertical:absolute;mso-position-vertical-relative:text;mso-width-percent:0;mso-height-percent:0;mso-width-relative:margin;mso-height-relative:margin;v-text-anchor:middle" o:gfxdata="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" fillcolor="#5b9bd5 [3204]" strokecolor="#1f4d78 [1604]" strokeweight="1pt">
+              <v:oval w14:anchorId="65C867A8" id="Oval 50" o:spid="_x0000_s1041" style="position:absolute;left:0;text-align:left;margin-left:88.65pt;margin-top:21.95pt;width:70.95pt;height:30.75pt;z-index:251698176;visibility:visible;mso-wrap-style:square;mso-width-percent:0;mso-height-percent:0;mso-wrap-distance-left:9pt;mso-wrap-distance-top:0;mso-wrap-distance-right:9pt;mso-wrap-distance-bottom:0;mso-position-horizontal:absolute;mso-position-horizontal-relative:text;mso-position-vertical:absolute;mso-position-vertical-relative:text;mso-width-percent:0;mso-height-percent:0;mso-width-relative:margin;mso-height-relative:margin;v-text-anchor:middle" o:gfxdata="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" fillcolor="#5b9bd5 [3204]" strokecolor="#1f4d78 [1604]" strokeweight="1pt">
                 <v:stroke joinstyle="miter"/>
                 <v:textbox>
                   <w:txbxContent>
@@ -3548,7 +3311,7 @@
           </mc:Choice>
           <mc:Fallback>
             <w:pict>
-              <v:shape id="Straight Arrow Connector 36" o:spid="_x0000_s1026" type="#_x0000_t32" style="position:absolute;margin-left:240.55pt;margin-top:21.9pt;width:64.25pt;height:36.25pt;flip:x;z-index:251684864;visibility:visible;mso-wrap-style:square;mso-width-percent:0;mso-height-percent:0;mso-wrap-distance-left:9pt;mso-wrap-distance-top:0;mso-wrap-distance-right:9pt;mso-wrap-distance-bottom:0;mso-position-horizontal:absolute;mso-position-horizontal-relative:text;mso-position-vertical:absolute;mso-position-vertical-relative:text;mso-width-percent:0;mso-height-percent:0;mso-width-relative:margin;mso-height-relative:margin" o:gfxdata="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" strokecolor="#5b9bd5 [3204]" strokeweight=".5pt">
+              <v:shape w14:anchorId="43049177" id="Straight Arrow Connector 36" o:spid="_x0000_s1026" type="#_x0000_t32" style="position:absolute;margin-left:240.55pt;margin-top:21.9pt;width:64.25pt;height:36.25pt;flip:x;z-index:251684864;visibility:visible;mso-wrap-style:square;mso-width-percent:0;mso-height-percent:0;mso-wrap-distance-left:9pt;mso-wrap-distance-top:0;mso-wrap-distance-right:9pt;mso-wrap-distance-bottom:0;mso-position-horizontal:absolute;mso-position-horizontal-relative:text;mso-position-vertical:absolute;mso-position-vertical-relative:text;mso-width-percent:0;mso-height-percent:0;mso-width-relative:margin;mso-height-relative:margin" o:gfxdata="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" strokecolor="#5b9bd5 [3204]" strokeweight=".5pt">
                 <v:stroke endarrow="open" joinstyle="miter"/>
               </v:shape>
             </w:pict>
@@ -3631,7 +3394,7 @@
           </mc:Choice>
           <mc:Fallback>
             <w:pict>
-              <v:shape id="Straight Arrow Connector 35" o:spid="_x0000_s1026" type="#_x0000_t32" style="position:absolute;margin-left:295.25pt;margin-top:4.05pt;width:26.15pt;height:29.6pt;flip:x;z-index:251683840;visibility:visible;mso-wrap-style:square;mso-width-percent:0;mso-height-percent:0;mso-wrap-distance-left:9pt;mso-wrap-distance-top:0;mso-wrap-distance-right:9pt;mso-wrap-distance-bottom:0;mso-position-horizontal:absolute;mso-position-horizontal-relative:text;mso-position-vertical:absolute;mso-position-vertical-relative:text;mso-width-percent:0;mso-height-percent:0;mso-width-relative:margin;mso-height-relative:margin" o:gfxdata="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" strokecolor="#5b9bd5 [3204]" strokeweight=".5pt">
+              <v:shape w14:anchorId="5EEF767D" id="Straight Arrow Connector 35" o:spid="_x0000_s1026" type="#_x0000_t32" style="position:absolute;margin-left:295.25pt;margin-top:4.05pt;width:26.15pt;height:29.6pt;flip:x;z-index:251683840;visibility:visible;mso-wrap-style:square;mso-width-percent:0;mso-height-percent:0;mso-wrap-distance-left:9pt;mso-wrap-distance-top:0;mso-wrap-distance-right:9pt;mso-wrap-distance-bottom:0;mso-position-horizontal:absolute;mso-position-horizontal-relative:text;mso-position-vertical:absolute;mso-position-vertical-relative:text;mso-width-percent:0;mso-height-percent:0;mso-width-relative:margin;mso-height-relative:margin" o:gfxdata="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" strokecolor="#5b9bd5 [3204]" strokeweight=".5pt">
                 <v:stroke endarrow="open" joinstyle="miter"/>
               </v:shape>
             </w:pict>
@@ -3702,7 +3465,7 @@
           </mc:Choice>
           <mc:Fallback>
             <w:pict>
-              <v:shape id="Straight Arrow Connector 34" o:spid="_x0000_s1026" type="#_x0000_t32" style="position:absolute;margin-left:333.2pt;margin-top:6.25pt;width:11.7pt;height:22.85pt;z-index:251682816;visibility:visible;mso-wrap-style:square;mso-width-percent:0;mso-wrap-distance-left:9pt;mso-wrap-distance-top:0;mso-wrap-distance-right:9pt;mso-wrap-distance-bottom:0;mso-position-horizontal:absolute;mso-position-horizontal-relative:text;mso-position-vertical:absolute;mso-position-vertical-relative:text;mso-width-percent:0;mso-width-relative:margin" o:gfxdata="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" strokecolor="#5b9bd5 [3204]" strokeweight=".5pt">
+              <v:shape w14:anchorId="377E1BC8" id="Straight Arrow Connector 34" o:spid="_x0000_s1026" type="#_x0000_t32" style="position:absolute;margin-left:333.2pt;margin-top:6.25pt;width:11.7pt;height:22.85pt;z-index:251682816;visibility:visible;mso-wrap-style:square;mso-width-percent:0;mso-wrap-distance-left:9pt;mso-wrap-distance-top:0;mso-wrap-distance-right:9pt;mso-wrap-distance-bottom:0;mso-position-horizontal:absolute;mso-position-horizontal-relative:text;mso-position-vertical:absolute;mso-position-vertical-relative:text;mso-width-percent:0;mso-width-relative:margin" o:gfxdata="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" strokecolor="#5b9bd5 [3204]" strokeweight=".5pt">
                 <v:stroke endarrow="open" joinstyle="miter"/>
               </v:shape>
             </w:pict>
@@ -3776,7 +3539,7 @@
           </mc:Choice>
           <mc:Fallback>
             <w:pict>
-              <v:shape id="Straight Arrow Connector 41" o:spid="_x0000_s1026" type="#_x0000_t32" style="position:absolute;margin-left:403.55pt;margin-top:2.35pt;width:27.85pt;height:25.1pt;flip:x;z-index:251688960;visibility:visible;mso-wrap-style:square;mso-width-percent:0;mso-height-percent:0;mso-wrap-distance-left:9pt;mso-wrap-distance-top:0;mso-wrap-distance-right:9pt;mso-wrap-distance-bottom:0;mso-position-horizontal:absolute;mso-position-horizontal-relative:text;mso-position-vertical:absolute;mso-position-vertical-relative:text;mso-width-percent:0;mso-height-percent:0;mso-width-relative:margin;mso-height-relative:margin" o:gfxdata="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" strokecolor="#5b9bd5 [3204]" strokeweight=".5pt">
+              <v:shape w14:anchorId="19F332B0" id="Straight Arrow Connector 41" o:spid="_x0000_s1026" type="#_x0000_t32" style="position:absolute;margin-left:403.55pt;margin-top:2.35pt;width:27.85pt;height:25.1pt;flip:x;z-index:251688960;visibility:visible;mso-wrap-style:square;mso-width-percent:0;mso-height-percent:0;mso-wrap-distance-left:9pt;mso-wrap-distance-top:0;mso-wrap-distance-right:9pt;mso-wrap-distance-bottom:0;mso-position-horizontal:absolute;mso-position-horizontal-relative:text;mso-position-vertical:absolute;mso-position-vertical-relative:text;mso-width-percent:0;mso-height-percent:0;mso-width-relative:margin;mso-height-relative:margin" o:gfxdata="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" strokecolor="#5b9bd5 [3204]" strokeweight=".5pt">
                 <v:stroke endarrow="open" joinstyle="miter"/>
               </v:shape>
             </w:pict>
@@ -3844,7 +3607,7 @@
           </mc:Choice>
           <mc:Fallback>
             <w:pict>
-              <v:shape id="Straight Arrow Connector 39" o:spid="_x0000_s1026" type="#_x0000_t32" style="position:absolute;margin-left:461.7pt;margin-top:2.25pt;width:29.2pt;height:22.95pt;z-index:251686912;visibility:visible;mso-wrap-style:square;mso-wrap-distance-left:9pt;mso-wrap-distance-top:0;mso-wrap-distance-right:9pt;mso-wrap-distance-bottom:0;mso-position-horizontal:absolute;mso-position-horizontal-relative:text;mso-position-vertical:absolute;mso-position-vertical-relative:text" o:gfxdata="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" strokecolor="#5b9bd5 [3204]" strokeweight=".5pt">
+              <v:shape w14:anchorId="6ED5310A" id="Straight Arrow Connector 39" o:spid="_x0000_s1026" type="#_x0000_t32" style="position:absolute;margin-left:461.7pt;margin-top:2.25pt;width:29.2pt;height:22.95pt;z-index:251686912;visibility:visible;mso-wrap-style:square;mso-wrap-distance-left:9pt;mso-wrap-distance-top:0;mso-wrap-distance-right:9pt;mso-wrap-distance-bottom:0;mso-position-horizontal:absolute;mso-position-horizontal-relative:text;mso-position-vertical:absolute;mso-position-vertical-relative:text" o:gfxdata="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" strokecolor="#5b9bd5 [3204]" strokeweight=".5pt">
                 <v:stroke endarrow="open" joinstyle="miter"/>
               </v:shape>
             </w:pict>
@@ -3912,7 +3675,7 @@
           </mc:Choice>
           <mc:Fallback>
             <w:pict>
-              <v:shape id="Straight Arrow Connector 40" o:spid="_x0000_s1026" type="#_x0000_t32" style="position:absolute;margin-left:449.3pt;margin-top:3.5pt;width:0;height:23.45pt;z-index:251687936;visibility:visible;mso-wrap-style:square;mso-wrap-distance-left:9pt;mso-wrap-distance-top:0;mso-wrap-distance-right:9pt;mso-wrap-distance-bottom:0;mso-position-horizontal:absolute;mso-position-horizontal-relative:text;mso-position-vertical:absolute;mso-position-vertical-relative:text" o:gfxdata="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" strokecolor="#5b9bd5 [3204]" strokeweight=".5pt">
+              <v:shape w14:anchorId="3F9552C8" id="Straight Arrow Connector 40" o:spid="_x0000_s1026" type="#_x0000_t32" style="position:absolute;margin-left:449.3pt;margin-top:3.5pt;width:0;height:23.45pt;z-index:251687936;visibility:visible;mso-wrap-style:square;mso-wrap-distance-left:9pt;mso-wrap-distance-top:0;mso-wrap-distance-right:9pt;mso-wrap-distance-bottom:0;mso-position-horizontal:absolute;mso-position-horizontal-relative:text;mso-position-vertical:absolute;mso-position-vertical-relative:text" o:gfxdata="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" strokecolor="#5b9bd5 [3204]" strokeweight=".5pt">
                 <v:stroke endarrow="open" joinstyle="miter"/>
               </v:shape>
             </w:pict>
@@ -4019,7 +3782,7 @@
           </mc:Choice>
           <mc:Fallback>
             <w:pict>
-              <v:oval id="Oval 43" o:spid="_x0000_s1042" style="position:absolute;left:0;text-align:left;margin-left:428.95pt;margin-top:6.1pt;width:51.85pt;height:25.15pt;z-index:251691008;visibility:visible;mso-wrap-style:square;mso-width-percent:0;mso-height-percent:0;mso-wrap-distance-left:9pt;mso-wrap-distance-top:0;mso-wrap-distance-right:9pt;mso-wrap-distance-bottom:0;mso-position-horizontal:absolute;mso-position-horizontal-relative:text;mso-position-vertical:absolute;mso-position-vertical-relative:text;mso-width-percent:0;mso-height-percent:0;mso-width-relative:margin;mso-height-relative:margin;v-text-anchor:middle" o:gfxdata="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" fillcolor="#5b9bd5 [3204]" strokecolor="#1f4d78 [1604]" strokeweight="1pt">
+              <v:oval w14:anchorId="778AFC04" id="Oval 43" o:spid="_x0000_s1042" style="position:absolute;left:0;text-align:left;margin-left:428.95pt;margin-top:6.1pt;width:51.85pt;height:25.15pt;z-index:251691008;visibility:visible;mso-wrap-style:square;mso-width-percent:0;mso-height-percent:0;mso-wrap-distance-left:9pt;mso-wrap-distance-top:0;mso-wrap-distance-right:9pt;mso-wrap-distance-bottom:0;mso-position-horizontal:absolute;mso-position-horizontal-relative:text;mso-position-vertical:absolute;mso-position-vertical-relative:text;mso-width-percent:0;mso-height-percent:0;mso-width-relative:margin;mso-height-relative:margin;v-text-anchor:middle" o:gfxdata="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" fillcolor="#5b9bd5 [3204]" strokecolor="#1f4d78 [1604]" strokeweight="1pt">
                 <v:stroke joinstyle="miter"/>
                 <v:textbox>
                   <w:txbxContent>
@@ -4134,7 +3897,7 @@
           </mc:Choice>
           <mc:Fallback>
             <w:pict>
-              <v:oval id="Oval 42" o:spid="_x0000_s1043" style="position:absolute;left:0;text-align:left;margin-left:485.6pt;margin-top:4.6pt;width:49pt;height:22.95pt;z-index:251689984;visibility:visible;mso-wrap-style:square;mso-width-percent:0;mso-wrap-distance-left:9pt;mso-wrap-distance-top:0;mso-wrap-distance-right:9pt;mso-wrap-distance-bottom:0;mso-position-horizontal:absolute;mso-position-horizontal-relative:text;mso-position-vertical:absolute;mso-position-vertical-relative:text;mso-width-percent:0;mso-width-relative:margin;v-text-anchor:middle" o:gfxdata="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" fillcolor="#5b9bd5 [3204]" strokecolor="#1f4d78 [1604]" strokeweight="1pt">
+              <v:oval w14:anchorId="70BBE6FB" id="Oval 42" o:spid="_x0000_s1043" style="position:absolute;left:0;text-align:left;margin-left:485.6pt;margin-top:4.6pt;width:49pt;height:22.95pt;z-index:251689984;visibility:visible;mso-wrap-style:square;mso-width-percent:0;mso-wrap-distance-left:9pt;mso-wrap-distance-top:0;mso-wrap-distance-right:9pt;mso-wrap-distance-bottom:0;mso-position-horizontal:absolute;mso-position-horizontal-relative:text;mso-position-vertical:absolute;mso-position-vertical-relative:text;mso-width-percent:0;mso-width-relative:margin;v-text-anchor:middle" o:gfxdata="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" fillcolor="#5b9bd5 [3204]" strokecolor="#1f4d78 [1604]" strokeweight="1pt">
                 <v:stroke joinstyle="miter"/>
                 <v:textbox>
                   <w:txbxContent>
@@ -4268,7 +4031,7 @@
           </mc:Choice>
           <mc:Fallback>
             <w:pict>
-              <v:oval id="Oval 44" o:spid="_x0000_s1044" style="position:absolute;left:0;text-align:left;margin-left:368.9pt;margin-top:9.6pt;width:56.95pt;height:26.8pt;z-index:251692032;visibility:visible;mso-wrap-style:square;mso-width-percent:0;mso-height-percent:0;mso-wrap-distance-left:9pt;mso-wrap-distance-top:0;mso-wrap-distance-right:9pt;mso-wrap-distance-bottom:0;mso-position-horizontal:absolute;mso-position-horizontal-relative:text;mso-position-vertical:absolute;mso-position-vertical-relative:text;mso-width-percent:0;mso-height-percent:0;mso-width-relative:margin;mso-height-relative:margin;v-text-anchor:middle" o:gfxdata="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" fillcolor="#5b9bd5 [3204]" strokecolor="#1f4d78 [1604]" strokeweight="1pt">
+              <v:oval w14:anchorId="555BEFB6" id="Oval 44" o:spid="_x0000_s1044" style="position:absolute;left:0;text-align:left;margin-left:368.9pt;margin-top:9.6pt;width:56.95pt;height:26.8pt;z-index:251692032;visibility:visible;mso-wrap-style:square;mso-width-percent:0;mso-height-percent:0;mso-wrap-distance-left:9pt;mso-wrap-distance-top:0;mso-wrap-distance-right:9pt;mso-wrap-distance-bottom:0;mso-position-horizontal:absolute;mso-position-horizontal-relative:text;mso-position-vertical:absolute;mso-position-vertical-relative:text;mso-width-percent:0;mso-height-percent:0;mso-width-relative:margin;mso-height-relative:margin;v-text-anchor:middle" o:gfxdata="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" fillcolor="#5b9bd5 [3204]" strokecolor="#1f4d78 [1604]" strokeweight="1pt">
                 <v:stroke joinstyle="miter"/>
                 <v:textbox>
                   <w:txbxContent>
@@ -4402,7 +4165,7 @@
           </mc:Choice>
           <mc:Fallback>
             <w:pict>
-              <v:oval id="Oval 31" o:spid="_x0000_s1045" style="position:absolute;left:0;text-align:left;margin-left:311.2pt;margin-top:9.05pt;width:52.9pt;height:26.15pt;z-index:251679744;visibility:visible;mso-wrap-style:square;mso-width-percent:0;mso-height-percent:0;mso-wrap-distance-left:9pt;mso-wrap-distance-top:0;mso-wrap-distance-right:9pt;mso-wrap-distance-bottom:0;mso-position-horizontal:absolute;mso-position-horizontal-relative:text;mso-position-vertical:absolute;mso-position-vertical-relative:text;mso-width-percent:0;mso-height-percent:0;mso-width-relative:margin;mso-height-relative:margin;v-text-anchor:middle" o:gfxdata="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" fillcolor="#5b9bd5 [3204]" strokecolor="#1f4d78 [1604]" strokeweight="1pt">
+              <v:oval w14:anchorId="21A78232" id="Oval 31" o:spid="_x0000_s1045" style="position:absolute;left:0;text-align:left;margin-left:311.2pt;margin-top:9.05pt;width:52.9pt;height:26.15pt;z-index:251679744;visibility:visible;mso-wrap-style:square;mso-width-percent:0;mso-height-percent:0;mso-wrap-distance-left:9pt;mso-wrap-distance-top:0;mso-wrap-distance-right:9pt;mso-wrap-distance-bottom:0;mso-position-horizontal:absolute;mso-position-horizontal-relative:text;mso-position-vertical:absolute;mso-position-vertical-relative:text;mso-width-percent:0;mso-height-percent:0;mso-width-relative:margin;mso-height-relative:margin;v-text-anchor:middle" o:gfxdata="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" fillcolor="#5b9bd5 [3204]" strokecolor="#1f4d78 [1604]" strokeweight="1pt">
                 <v:stroke joinstyle="miter"/>
                 <v:textbox>
                   <w:txbxContent>
@@ -4536,7 +4299,7 @@
           </mc:Choice>
           <mc:Fallback>
             <w:pict>
-              <v:oval id="Oval 33" o:spid="_x0000_s1046" style="position:absolute;left:0;text-align:left;margin-left:191.4pt;margin-top:8.35pt;width:59.75pt;height:26.75pt;z-index:251681792;visibility:visible;mso-wrap-style:square;mso-width-percent:0;mso-height-percent:0;mso-wrap-distance-left:9pt;mso-wrap-distance-top:0;mso-wrap-distance-right:9pt;mso-wrap-distance-bottom:0;mso-position-horizontal:absolute;mso-position-horizontal-relative:text;mso-position-vertical:absolute;mso-position-vertical-relative:text;mso-width-percent:0;mso-height-percent:0;mso-width-relative:margin;mso-height-relative:margin;v-text-anchor:middle" o:gfxdata="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" fillcolor="#5b9bd5 [3204]" strokecolor="#1f4d78 [1604]" strokeweight="1pt">
+              <v:oval w14:anchorId="0B4DCA0F" id="Oval 33" o:spid="_x0000_s1046" style="position:absolute;left:0;text-align:left;margin-left:191.4pt;margin-top:8.35pt;width:59.75pt;height:26.75pt;z-index:251681792;visibility:visible;mso-wrap-style:square;mso-width-percent:0;mso-height-percent:0;mso-wrap-distance-left:9pt;mso-wrap-distance-top:0;mso-wrap-distance-right:9pt;mso-wrap-distance-bottom:0;mso-position-horizontal:absolute;mso-position-horizontal-relative:text;mso-position-vertical:absolute;mso-position-vertical-relative:text;mso-width-percent:0;mso-height-percent:0;mso-width-relative:margin;mso-height-relative:margin;v-text-anchor:middle" o:gfxdata="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" fillcolor="#5b9bd5 [3204]" strokecolor="#1f4d78 [1604]" strokeweight="1pt">
                 <v:stroke joinstyle="miter"/>
                 <v:textbox>
                   <w:txbxContent>
@@ -4670,7 +4433,7 @@
           </mc:Choice>
           <mc:Fallback>
             <w:pict>
-              <v:oval id="Oval 32" o:spid="_x0000_s1047" style="position:absolute;left:0;text-align:left;margin-left:259pt;margin-top:11.3pt;width:49pt;height:22.95pt;z-index:251680768;visibility:visible;mso-wrap-style:square;mso-width-percent:0;mso-height-percent:0;mso-wrap-distance-left:9pt;mso-wrap-distance-top:0;mso-wrap-distance-right:9pt;mso-wrap-distance-bottom:0;mso-position-horizontal:absolute;mso-position-horizontal-relative:text;mso-position-vertical:absolute;mso-position-vertical-relative:text;mso-width-percent:0;mso-height-percent:0;mso-width-relative:margin;mso-height-relative:margin;v-text-anchor:middle" o:gfxdata="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" fillcolor="#5b9bd5 [3204]" strokecolor="#1f4d78 [1604]" strokeweight="1pt">
+              <v:oval w14:anchorId="29BA710D" id="Oval 32" o:spid="_x0000_s1047" style="position:absolute;left:0;text-align:left;margin-left:259pt;margin-top:11.3pt;width:49pt;height:22.95pt;z-index:251680768;visibility:visible;mso-wrap-style:square;mso-width-percent:0;mso-height-percent:0;mso-wrap-distance-left:9pt;mso-wrap-distance-top:0;mso-wrap-distance-right:9pt;mso-wrap-distance-bottom:0;mso-position-horizontal:absolute;mso-position-horizontal-relative:text;mso-position-vertical:absolute;mso-position-vertical-relative:text;mso-width-percent:0;mso-height-percent:0;mso-width-relative:margin;mso-height-relative:margin;v-text-anchor:middle" o:gfxdata="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" fillcolor="#5b9bd5 [3204]" strokecolor="#1f4d78 [1604]" strokeweight="1pt">
                 <v:stroke joinstyle="miter"/>
                 <v:textbox>
                   <w:txbxContent>
@@ -4736,7 +4499,6 @@
           <w:rFonts w:ascii="Calibri" w:eastAsiaTheme="minorEastAsia" w:hAnsi="Calibri" w:hint="cs"/>
           <w:rtl/>
         </w:rPr>
-        <w:lastRenderedPageBreak/>
         <w:t xml:space="preserve">כיוון שהגזירה של </w:t>
       </w:r>
       <w:r>
@@ -4868,7 +4630,7 @@
       <w:pPr>
         <w:bidi/>
         <w:rPr>
-          <w:rFonts w:ascii="Calibri" w:eastAsiaTheme="minorEastAsia" w:hAnsi="Calibri" w:hint="cs"/>
+          <w:rFonts w:ascii="Calibri" w:eastAsiaTheme="minorEastAsia" w:hAnsi="Calibri"/>
           <w:rtl/>
         </w:rPr>
       </w:pPr>
@@ -4890,7 +4652,7 @@
       <w:pPr>
         <w:bidi/>
         <w:rPr>
-          <w:rFonts w:ascii="Calibri" w:eastAsiaTheme="minorEastAsia" w:hAnsi="Calibri" w:hint="cs"/>
+          <w:rFonts w:ascii="Calibri" w:eastAsiaTheme="minorEastAsia" w:hAnsi="Calibri"/>
           <w:rtl/>
         </w:rPr>
       </w:pPr>
@@ -4912,16 +4674,7 @@
             <w:rPr>
               <w:rFonts w:ascii="Cambria Math" w:eastAsiaTheme="minorEastAsia" w:hAnsi="Cambria Math"/>
             </w:rPr>
-            <m:t>"a":3,"a":3,"a":3</m:t>
-          </m:r>
-          <m:r>
-            <m:rPr>
-              <m:nor/>
-            </m:rPr>
-            <w:rPr>
-              <w:rFonts w:ascii="Cambria Math" w:eastAsiaTheme="minorEastAsia" w:hAnsi="Cambria Math"/>
-            </w:rPr>
-            <m:t>}</m:t>
+            <m:t>"a":3,"a":3,"a":3}</m:t>
           </m:r>
         </m:oMath>
       </m:oMathPara>
@@ -4930,7 +4683,7 @@
       <w:pPr>
         <w:bidi/>
         <w:rPr>
-          <w:rFonts w:ascii="Calibri" w:eastAsiaTheme="minorEastAsia" w:hAnsi="Calibri" w:hint="cs"/>
+          <w:rFonts w:ascii="Calibri" w:eastAsiaTheme="minorEastAsia" w:hAnsi="Calibri"/>
           <w:rtl/>
         </w:rPr>
       </w:pPr>
@@ -4946,7 +4699,7 @@
       <w:pPr>
         <w:bidi/>
         <w:rPr>
-          <w:rFonts w:ascii="Calibri" w:eastAsiaTheme="minorEastAsia" w:hAnsi="Calibri" w:hint="cs"/>
+          <w:rFonts w:ascii="Calibri" w:eastAsiaTheme="minorEastAsia" w:hAnsi="Calibri"/>
           <w:rtl/>
         </w:rPr>
       </w:pPr>
@@ -4984,7 +4737,7 @@
       <w:pPr>
         <w:bidi/>
         <w:rPr>
-          <w:rFonts w:ascii="Calibri" w:eastAsiaTheme="minorEastAsia" w:hAnsi="Calibri" w:hint="cs"/>
+          <w:rFonts w:ascii="Calibri" w:eastAsiaTheme="minorEastAsia" w:hAnsi="Calibri"/>
           <w:rtl/>
         </w:rPr>
       </w:pPr>
@@ -5091,7 +4844,7 @@
           </mc:Choice>
           <mc:Fallback>
             <w:pict>
-              <v:oval id="Oval 56" o:spid="_x0000_s1048" style="position:absolute;left:0;text-align:left;margin-left:262.2pt;margin-top:9.3pt;width:47.35pt;height:31.25pt;z-index:251717632;visibility:visible;mso-wrap-style:square;mso-width-percent:0;mso-height-percent:0;mso-wrap-distance-left:9pt;mso-wrap-distance-top:0;mso-wrap-distance-right:9pt;mso-wrap-distance-bottom:0;mso-position-horizontal:absolute;mso-position-horizontal-relative:text;mso-position-vertical:absolute;mso-position-vertical-relative:text;mso-width-percent:0;mso-height-percent:0;mso-width-relative:margin;mso-height-relative:margin;v-text-anchor:middle" o:gfxdata="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" fillcolor="#5b9bd5 [3204]" strokecolor="#1f4d78 [1604]" strokeweight="1pt">
+              <v:oval w14:anchorId="44E9C067" id="Oval 56" o:spid="_x0000_s1048" style="position:absolute;left:0;text-align:left;margin-left:262.2pt;margin-top:9.3pt;width:47.35pt;height:31.25pt;z-index:251717632;visibility:visible;mso-wrap-style:square;mso-width-percent:0;mso-height-percent:0;mso-wrap-distance-left:9pt;mso-wrap-distance-top:0;mso-wrap-distance-right:9pt;mso-wrap-distance-bottom:0;mso-position-horizontal:absolute;mso-position-horizontal-relative:text;mso-position-vertical:absolute;mso-position-vertical-relative:text;mso-width-percent:0;mso-height-percent:0;mso-width-relative:margin;mso-height-relative:margin;v-text-anchor:middle" o:gfxdata="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" fillcolor="#5b9bd5 [3204]" strokecolor="#1f4d78 [1604]" strokeweight="1pt">
                 <v:stroke joinstyle="miter"/>
                 <v:textbox>
                   <w:txbxContent>
@@ -5184,11 +4937,7 @@
           </mc:Choice>
           <mc:Fallback>
             <w:pict>
-              <v:shapetype id="_x0000_t32" coordsize="21600,21600" o:spt="32" o:oned="t" path="m,l21600,21600e" filled="f">
-                <v:path arrowok="t" fillok="f" o:connecttype="none"/>
-                <o:lock v:ext="edit" shapetype="t"/>
-              </v:shapetype>
-              <v:shape id="Straight Arrow Connector 1" o:spid="_x0000_s1026" type="#_x0000_t32" style="position:absolute;margin-left:309.6pt;margin-top:18.7pt;width:29.2pt;height:22.95pt;z-index:251712512;visibility:visible;mso-wrap-style:square;mso-wrap-distance-left:9pt;mso-wrap-distance-top:0;mso-wrap-distance-right:9pt;mso-wrap-distance-bottom:0;mso-position-horizontal:absolute;mso-position-horizontal-relative:text;mso-position-vertical:absolute;mso-position-vertical-relative:text" o:gfxdata="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" strokecolor="#5b9bd5 [3204]" strokeweight=".5pt">
+              <v:shape w14:anchorId="5F268747" id="Straight Arrow Connector 1" o:spid="_x0000_s1026" type="#_x0000_t32" style="position:absolute;margin-left:309.6pt;margin-top:18.7pt;width:29.2pt;height:22.95pt;z-index:251712512;visibility:visible;mso-wrap-style:square;mso-wrap-distance-left:9pt;mso-wrap-distance-top:0;mso-wrap-distance-right:9pt;mso-wrap-distance-bottom:0;mso-position-horizontal:absolute;mso-position-horizontal-relative:text;mso-position-vertical:absolute;mso-position-vertical-relative:text" o:gfxdata="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" strokecolor="#5b9bd5 [3204]" strokeweight=".5pt">
                 <v:stroke endarrow="open" joinstyle="miter"/>
               </v:shape>
             </w:pict>
@@ -5256,7 +5005,7 @@
           </mc:Choice>
           <mc:Fallback>
             <w:pict>
-              <v:shape id="Straight Arrow Connector 9" o:spid="_x0000_s1026" type="#_x0000_t32" style="position:absolute;margin-left:282.35pt;margin-top:20.6pt;width:0;height:23.45pt;z-index:251705344;visibility:visible;mso-wrap-style:square;mso-wrap-distance-left:9pt;mso-wrap-distance-top:0;mso-wrap-distance-right:9pt;mso-wrap-distance-bottom:0;mso-position-horizontal:absolute;mso-position-horizontal-relative:text;mso-position-vertical:absolute;mso-position-vertical-relative:text" o:gfxdata="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" strokecolor="#5b9bd5 [3204]" strokeweight=".5pt">
+              <v:shape w14:anchorId="5EC2DC20" id="Straight Arrow Connector 9" o:spid="_x0000_s1026" type="#_x0000_t32" style="position:absolute;margin-left:282.35pt;margin-top:20.6pt;width:0;height:23.45pt;z-index:251705344;visibility:visible;mso-wrap-style:square;mso-wrap-distance-left:9pt;mso-wrap-distance-top:0;mso-wrap-distance-right:9pt;mso-wrap-distance-bottom:0;mso-position-horizontal:absolute;mso-position-horizontal-relative:text;mso-position-vertical:absolute;mso-position-vertical-relative:text" o:gfxdata="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" strokecolor="#5b9bd5 [3204]" strokeweight=".5pt">
                 <v:stroke endarrow="open" joinstyle="miter"/>
               </v:shape>
             </w:pict>
@@ -5324,7 +5073,7 @@
           </mc:Choice>
           <mc:Fallback>
             <w:pict>
-              <v:shape id="Straight Arrow Connector 12" o:spid="_x0000_s1026" type="#_x0000_t32" style="position:absolute;margin-left:223.5pt;margin-top:15.55pt;width:31.8pt;height:22.95pt;flip:x;z-index:251713536;visibility:visible;mso-wrap-style:square;mso-wrap-distance-left:9pt;mso-wrap-distance-top:0;mso-wrap-distance-right:9pt;mso-wrap-distance-bottom:0;mso-position-horizontal:absolute;mso-position-horizontal-relative:text;mso-position-vertical:absolute;mso-position-vertical-relative:text" o:gfxdata="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" strokecolor="#5b9bd5 [3204]" strokeweight=".5pt">
+              <v:shape w14:anchorId="54F1C33E" id="Straight Arrow Connector 12" o:spid="_x0000_s1026" type="#_x0000_t32" style="position:absolute;margin-left:223.5pt;margin-top:15.55pt;width:31.8pt;height:22.95pt;flip:x;z-index:251713536;visibility:visible;mso-wrap-style:square;mso-wrap-distance-left:9pt;mso-wrap-distance-top:0;mso-wrap-distance-right:9pt;mso-wrap-distance-bottom:0;mso-position-horizontal:absolute;mso-position-horizontal-relative:text;mso-position-vertical:absolute;mso-position-vertical-relative:text" o:gfxdata="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" strokecolor="#5b9bd5 [3204]" strokeweight=".5pt">
                 <v:stroke endarrow="open" joinstyle="miter"/>
               </v:shape>
             </w:pict>
@@ -5438,7 +5187,7 @@
           </mc:Choice>
           <mc:Fallback>
             <w:pict>
-              <v:oval id="Oval 15" o:spid="_x0000_s1049" style="position:absolute;left:0;text-align:left;margin-left:325.95pt;margin-top:20.5pt;width:49pt;height:27.9pt;z-index:251709440;visibility:visible;mso-wrap-style:square;mso-width-percent:0;mso-height-percent:0;mso-wrap-distance-left:9pt;mso-wrap-distance-top:0;mso-wrap-distance-right:9pt;mso-wrap-distance-bottom:0;mso-position-horizontal:absolute;mso-position-horizontal-relative:text;mso-position-vertical:absolute;mso-position-vertical-relative:text;mso-width-percent:0;mso-height-percent:0;mso-width-relative:margin;mso-height-relative:margin;v-text-anchor:middle" o:gfxdata="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" fillcolor="#5b9bd5 [3204]" strokecolor="#1f4d78 [1604]" strokeweight="1pt">
+              <v:oval w14:anchorId="597E0057" id="Oval 15" o:spid="_x0000_s1049" style="position:absolute;left:0;text-align:left;margin-left:325.95pt;margin-top:20.5pt;width:49pt;height:27.9pt;z-index:251709440;visibility:visible;mso-wrap-style:square;mso-width-percent:0;mso-height-percent:0;mso-wrap-distance-left:9pt;mso-wrap-distance-top:0;mso-wrap-distance-right:9pt;mso-wrap-distance-bottom:0;mso-position-horizontal:absolute;mso-position-horizontal-relative:text;mso-position-vertical:absolute;mso-position-vertical-relative:text;mso-width-percent:0;mso-height-percent:0;mso-width-relative:margin;mso-height-relative:margin;v-text-anchor:middle" o:gfxdata="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" fillcolor="#5b9bd5 [3204]" strokecolor="#1f4d78 [1604]" strokeweight="1pt">
                 <v:stroke joinstyle="miter"/>
                 <v:textbox>
                   <w:txbxContent>
@@ -5558,7 +5307,7 @@
           </mc:Choice>
           <mc:Fallback>
             <w:pict>
-              <v:oval id="Oval 18" o:spid="_x0000_s1050" style="position:absolute;left:0;text-align:left;margin-left:249.35pt;margin-top:17.9pt;width:71pt;height:30.75pt;z-index:251707392;visibility:visible;mso-wrap-style:square;mso-width-percent:0;mso-height-percent:0;mso-wrap-distance-left:9pt;mso-wrap-distance-top:0;mso-wrap-distance-right:9pt;mso-wrap-distance-bottom:0;mso-position-horizontal:absolute;mso-position-horizontal-relative:text;mso-position-vertical:absolute;mso-position-vertical-relative:text;mso-width-percent:0;mso-height-percent:0;mso-width-relative:margin;mso-height-relative:margin;v-text-anchor:middle" o:gfxdata="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" fillcolor="#5b9bd5 [3204]" strokecolor="#1f4d78 [1604]" strokeweight="1pt">
+              <v:oval w14:anchorId="17E59E67" id="Oval 18" o:spid="_x0000_s1050" style="position:absolute;left:0;text-align:left;margin-left:249.35pt;margin-top:17.9pt;width:71pt;height:30.75pt;z-index:251707392;visibility:visible;mso-wrap-style:square;mso-width-percent:0;mso-height-percent:0;mso-wrap-distance-left:9pt;mso-wrap-distance-top:0;mso-wrap-distance-right:9pt;mso-wrap-distance-bottom:0;mso-position-horizontal:absolute;mso-position-horizontal-relative:text;mso-position-vertical:absolute;mso-position-vertical-relative:text;mso-width-percent:0;mso-height-percent:0;mso-width-relative:margin;mso-height-relative:margin;v-text-anchor:middle" o:gfxdata="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" fillcolor="#5b9bd5 [3204]" strokecolor="#1f4d78 [1604]" strokeweight="1pt">
                 <v:stroke joinstyle="miter"/>
                 <v:textbox>
                   <w:txbxContent>
@@ -5678,7 +5427,7 @@
           </mc:Choice>
           <mc:Fallback>
             <w:pict>
-              <v:oval id="Oval 20" o:spid="_x0000_s1051" style="position:absolute;left:0;text-align:left;margin-left:197pt;margin-top:17.85pt;width:49pt;height:30.2pt;z-index:251708416;visibility:visible;mso-wrap-style:square;mso-width-percent:0;mso-height-percent:0;mso-wrap-distance-left:9pt;mso-wrap-distance-top:0;mso-wrap-distance-right:9pt;mso-wrap-distance-bottom:0;mso-position-horizontal:absolute;mso-position-horizontal-relative:text;mso-position-vertical:absolute;mso-position-vertical-relative:text;mso-width-percent:0;mso-height-percent:0;mso-width-relative:margin;mso-height-relative:margin;v-text-anchor:middle" o:gfxdata="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" fillcolor="#5b9bd5 [3204]" strokecolor="#1f4d78 [1604]" strokeweight="1pt">
+              <v:oval w14:anchorId="503C7E81" id="Oval 20" o:spid="_x0000_s1051" style="position:absolute;left:0;text-align:left;margin-left:197pt;margin-top:17.85pt;width:49pt;height:30.2pt;z-index:251708416;visibility:visible;mso-wrap-style:square;mso-width-percent:0;mso-height-percent:0;mso-wrap-distance-left:9pt;mso-wrap-distance-top:0;mso-wrap-distance-right:9pt;mso-wrap-distance-bottom:0;mso-position-horizontal:absolute;mso-position-horizontal-relative:text;mso-position-vertical:absolute;mso-position-vertical-relative:text;mso-width-percent:0;mso-height-percent:0;mso-width-relative:margin;mso-height-relative:margin;v-text-anchor:middle" o:gfxdata="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" fillcolor="#5b9bd5 [3204]" strokecolor="#1f4d78 [1604]" strokeweight="1pt">
                 <v:stroke joinstyle="miter"/>
                 <v:textbox>
                   <w:txbxContent>
@@ -5720,6 +5469,7 @@
           <w:noProof/>
           <w:rtl/>
         </w:rPr>
+        <w:lastRenderedPageBreak/>
         <mc:AlternateContent>
           <mc:Choice Requires="wps">
             <w:drawing>
@@ -5775,7 +5525,7 @@
           </mc:Choice>
           <mc:Fallback>
             <w:pict>
-              <v:shape id="Straight Arrow Connector 21" o:spid="_x0000_s1026" type="#_x0000_t32" style="position:absolute;margin-left:304.05pt;margin-top:22.2pt;width:29.2pt;height:22.95pt;z-index:251704320;visibility:visible;mso-wrap-style:square;mso-wrap-distance-left:9pt;mso-wrap-distance-top:0;mso-wrap-distance-right:9pt;mso-wrap-distance-bottom:0;mso-position-horizontal:absolute;mso-position-horizontal-relative:text;mso-position-vertical:absolute;mso-position-vertical-relative:text" o:gfxdata="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" strokecolor="#5b9bd5 [3204]" strokeweight=".5pt">
+              <v:shape w14:anchorId="645E4AD0" id="Straight Arrow Connector 21" o:spid="_x0000_s1026" type="#_x0000_t32" style="position:absolute;margin-left:304.05pt;margin-top:22.2pt;width:29.2pt;height:22.95pt;z-index:251704320;visibility:visible;mso-wrap-style:square;mso-wrap-distance-left:9pt;mso-wrap-distance-top:0;mso-wrap-distance-right:9pt;mso-wrap-distance-bottom:0;mso-position-horizontal:absolute;mso-position-horizontal-relative:text;mso-position-vertical:absolute;mso-position-vertical-relative:text" o:gfxdata="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" strokecolor="#5b9bd5 [3204]" strokeweight=".5pt">
                 <v:stroke endarrow="open" joinstyle="miter"/>
               </v:shape>
             </w:pict>
@@ -5893,7 +5643,7 @@
           </mc:Choice>
           <mc:Fallback>
             <w:pict>
-              <v:oval id="Oval 23" o:spid="_x0000_s1052" style="position:absolute;left:0;text-align:left;margin-left:308.15pt;margin-top:19.75pt;width:70.95pt;height:30.75pt;z-index:251715584;visibility:visible;mso-wrap-style:square;mso-width-percent:0;mso-height-percent:0;mso-wrap-distance-left:9pt;mso-wrap-distance-top:0;mso-wrap-distance-right:9pt;mso-wrap-distance-bottom:0;mso-position-horizontal:absolute;mso-position-horizontal-relative:text;mso-position-vertical:absolute;mso-position-vertical-relative:text;mso-width-percent:0;mso-height-percent:0;mso-width-relative:margin;mso-height-relative:margin;v-text-anchor:middle" o:gfxdata="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" fillcolor="#5b9bd5 [3204]" strokecolor="#1f4d78 [1604]" strokeweight="1pt">
+              <v:oval w14:anchorId="797E81EA" id="Oval 23" o:spid="_x0000_s1052" style="position:absolute;left:0;text-align:left;margin-left:308.15pt;margin-top:19.75pt;width:70.95pt;height:30.75pt;z-index:251715584;visibility:visible;mso-wrap-style:square;mso-width-percent:0;mso-height-percent:0;mso-wrap-distance-left:9pt;mso-wrap-distance-top:0;mso-wrap-distance-right:9pt;mso-wrap-distance-bottom:0;mso-position-horizontal:absolute;mso-position-horizontal-relative:text;mso-position-vertical:absolute;mso-position-vertical-relative:text;mso-width-percent:0;mso-height-percent:0;mso-width-relative:margin;mso-height-relative:margin;v-text-anchor:middle" o:gfxdata="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" fillcolor="#5b9bd5 [3204]" strokecolor="#1f4d78 [1604]" strokeweight="1pt">
                 <v:stroke joinstyle="miter"/>
                 <v:textbox>
                   <w:txbxContent>
@@ -5992,7 +5742,7 @@
           </mc:Choice>
           <mc:Fallback>
             <w:pict>
-              <v:shape id="Straight Arrow Connector 24" o:spid="_x0000_s1026" type="#_x0000_t32" style="position:absolute;margin-left:223.25pt;margin-top:.8pt;width:31.8pt;height:22.95pt;flip:x;z-index:251706368;visibility:visible;mso-wrap-style:square;mso-wrap-distance-left:9pt;mso-wrap-distance-top:0;mso-wrap-distance-right:9pt;mso-wrap-distance-bottom:0;mso-position-horizontal:absolute;mso-position-horizontal-relative:text;mso-position-vertical:absolute;mso-position-vertical-relative:text" o:gfxdata="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" strokecolor="#5b9bd5 [3204]" strokeweight=".5pt">
+              <v:shape w14:anchorId="12A48037" id="Straight Arrow Connector 24" o:spid="_x0000_s1026" type="#_x0000_t32" style="position:absolute;margin-left:223.25pt;margin-top:.8pt;width:31.8pt;height:22.95pt;flip:x;z-index:251706368;visibility:visible;mso-wrap-style:square;mso-wrap-distance-left:9pt;mso-wrap-distance-top:0;mso-wrap-distance-right:9pt;mso-wrap-distance-bottom:0;mso-position-horizontal:absolute;mso-position-horizontal-relative:text;mso-position-vertical:absolute;mso-position-vertical-relative:text" o:gfxdata="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" strokecolor="#5b9bd5 [3204]" strokeweight=".5pt">
                 <v:stroke endarrow="open" joinstyle="miter"/>
               </v:shape>
             </w:pict>
@@ -6060,7 +5810,7 @@
           </mc:Choice>
           <mc:Fallback>
             <w:pict>
-              <v:shape id="Straight Arrow Connector 30" o:spid="_x0000_s1026" type="#_x0000_t32" style="position:absolute;margin-left:279.6pt;margin-top:2.5pt;width:0;height:23.45pt;z-index:251710464;visibility:visible;mso-wrap-style:square;mso-wrap-distance-left:9pt;mso-wrap-distance-top:0;mso-wrap-distance-right:9pt;mso-wrap-distance-bottom:0;mso-position-horizontal:absolute;mso-position-horizontal-relative:text;mso-position-vertical:absolute;mso-position-vertical-relative:text" o:gfxdata="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" strokecolor="#5b9bd5 [3204]" strokeweight=".5pt">
+              <v:shape w14:anchorId="01783D5C" id="Straight Arrow Connector 30" o:spid="_x0000_s1026" type="#_x0000_t32" style="position:absolute;margin-left:279.6pt;margin-top:2.5pt;width:0;height:23.45pt;z-index:251710464;visibility:visible;mso-wrap-style:square;mso-wrap-distance-left:9pt;mso-wrap-distance-top:0;mso-wrap-distance-right:9pt;mso-wrap-distance-bottom:0;mso-position-horizontal:absolute;mso-position-horizontal-relative:text;mso-position-vertical:absolute;mso-position-vertical-relative:text" o:gfxdata="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" strokecolor="#5b9bd5 [3204]" strokeweight=".5pt">
                 <v:stroke endarrow="open" joinstyle="miter"/>
               </v:shape>
             </w:pict>
@@ -6178,7 +5928,7 @@
           </mc:Choice>
           <mc:Fallback>
             <w:pict>
-              <v:oval id="Oval 38" o:spid="_x0000_s1053" style="position:absolute;left:0;text-align:left;margin-left:178.55pt;margin-top:2.45pt;width:70.95pt;height:30.75pt;z-index:251714560;visibility:visible;mso-wrap-style:square;mso-width-percent:0;mso-height-percent:0;mso-wrap-distance-left:9pt;mso-wrap-distance-top:0;mso-wrap-distance-right:9pt;mso-wrap-distance-bottom:0;mso-position-horizontal:absolute;mso-position-horizontal-relative:text;mso-position-vertical:absolute;mso-position-vertical-relative:text;mso-width-percent:0;mso-height-percent:0;mso-width-relative:margin;mso-height-relative:margin;v-text-anchor:middle" o:gfxdata="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" fillcolor="#5b9bd5 [3204]" strokecolor="#1f4d78 [1604]" strokeweight="1pt">
+              <v:oval w14:anchorId="0362FF47" id="Oval 38" o:spid="_x0000_s1053" style="position:absolute;left:0;text-align:left;margin-left:178.55pt;margin-top:2.45pt;width:70.95pt;height:30.75pt;z-index:251714560;visibility:visible;mso-wrap-style:square;mso-width-percent:0;mso-height-percent:0;mso-wrap-distance-left:9pt;mso-wrap-distance-top:0;mso-wrap-distance-right:9pt;mso-wrap-distance-bottom:0;mso-position-horizontal:absolute;mso-position-horizontal-relative:text;mso-position-vertical:absolute;mso-position-vertical-relative:text;mso-width-percent:0;mso-height-percent:0;mso-width-relative:margin;mso-height-relative:margin;v-text-anchor:middle" o:gfxdata="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" fillcolor="#5b9bd5 [3204]" strokecolor="#1f4d78 [1604]" strokeweight="1pt">
                 <v:stroke joinstyle="miter"/>
                 <v:textbox>
                   <w:txbxContent>
@@ -6296,7 +6046,7 @@
           </mc:Choice>
           <mc:Fallback>
             <w:pict>
-              <v:oval id="Oval 55" o:spid="_x0000_s1054" style="position:absolute;left:0;text-align:left;margin-left:255.1pt;margin-top:5.05pt;width:49pt;height:22.95pt;z-index:251711488;visibility:visible;mso-wrap-style:square;mso-width-percent:0;mso-wrap-distance-left:9pt;mso-wrap-distance-top:0;mso-wrap-distance-right:9pt;mso-wrap-distance-bottom:0;mso-position-horizontal:absolute;mso-position-horizontal-relative:text;mso-position-vertical:absolute;mso-position-vertical-relative:text;mso-width-percent:0;mso-width-relative:margin;v-text-anchor:middle" o:gfxdata="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" fillcolor="#5b9bd5 [3204]" strokecolor="#1f4d78 [1604]" strokeweight="1pt">
+              <v:oval w14:anchorId="6673BD86" id="Oval 55" o:spid="_x0000_s1054" style="position:absolute;left:0;text-align:left;margin-left:255.1pt;margin-top:5.05pt;width:49pt;height:22.95pt;z-index:251711488;visibility:visible;mso-wrap-style:square;mso-width-percent:0;mso-wrap-distance-left:9pt;mso-wrap-distance-top:0;mso-wrap-distance-right:9pt;mso-wrap-distance-bottom:0;mso-position-horizontal:absolute;mso-position-horizontal-relative:text;mso-position-vertical:absolute;mso-position-vertical-relative:text;mso-width-percent:0;mso-width-relative:margin;v-text-anchor:middle" o:gfxdata="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" fillcolor="#5b9bd5 [3204]" strokecolor="#1f4d78 [1604]" strokeweight="1pt">
                 <v:stroke joinstyle="miter"/>
                 <v:textbox>
                   <w:txbxContent>
@@ -6391,7 +6141,7 @@
           </mc:Choice>
           <mc:Fallback>
             <w:pict>
-              <v:shape id="Straight Arrow Connector 67" o:spid="_x0000_s1026" type="#_x0000_t32" style="position:absolute;margin-left:363.95pt;margin-top:8.2pt;width:22.85pt;height:34.05pt;z-index:251739136;visibility:visible;mso-wrap-style:square;mso-width-percent:0;mso-height-percent:0;mso-wrap-distance-left:9pt;mso-wrap-distance-top:0;mso-wrap-distance-right:9pt;mso-wrap-distance-bottom:0;mso-position-horizontal:absolute;mso-position-horizontal-relative:text;mso-position-vertical:absolute;mso-position-vertical-relative:text;mso-width-percent:0;mso-height-percent:0;mso-width-relative:margin;mso-height-relative:margin" o:gfxdata="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" strokecolor="#5b9bd5 [3204]" strokeweight=".5pt">
+              <v:shape w14:anchorId="485BF574" id="Straight Arrow Connector 67" o:spid="_x0000_s1026" type="#_x0000_t32" style="position:absolute;margin-left:363.95pt;margin-top:8.2pt;width:22.85pt;height:34.05pt;z-index:251739136;visibility:visible;mso-wrap-style:square;mso-width-percent:0;mso-height-percent:0;mso-wrap-distance-left:9pt;mso-wrap-distance-top:0;mso-wrap-distance-right:9pt;mso-wrap-distance-bottom:0;mso-position-horizontal:absolute;mso-position-horizontal-relative:text;mso-position-vertical:absolute;mso-position-vertical-relative:text;mso-width-percent:0;mso-height-percent:0;mso-width-relative:margin;mso-height-relative:margin" o:gfxdata="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" strokecolor="#5b9bd5 [3204]" strokeweight=".5pt">
                 <v:stroke endarrow="open" joinstyle="miter"/>
               </v:shape>
             </w:pict>
@@ -6459,7 +6209,7 @@
           </mc:Choice>
           <mc:Fallback>
             <w:pict>
-              <v:shape id="Straight Arrow Connector 60" o:spid="_x0000_s1026" type="#_x0000_t32" style="position:absolute;margin-left:240.6pt;margin-top:11.7pt;width:29.2pt;height:22.95pt;z-index:251719680;visibility:visible;mso-wrap-style:square;mso-wrap-distance-left:9pt;mso-wrap-distance-top:0;mso-wrap-distance-right:9pt;mso-wrap-distance-bottom:0;mso-position-horizontal:absolute;mso-position-horizontal-relative:text;mso-position-vertical:absolute;mso-position-vertical-relative:text" o:gfxdata="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" strokecolor="#5b9bd5 [3204]" strokeweight=".5pt">
+              <v:shape w14:anchorId="0D09BFEB" id="Straight Arrow Connector 60" o:spid="_x0000_s1026" type="#_x0000_t32" style="position:absolute;margin-left:240.6pt;margin-top:11.7pt;width:29.2pt;height:22.95pt;z-index:251719680;visibility:visible;mso-wrap-style:square;mso-wrap-distance-left:9pt;mso-wrap-distance-top:0;mso-wrap-distance-right:9pt;mso-wrap-distance-bottom:0;mso-position-horizontal:absolute;mso-position-horizontal-relative:text;mso-position-vertical:absolute;mso-position-vertical-relative:text" o:gfxdata="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" strokecolor="#5b9bd5 [3204]" strokeweight=".5pt">
                 <v:stroke endarrow="open" joinstyle="miter"/>
               </v:shape>
             </w:pict>
@@ -6527,7 +6277,7 @@
           </mc:Choice>
           <mc:Fallback>
             <w:pict>
-              <v:shape id="Straight Arrow Connector 63" o:spid="_x0000_s1026" type="#_x0000_t32" style="position:absolute;margin-left:219.95pt;margin-top:7.2pt;width:0;height:23.45pt;z-index:251721728;visibility:visible;mso-wrap-style:square;mso-wrap-distance-left:9pt;mso-wrap-distance-top:0;mso-wrap-distance-right:9pt;mso-wrap-distance-bottom:0;mso-position-horizontal:absolute;mso-position-horizontal-relative:text;mso-position-vertical:absolute;mso-position-vertical-relative:text" o:gfxdata="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" strokecolor="#5b9bd5 [3204]" strokeweight=".5pt">
+              <v:shape w14:anchorId="1F2FBE8E" id="Straight Arrow Connector 63" o:spid="_x0000_s1026" type="#_x0000_t32" style="position:absolute;margin-left:219.95pt;margin-top:7.2pt;width:0;height:23.45pt;z-index:251721728;visibility:visible;mso-wrap-style:square;mso-wrap-distance-left:9pt;mso-wrap-distance-top:0;mso-wrap-distance-right:9pt;mso-wrap-distance-bottom:0;mso-position-horizontal:absolute;mso-position-horizontal-relative:text;mso-position-vertical:absolute;mso-position-vertical-relative:text" o:gfxdata="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" strokecolor="#5b9bd5 [3204]" strokeweight=".5pt">
                 <v:stroke endarrow="open" joinstyle="miter"/>
               </v:shape>
             </w:pict>
@@ -6595,7 +6345,7 @@
           </mc:Choice>
           <mc:Fallback>
             <w:pict>
-              <v:shape id="Straight Arrow Connector 62" o:spid="_x0000_s1026" type="#_x0000_t32" style="position:absolute;margin-left:167.35pt;margin-top:11.95pt;width:31.8pt;height:22.95pt;flip:x;z-index:251720704;visibility:visible;mso-wrap-style:square;mso-wrap-distance-left:9pt;mso-wrap-distance-top:0;mso-wrap-distance-right:9pt;mso-wrap-distance-bottom:0;mso-position-horizontal:absolute;mso-position-horizontal-relative:text;mso-position-vertical:absolute;mso-position-vertical-relative:text" o:gfxdata="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" strokecolor="#5b9bd5 [3204]" strokeweight=".5pt">
+              <v:shape w14:anchorId="1DDD3FFC" id="Straight Arrow Connector 62" o:spid="_x0000_s1026" type="#_x0000_t32" style="position:absolute;margin-left:167.35pt;margin-top:11.95pt;width:31.8pt;height:22.95pt;flip:x;z-index:251720704;visibility:visible;mso-wrap-style:square;mso-wrap-distance-left:9pt;mso-wrap-distance-top:0;mso-wrap-distance-right:9pt;mso-wrap-distance-bottom:0;mso-position-horizontal:absolute;mso-position-horizontal-relative:text;mso-position-vertical:absolute;mso-position-vertical-relative:text" o:gfxdata="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" strokecolor="#5b9bd5 [3204]" strokeweight=".5pt">
                 <v:stroke endarrow="open" joinstyle="miter"/>
               </v:shape>
             </w:pict>
@@ -6706,7 +6456,7 @@
           </mc:Choice>
           <mc:Fallback>
             <w:pict>
-              <v:oval id="Oval 89" o:spid="_x0000_s1055" style="position:absolute;left:0;text-align:left;margin-left:348.1pt;margin-top:13.35pt;width:70.95pt;height:30.75pt;z-index:251752448;visibility:visible;mso-wrap-style:square;mso-width-percent:0;mso-height-percent:0;mso-wrap-distance-left:9pt;mso-wrap-distance-top:0;mso-wrap-distance-right:9pt;mso-wrap-distance-bottom:0;mso-position-horizontal:absolute;mso-position-horizontal-relative:text;mso-position-vertical:absolute;mso-position-vertical-relative:text;mso-width-percent:0;mso-height-percent:0;mso-width-relative:margin;mso-height-relative:margin;v-text-anchor:middle" o:gfxdata="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" fillcolor="#5b9bd5 [3204]" strokecolor="#1f4d78 [1604]" strokeweight="1pt">
+              <v:oval w14:anchorId="2447366C" id="Oval 89" o:spid="_x0000_s1055" style="position:absolute;left:0;text-align:left;margin-left:348.1pt;margin-top:13.35pt;width:70.95pt;height:30.75pt;z-index:251752448;visibility:visible;mso-wrap-style:square;mso-width-percent:0;mso-height-percent:0;mso-wrap-distance-left:9pt;mso-wrap-distance-top:0;mso-wrap-distance-right:9pt;mso-wrap-distance-bottom:0;mso-position-horizontal:absolute;mso-position-horizontal-relative:text;mso-position-vertical:absolute;mso-position-vertical-relative:text;mso-width-percent:0;mso-height-percent:0;mso-width-relative:margin;mso-height-relative:margin;v-text-anchor:middle" o:gfxdata="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" fillcolor="#5b9bd5 [3204]" strokecolor="#1f4d78 [1604]" strokeweight="1pt">
                 <v:stroke joinstyle="miter"/>
                 <v:textbox>
                   <w:txbxContent>
@@ -6839,7 +6589,7 @@
           </mc:Choice>
           <mc:Fallback>
             <w:pict>
-              <v:oval id="Oval 61" o:spid="_x0000_s1056" style="position:absolute;left:0;text-align:left;margin-left:255.05pt;margin-top:14.5pt;width:70.95pt;height:30.75pt;z-index:251724800;visibility:visible;mso-wrap-style:square;mso-width-percent:0;mso-height-percent:0;mso-wrap-distance-left:9pt;mso-wrap-distance-top:0;mso-wrap-distance-right:9pt;mso-wrap-distance-bottom:0;mso-position-horizontal:absolute;mso-position-horizontal-relative:text;mso-position-vertical:absolute;mso-position-vertical-relative:text;mso-width-percent:0;mso-height-percent:0;mso-width-relative:margin;mso-height-relative:margin;v-text-anchor:middle" o:gfxdata="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" fillcolor="#5b9bd5 [3204]" strokecolor="#1f4d78 [1604]" strokeweight="1pt">
+              <v:oval w14:anchorId="1738D4F2" id="Oval 61" o:spid="_x0000_s1056" style="position:absolute;left:0;text-align:left;margin-left:255.05pt;margin-top:14.5pt;width:70.95pt;height:30.75pt;z-index:251724800;visibility:visible;mso-wrap-style:square;mso-width-percent:0;mso-height-percent:0;mso-wrap-distance-left:9pt;mso-wrap-distance-top:0;mso-wrap-distance-right:9pt;mso-wrap-distance-bottom:0;mso-position-horizontal:absolute;mso-position-horizontal-relative:text;mso-position-vertical:absolute;mso-position-vertical-relative:text;mso-width-percent:0;mso-height-percent:0;mso-width-relative:margin;mso-height-relative:margin;v-text-anchor:middle" o:gfxdata="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" fillcolor="#5b9bd5 [3204]" strokecolor="#1f4d78 [1604]" strokeweight="1pt">
                 <v:stroke joinstyle="miter"/>
                 <v:textbox>
                   <w:txbxContent>
@@ -6957,7 +6707,7 @@
           </mc:Choice>
           <mc:Fallback>
             <w:pict>
-              <v:oval id="Oval 65" o:spid="_x0000_s1057" style="position:absolute;left:0;text-align:left;margin-left:197.05pt;margin-top:14.45pt;width:49pt;height:22.95pt;z-index:251722752;visibility:visible;mso-wrap-style:square;mso-width-percent:0;mso-wrap-distance-left:9pt;mso-wrap-distance-top:0;mso-wrap-distance-right:9pt;mso-wrap-distance-bottom:0;mso-position-horizontal:absolute;mso-position-horizontal-relative:text;mso-position-vertical:absolute;mso-position-vertical-relative:text;mso-width-percent:0;mso-width-relative:margin;v-text-anchor:middle" o:gfxdata="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" fillcolor="#5b9bd5 [3204]" strokecolor="#1f4d78 [1604]" strokeweight="1pt">
+              <v:oval w14:anchorId="2049D39E" id="Oval 65" o:spid="_x0000_s1057" style="position:absolute;left:0;text-align:left;margin-left:197.05pt;margin-top:14.45pt;width:49pt;height:22.95pt;z-index:251722752;visibility:visible;mso-wrap-style:square;mso-width-percent:0;mso-wrap-distance-left:9pt;mso-wrap-distance-top:0;mso-wrap-distance-right:9pt;mso-wrap-distance-bottom:0;mso-position-horizontal:absolute;mso-position-horizontal-relative:text;mso-position-vertical:absolute;mso-position-vertical-relative:text;mso-width-percent:0;mso-width-relative:margin;v-text-anchor:middle" o:gfxdata="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" fillcolor="#5b9bd5 [3204]" strokecolor="#1f4d78 [1604]" strokeweight="1pt">
                 <v:stroke joinstyle="miter"/>
                 <v:textbox>
                   <w:txbxContent>
@@ -7078,7 +6828,7 @@
           </mc:Choice>
           <mc:Fallback>
             <w:pict>
-              <v:oval id="Oval 64" o:spid="_x0000_s1058" style="position:absolute;left:0;text-align:left;margin-left:119.95pt;margin-top:14.65pt;width:70.95pt;height:30.75pt;z-index:251723776;visibility:visible;mso-wrap-style:square;mso-width-percent:0;mso-height-percent:0;mso-wrap-distance-left:9pt;mso-wrap-distance-top:0;mso-wrap-distance-right:9pt;mso-wrap-distance-bottom:0;mso-position-horizontal:absolute;mso-position-horizontal-relative:text;mso-position-vertical:absolute;mso-position-vertical-relative:text;mso-width-percent:0;mso-height-percent:0;mso-width-relative:margin;mso-height-relative:margin;v-text-anchor:middle" o:gfxdata="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" fillcolor="#5b9bd5 [3204]" strokecolor="#1f4d78 [1604]" strokeweight="1pt">
+              <v:oval w14:anchorId="28EF452E" id="Oval 64" o:spid="_x0000_s1058" style="position:absolute;left:0;text-align:left;margin-left:119.95pt;margin-top:14.65pt;width:70.95pt;height:30.75pt;z-index:251723776;visibility:visible;mso-wrap-style:square;mso-width-percent:0;mso-height-percent:0;mso-wrap-distance-left:9pt;mso-wrap-distance-top:0;mso-wrap-distance-right:9pt;mso-wrap-distance-bottom:0;mso-position-horizontal:absolute;mso-position-horizontal-relative:text;mso-position-vertical:absolute;mso-position-vertical-relative:text;mso-width-percent:0;mso-height-percent:0;mso-width-relative:margin;mso-height-relative:margin;v-text-anchor:middle" o:gfxdata="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" fillcolor="#5b9bd5 [3204]" strokecolor="#1f4d78 [1604]" strokeweight="1pt">
                 <v:stroke joinstyle="miter"/>
                 <v:textbox>
                   <w:txbxContent>
@@ -7192,7 +6942,7 @@
           </mc:Choice>
           <mc:Fallback>
             <w:pict>
-              <v:shape id="Straight Arrow Connector 114" o:spid="_x0000_s1026" type="#_x0000_t32" style="position:absolute;margin-left:337.2pt;margin-top:18.95pt;width:26.1pt;height:29.55pt;flip:x;z-index:251791360;visibility:visible;mso-wrap-style:square;mso-width-percent:0;mso-height-percent:0;mso-wrap-distance-left:9pt;mso-wrap-distance-top:0;mso-wrap-distance-right:9pt;mso-wrap-distance-bottom:0;mso-position-horizontal:absolute;mso-position-horizontal-relative:text;mso-position-vertical:absolute;mso-position-vertical-relative:text;mso-width-percent:0;mso-height-percent:0;mso-width-relative:margin;mso-height-relative:margin" o:gfxdata="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" strokecolor="#5b9bd5 [3204]" strokeweight=".5pt">
+              <v:shape w14:anchorId="0FC0C07C" id="Straight Arrow Connector 114" o:spid="_x0000_s1026" type="#_x0000_t32" style="position:absolute;margin-left:337.2pt;margin-top:18.95pt;width:26.1pt;height:29.55pt;flip:x;z-index:251791360;visibility:visible;mso-wrap-style:square;mso-width-percent:0;mso-height-percent:0;mso-wrap-distance-left:9pt;mso-wrap-distance-top:0;mso-wrap-distance-right:9pt;mso-wrap-distance-bottom:0;mso-position-horizontal:absolute;mso-position-horizontal-relative:text;mso-position-vertical:absolute;mso-position-vertical-relative:text;mso-width-percent:0;mso-height-percent:0;mso-width-relative:margin;mso-height-relative:margin" o:gfxdata="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" strokecolor="#5b9bd5 [3204]" strokeweight=".5pt">
                 <v:stroke endarrow="open" joinstyle="miter"/>
               </v:shape>
             </w:pict>
@@ -7263,7 +7013,7 @@
           </mc:Choice>
           <mc:Fallback>
             <w:pict>
-              <v:shape id="Straight Arrow Connector 112" o:spid="_x0000_s1026" type="#_x0000_t32" style="position:absolute;margin-left:416.55pt;margin-top:16.75pt;width:29.2pt;height:28.45pt;z-index:251787264;visibility:visible;mso-wrap-style:square;mso-height-percent:0;mso-wrap-distance-left:9pt;mso-wrap-distance-top:0;mso-wrap-distance-right:9pt;mso-wrap-distance-bottom:0;mso-position-horizontal:absolute;mso-position-horizontal-relative:text;mso-position-vertical:absolute;mso-position-vertical-relative:text;mso-height-percent:0;mso-height-relative:margin" o:gfxdata="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" strokecolor="#5b9bd5 [3204]" strokeweight=".5pt">
+              <v:shape w14:anchorId="04437106" id="Straight Arrow Connector 112" o:spid="_x0000_s1026" type="#_x0000_t32" style="position:absolute;margin-left:416.55pt;margin-top:16.75pt;width:29.2pt;height:28.45pt;z-index:251787264;visibility:visible;mso-wrap-style:square;mso-height-percent:0;mso-wrap-distance-left:9pt;mso-wrap-distance-top:0;mso-wrap-distance-right:9pt;mso-wrap-distance-bottom:0;mso-position-horizontal:absolute;mso-position-horizontal-relative:text;mso-position-vertical:absolute;mso-position-vertical-relative:text;mso-height-percent:0;mso-height-relative:margin" o:gfxdata="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" strokecolor="#5b9bd5 [3204]" strokeweight=".5pt">
                 <v:stroke endarrow="open" joinstyle="miter"/>
               </v:shape>
             </w:pict>
@@ -7340,7 +7090,7 @@
           </mc:Choice>
           <mc:Fallback>
             <w:pict>
-              <v:shape id="Straight Arrow Connector 113" o:spid="_x0000_s1026" type="#_x0000_t32" style="position:absolute;margin-left:392.8pt;margin-top:1.9pt;width:0;height:23.45pt;z-index:251789312;visibility:visible;mso-wrap-style:square;mso-wrap-distance-left:9pt;mso-wrap-distance-top:0;mso-wrap-distance-right:9pt;mso-wrap-distance-bottom:0;mso-position-horizontal:absolute;mso-position-horizontal-relative:text;mso-position-vertical:absolute;mso-position-vertical-relative:text" o:gfxdata="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" strokecolor="#5b9bd5 [3204]" strokeweight=".5pt">
+              <v:shape w14:anchorId="70604F61" id="Straight Arrow Connector 113" o:spid="_x0000_s1026" type="#_x0000_t32" style="position:absolute;margin-left:392.8pt;margin-top:1.9pt;width:0;height:23.45pt;z-index:251789312;visibility:visible;mso-wrap-style:square;mso-wrap-distance-left:9pt;mso-wrap-distance-top:0;mso-wrap-distance-right:9pt;mso-wrap-distance-bottom:0;mso-position-horizontal:absolute;mso-position-horizontal-relative:text;mso-position-vertical:absolute;mso-position-vertical-relative:text" o:gfxdata="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" strokecolor="#5b9bd5 [3204]" strokeweight=".5pt">
                 <v:stroke endarrow="open" joinstyle="miter"/>
               </v:shape>
             </w:pict>
@@ -7442,7 +7192,7 @@
           </mc:Choice>
           <mc:Fallback>
             <w:pict>
-              <v:oval id="Oval 99" o:spid="_x0000_s1059" style="position:absolute;left:0;text-align:left;margin-left:240.9pt;margin-top:19.5pt;width:70.95pt;height:30.75pt;z-index:251770880;visibility:visible;mso-wrap-style:square;mso-width-percent:0;mso-height-percent:0;mso-wrap-distance-left:9pt;mso-wrap-distance-top:0;mso-wrap-distance-right:9pt;mso-wrap-distance-bottom:0;mso-position-horizontal:absolute;mso-position-horizontal-relative:text;mso-position-vertical:absolute;mso-position-vertical-relative:text;mso-width-percent:0;mso-height-percent:0;mso-width-relative:margin;mso-height-relative:margin;v-text-anchor:middle" o:gfxdata="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" fillcolor="#5b9bd5 [3204]" strokecolor="#1f4d78 [1604]" strokeweight="1pt">
+              <v:oval w14:anchorId="73411523" id="Oval 99" o:spid="_x0000_s1059" style="position:absolute;left:0;text-align:left;margin-left:240.9pt;margin-top:19.5pt;width:70.95pt;height:30.75pt;z-index:251770880;visibility:visible;mso-wrap-style:square;mso-width-percent:0;mso-height-percent:0;mso-wrap-distance-left:9pt;mso-wrap-distance-top:0;mso-wrap-distance-right:9pt;mso-wrap-distance-bottom:0;mso-position-horizontal:absolute;mso-position-horizontal-relative:text;mso-position-vertical:absolute;mso-position-vertical-relative:text;mso-width-percent:0;mso-height-percent:0;mso-width-relative:margin;mso-height-relative:margin;v-text-anchor:middle" o:gfxdata="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" fillcolor="#5b9bd5 [3204]" strokecolor="#1f4d78 [1604]" strokeweight="1pt">
                 <v:stroke joinstyle="miter"/>
                 <v:textbox>
                   <w:txbxContent>
@@ -7540,7 +7290,7 @@
           </mc:Choice>
           <mc:Fallback>
             <w:pict>
-              <v:shape id="Straight Arrow Connector 98" o:spid="_x0000_s1026" type="#_x0000_t32" style="position:absolute;margin-left:269.9pt;margin-top:3.25pt;width:24.15pt;height:16.5pt;flip:x;z-index:251765760;visibility:visible;mso-wrap-style:square;mso-width-percent:0;mso-height-percent:0;mso-wrap-distance-left:9pt;mso-wrap-distance-top:0;mso-wrap-distance-right:9pt;mso-wrap-distance-bottom:0;mso-position-horizontal:absolute;mso-position-horizontal-relative:text;mso-position-vertical:absolute;mso-position-vertical-relative:text;mso-width-percent:0;mso-height-percent:0;mso-width-relative:margin;mso-height-relative:margin" o:gfxdata="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" strokecolor="#5b9bd5 [3204]" strokeweight=".5pt">
+              <v:shape w14:anchorId="6F0F8175" id="Straight Arrow Connector 98" o:spid="_x0000_s1026" type="#_x0000_t32" style="position:absolute;margin-left:269.9pt;margin-top:3.25pt;width:24.15pt;height:16.5pt;flip:x;z-index:251765760;visibility:visible;mso-wrap-style:square;mso-width-percent:0;mso-height-percent:0;mso-wrap-distance-left:9pt;mso-wrap-distance-top:0;mso-wrap-distance-right:9pt;mso-wrap-distance-bottom:0;mso-position-horizontal:absolute;mso-position-horizontal-relative:text;mso-position-vertical:absolute;mso-position-vertical-relative:text;mso-width-percent:0;mso-height-percent:0;mso-width-relative:margin;mso-height-relative:margin" o:gfxdata="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" strokecolor="#5b9bd5 [3204]" strokeweight=".5pt">
                 <v:stroke endarrow="open" joinstyle="miter"/>
               </v:shape>
             </w:pict>
@@ -7614,7 +7364,7 @@
           </mc:Choice>
           <mc:Fallback>
             <w:pict>
-              <v:shape id="Straight Arrow Connector 70" o:spid="_x0000_s1026" type="#_x0000_t32" style="position:absolute;margin-left:117.15pt;margin-top:3.25pt;width:24.15pt;height:16.5pt;flip:x;z-index:251756544;visibility:visible;mso-wrap-style:square;mso-width-percent:0;mso-height-percent:0;mso-wrap-distance-left:9pt;mso-wrap-distance-top:0;mso-wrap-distance-right:9pt;mso-wrap-distance-bottom:0;mso-position-horizontal:absolute;mso-position-horizontal-relative:text;mso-position-vertical:absolute;mso-position-vertical-relative:text;mso-width-percent:0;mso-height-percent:0;mso-width-relative:margin;mso-height-relative:margin" o:gfxdata="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" strokecolor="#5b9bd5 [3204]" strokeweight=".5pt">
+              <v:shape w14:anchorId="163DF248" id="Straight Arrow Connector 70" o:spid="_x0000_s1026" type="#_x0000_t32" style="position:absolute;margin-left:117.15pt;margin-top:3.25pt;width:24.15pt;height:16.5pt;flip:x;z-index:251756544;visibility:visible;mso-wrap-style:square;mso-width-percent:0;mso-height-percent:0;mso-wrap-distance-left:9pt;mso-wrap-distance-top:0;mso-wrap-distance-right:9pt;mso-wrap-distance-bottom:0;mso-position-horizontal:absolute;mso-position-horizontal-relative:text;mso-position-vertical:absolute;mso-position-vertical-relative:text;mso-width-percent:0;mso-height-percent:0;mso-width-relative:margin;mso-height-relative:margin" o:gfxdata="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" strokecolor="#5b9bd5 [3204]" strokeweight=".5pt">
                 <v:stroke endarrow="open" joinstyle="miter"/>
               </v:shape>
             </w:pict>
@@ -7716,7 +7466,7 @@
           </mc:Choice>
           <mc:Fallback>
             <w:pict>
-              <v:oval id="Oval 88" o:spid="_x0000_s1060" style="position:absolute;left:0;text-align:left;margin-left:88.85pt;margin-top:19.65pt;width:70.95pt;height:30.75pt;z-index:251761664;visibility:visible;mso-wrap-style:square;mso-width-percent:0;mso-height-percent:0;mso-wrap-distance-left:9pt;mso-wrap-distance-top:0;mso-wrap-distance-right:9pt;mso-wrap-distance-bottom:0;mso-position-horizontal:absolute;mso-position-horizontal-relative:text;mso-position-vertical:absolute;mso-position-vertical-relative:text;mso-width-percent:0;mso-height-percent:0;mso-width-relative:margin;mso-height-relative:margin;v-text-anchor:middle" o:gfxdata="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" fillcolor="#5b9bd5 [3204]" strokecolor="#1f4d78 [1604]" strokeweight="1pt">
+              <v:oval w14:anchorId="28A0E4A1" id="Oval 88" o:spid="_x0000_s1060" style="position:absolute;left:0;text-align:left;margin-left:88.85pt;margin-top:19.65pt;width:70.95pt;height:30.75pt;z-index:251761664;visibility:visible;mso-wrap-style:square;mso-width-percent:0;mso-height-percent:0;mso-wrap-distance-left:9pt;mso-wrap-distance-top:0;mso-wrap-distance-right:9pt;mso-wrap-distance-bottom:0;mso-position-horizontal:absolute;mso-position-horizontal-relative:text;mso-position-vertical:absolute;mso-position-vertical-relative:text;mso-width-percent:0;mso-height-percent:0;mso-width-relative:margin;mso-height-relative:margin;v-text-anchor:middle" o:gfxdata="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" fillcolor="#5b9bd5 [3204]" strokecolor="#1f4d78 [1604]" strokeweight="1pt">
                 <v:stroke joinstyle="miter"/>
                 <v:textbox>
                   <w:txbxContent>
@@ -7820,7 +7570,7 @@
           </mc:Choice>
           <mc:Fallback>
             <w:pict>
-              <v:shape id="Straight Arrow Connector 101" o:spid="_x0000_s1026" type="#_x0000_t32" style="position:absolute;margin-left:304.1pt;margin-top:21.15pt;width:29.2pt;height:28.85pt;z-index:251764736;visibility:visible;mso-wrap-style:square;mso-height-percent:0;mso-wrap-distance-left:9pt;mso-wrap-distance-top:0;mso-wrap-distance-right:9pt;mso-wrap-distance-bottom:0;mso-position-horizontal:absolute;mso-position-horizontal-relative:text;mso-position-vertical:absolute;mso-position-vertical-relative:text;mso-height-percent:0;mso-height-relative:margin" o:gfxdata="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" strokecolor="#5b9bd5 [3204]" strokeweight=".5pt">
+              <v:shape w14:anchorId="514B0333" id="Straight Arrow Connector 101" o:spid="_x0000_s1026" type="#_x0000_t32" style="position:absolute;margin-left:304.1pt;margin-top:21.15pt;width:29.2pt;height:28.85pt;z-index:251764736;visibility:visible;mso-wrap-style:square;mso-height-percent:0;mso-wrap-distance-left:9pt;mso-wrap-distance-top:0;mso-wrap-distance-right:9pt;mso-wrap-distance-bottom:0;mso-position-horizontal:absolute;mso-position-horizontal-relative:text;mso-position-vertical:absolute;mso-position-vertical-relative:text;mso-height-percent:0;mso-height-relative:margin" o:gfxdata="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" strokecolor="#5b9bd5 [3204]" strokeweight=".5pt">
                 <v:stroke endarrow="open" joinstyle="miter"/>
               </v:shape>
             </w:pict>
@@ -7894,7 +7644,7 @@
           </mc:Choice>
           <mc:Fallback>
             <w:pict>
-              <v:shape id="Straight Arrow Connector 100" o:spid="_x0000_s1026" type="#_x0000_t32" style="position:absolute;margin-left:240.7pt;margin-top:14.7pt;width:21.25pt;height:34.85pt;flip:x;z-index:251768832;visibility:visible;mso-wrap-style:square;mso-width-percent:0;mso-height-percent:0;mso-wrap-distance-left:9pt;mso-wrap-distance-top:0;mso-wrap-distance-right:9pt;mso-wrap-distance-bottom:0;mso-position-horizontal:absolute;mso-position-horizontal-relative:text;mso-position-vertical:absolute;mso-position-vertical-relative:text;mso-width-percent:0;mso-height-percent:0;mso-width-relative:margin;mso-height-relative:margin" o:gfxdata="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" strokecolor="#5b9bd5 [3204]" strokeweight=".5pt">
+              <v:shape w14:anchorId="5BF7D8C9" id="Straight Arrow Connector 100" o:spid="_x0000_s1026" type="#_x0000_t32" style="position:absolute;margin-left:240.7pt;margin-top:14.7pt;width:21.25pt;height:34.85pt;flip:x;z-index:251768832;visibility:visible;mso-wrap-style:square;mso-width-percent:0;mso-height-percent:0;mso-wrap-distance-left:9pt;mso-wrap-distance-top:0;mso-wrap-distance-right:9pt;mso-wrap-distance-bottom:0;mso-position-horizontal:absolute;mso-position-horizontal-relative:text;mso-position-vertical:absolute;mso-position-vertical-relative:text;mso-width-percent:0;mso-height-percent:0;mso-width-relative:margin;mso-height-relative:margin" o:gfxdata="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" strokecolor="#5b9bd5 [3204]" strokeweight=".5pt">
                 <v:stroke endarrow="open" joinstyle="miter"/>
               </v:shape>
             </w:pict>
@@ -7992,7 +7742,7 @@
           </mc:Choice>
           <mc:Fallback>
             <w:pict>
-              <v:oval id="Oval 107" o:spid="_x0000_s1061" style="position:absolute;left:0;text-align:left;margin-left:370.2pt;margin-top:5.2pt;width:49pt;height:27.9pt;z-index:251783168;visibility:visible;mso-wrap-style:square;mso-width-percent:0;mso-height-percent:0;mso-wrap-distance-left:9pt;mso-wrap-distance-top:0;mso-wrap-distance-right:9pt;mso-wrap-distance-bottom:0;mso-position-horizontal:absolute;mso-position-horizontal-relative:text;mso-position-vertical:absolute;mso-position-vertical-relative:text;mso-width-percent:0;mso-height-percent:0;mso-width-relative:margin;mso-height-relative:margin;v-text-anchor:middle" o:gfxdata="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" fillcolor="#5b9bd5 [3204]" strokecolor="#1f4d78 [1604]" strokeweight="1pt">
+              <v:oval w14:anchorId="41456241" id="Oval 107" o:spid="_x0000_s1061" style="position:absolute;left:0;text-align:left;margin-left:370.2pt;margin-top:5.2pt;width:49pt;height:27.9pt;z-index:251783168;visibility:visible;mso-wrap-style:square;mso-width-percent:0;mso-height-percent:0;mso-wrap-distance-left:9pt;mso-wrap-distance-top:0;mso-wrap-distance-right:9pt;mso-wrap-distance-bottom:0;mso-position-horizontal:absolute;mso-position-horizontal-relative:text;mso-position-vertical:absolute;mso-position-vertical-relative:text;mso-width-percent:0;mso-height-percent:0;mso-width-relative:margin;mso-height-relative:margin;v-text-anchor:middle" o:gfxdata="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" fillcolor="#5b9bd5 [3204]" strokecolor="#1f4d78 [1604]" strokeweight="1pt">
                 <v:stroke joinstyle="miter"/>
                 <v:textbox>
                   <w:txbxContent>
@@ -8126,7 +7876,7 @@
           </mc:Choice>
           <mc:Fallback>
             <w:pict>
-              <v:oval id="Oval 109" o:spid="_x0000_s1062" style="position:absolute;left:0;text-align:left;margin-left:318.55pt;margin-top:4pt;width:45.15pt;height:30.75pt;z-index:251785216;visibility:visible;mso-wrap-style:square;mso-width-percent:0;mso-height-percent:0;mso-wrap-distance-left:9pt;mso-wrap-distance-top:0;mso-wrap-distance-right:9pt;mso-wrap-distance-bottom:0;mso-position-horizontal:absolute;mso-position-horizontal-relative:text;mso-position-vertical:absolute;mso-position-vertical-relative:text;mso-width-percent:0;mso-height-percent:0;mso-width-relative:margin;mso-height-relative:margin;v-text-anchor:middle" o:gfxdata="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" fillcolor="#5b9bd5 [3204]" strokecolor="#1f4d78 [1604]" strokeweight="1pt">
+              <v:oval w14:anchorId="60A2C291" id="Oval 109" o:spid="_x0000_s1062" style="position:absolute;left:0;text-align:left;margin-left:318.55pt;margin-top:4pt;width:45.15pt;height:30.75pt;z-index:251785216;visibility:visible;mso-wrap-style:square;mso-width-percent:0;mso-height-percent:0;mso-wrap-distance-left:9pt;mso-wrap-distance-top:0;mso-wrap-distance-right:9pt;mso-wrap-distance-bottom:0;mso-position-horizontal:absolute;mso-position-horizontal-relative:text;mso-position-vertical:absolute;mso-position-vertical-relative:text;mso-width-percent:0;mso-height-percent:0;mso-width-relative:margin;mso-height-relative:margin;v-text-anchor:middle" o:gfxdata="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" fillcolor="#5b9bd5 [3204]" strokecolor="#1f4d78 [1604]" strokeweight="1pt">
                 <v:stroke joinstyle="miter"/>
                 <v:textbox>
                   <w:txbxContent>
@@ -8262,7 +8012,7 @@
           </mc:Choice>
           <mc:Fallback>
             <w:pict>
-              <v:oval id="Oval 106" o:spid="_x0000_s1063" style="position:absolute;left:0;text-align:left;margin-left:423.9pt;margin-top:5.05pt;width:50.5pt;height:31.25pt;z-index:251784192;visibility:visible;mso-wrap-style:square;mso-width-percent:0;mso-height-percent:0;mso-wrap-distance-left:9pt;mso-wrap-distance-top:0;mso-wrap-distance-right:9pt;mso-wrap-distance-bottom:0;mso-position-horizontal:absolute;mso-position-horizontal-relative:text;mso-position-vertical:absolute;mso-position-vertical-relative:text;mso-width-percent:0;mso-height-percent:0;mso-width-relative:margin;mso-height-relative:margin;v-text-anchor:middle" o:gfxdata="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" fillcolor="#5b9bd5 [3204]" strokecolor="#1f4d78 [1604]" strokeweight="1pt">
+              <v:oval w14:anchorId="5FD20DF1" id="Oval 106" o:spid="_x0000_s1063" style="position:absolute;left:0;text-align:left;margin-left:423.9pt;margin-top:5.05pt;width:50.5pt;height:31.25pt;z-index:251784192;visibility:visible;mso-wrap-style:square;mso-width-percent:0;mso-height-percent:0;mso-wrap-distance-left:9pt;mso-wrap-distance-top:0;mso-wrap-distance-right:9pt;mso-wrap-distance-bottom:0;mso-position-horizontal:absolute;mso-position-horizontal-relative:text;mso-position-vertical:absolute;mso-position-vertical-relative:text;mso-width-percent:0;mso-height-percent:0;mso-width-relative:margin;mso-height-relative:margin;v-text-anchor:middle" o:gfxdata="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" fillcolor="#5b9bd5 [3204]" strokecolor="#1f4d78 [1604]" strokeweight="1pt">
                 <v:stroke joinstyle="miter"/>
                 <v:textbox>
                   <w:txbxContent>
@@ -8361,7 +8111,7 @@
           </mc:Choice>
           <mc:Fallback>
             <w:pict>
-              <v:shape id="Straight Arrow Connector 102" o:spid="_x0000_s1026" type="#_x0000_t32" style="position:absolute;margin-left:283.55pt;margin-top:8.8pt;width:0;height:23.45pt;z-index:251763712;visibility:visible;mso-wrap-style:square;mso-wrap-distance-left:9pt;mso-wrap-distance-top:0;mso-wrap-distance-right:9pt;mso-wrap-distance-bottom:0;mso-position-horizontal:absolute;mso-position-horizontal-relative:text;mso-position-vertical:absolute;mso-position-vertical-relative:text" o:gfxdata="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" strokecolor="#5b9bd5 [3204]" strokeweight=".5pt">
+              <v:shape w14:anchorId="2CE22EFE" id="Straight Arrow Connector 102" o:spid="_x0000_s1026" type="#_x0000_t32" style="position:absolute;margin-left:283.55pt;margin-top:8.8pt;width:0;height:23.45pt;z-index:251763712;visibility:visible;mso-wrap-style:square;mso-wrap-distance-left:9pt;mso-wrap-distance-top:0;mso-wrap-distance-right:9pt;mso-wrap-distance-bottom:0;mso-position-horizontal:absolute;mso-position-horizontal-relative:text;mso-position-vertical:absolute;mso-position-vertical-relative:text" o:gfxdata="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" strokecolor="#5b9bd5 [3204]" strokeweight=".5pt">
                 <v:stroke endarrow="open" joinstyle="miter"/>
               </v:shape>
             </w:pict>
@@ -8435,7 +8185,7 @@
           </mc:Choice>
           <mc:Fallback>
             <w:pict>
-              <v:shape id="Straight Arrow Connector 77" o:spid="_x0000_s1026" type="#_x0000_t32" style="position:absolute;margin-left:65.8pt;margin-top:1.25pt;width:26.1pt;height:29.55pt;flip:x;z-index:251759616;visibility:visible;mso-wrap-style:square;mso-width-percent:0;mso-height-percent:0;mso-wrap-distance-left:9pt;mso-wrap-distance-top:0;mso-wrap-distance-right:9pt;mso-wrap-distance-bottom:0;mso-position-horizontal:absolute;mso-position-horizontal-relative:text;mso-position-vertical:absolute;mso-position-vertical-relative:text;mso-width-percent:0;mso-height-percent:0;mso-width-relative:margin;mso-height-relative:margin" o:gfxdata="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" strokecolor="#5b9bd5 [3204]" strokeweight=".5pt">
+              <v:shape w14:anchorId="3A1BFF65" id="Straight Arrow Connector 77" o:spid="_x0000_s1026" type="#_x0000_t32" style="position:absolute;margin-left:65.8pt;margin-top:1.25pt;width:26.1pt;height:29.55pt;flip:x;z-index:251759616;visibility:visible;mso-wrap-style:square;mso-width-percent:0;mso-height-percent:0;mso-wrap-distance-left:9pt;mso-wrap-distance-top:0;mso-wrap-distance-right:9pt;mso-wrap-distance-bottom:0;mso-position-horizontal:absolute;mso-position-horizontal-relative:text;mso-position-vertical:absolute;mso-position-vertical-relative:text;mso-width-percent:0;mso-height-percent:0;mso-width-relative:margin;mso-height-relative:margin" o:gfxdata="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" strokecolor="#5b9bd5 [3204]" strokeweight=".5pt">
                 <v:stroke endarrow="open" joinstyle="miter"/>
               </v:shape>
             </w:pict>
@@ -8503,7 +8253,7 @@
           </mc:Choice>
           <mc:Fallback>
             <w:pict>
-              <v:shape id="Straight Arrow Connector 68" o:spid="_x0000_s1026" type="#_x0000_t32" style="position:absolute;margin-left:149.25pt;margin-top:5.45pt;width:29.2pt;height:22.95pt;z-index:251755520;visibility:visible;mso-wrap-style:square;mso-wrap-distance-left:9pt;mso-wrap-distance-top:0;mso-wrap-distance-right:9pt;mso-wrap-distance-bottom:0;mso-position-horizontal:absolute;mso-position-horizontal-relative:text;mso-position-vertical:absolute;mso-position-vertical-relative:text" o:gfxdata="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" strokecolor="#5b9bd5 [3204]" strokeweight=".5pt">
+              <v:shape w14:anchorId="5372F7AE" id="Straight Arrow Connector 68" o:spid="_x0000_s1026" type="#_x0000_t32" style="position:absolute;margin-left:149.25pt;margin-top:5.45pt;width:29.2pt;height:22.95pt;z-index:251755520;visibility:visible;mso-wrap-style:square;mso-wrap-distance-left:9pt;mso-wrap-distance-top:0;mso-wrap-distance-right:9pt;mso-wrap-distance-bottom:0;mso-position-horizontal:absolute;mso-position-horizontal-relative:text;mso-position-vertical:absolute;mso-position-vertical-relative:text" o:gfxdata="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" strokecolor="#5b9bd5 [3204]" strokeweight=".5pt">
                 <v:stroke endarrow="open" joinstyle="miter"/>
               </v:shape>
             </w:pict>
@@ -8571,7 +8321,7 @@
           </mc:Choice>
           <mc:Fallback>
             <w:pict>
-              <v:shape id="Straight Arrow Connector 69" o:spid="_x0000_s1026" type="#_x0000_t32" style="position:absolute;margin-left:119.7pt;margin-top:9.85pt;width:0;height:23.45pt;z-index:251754496;visibility:visible;mso-wrap-style:square;mso-wrap-distance-left:9pt;mso-wrap-distance-top:0;mso-wrap-distance-right:9pt;mso-wrap-distance-bottom:0;mso-position-horizontal:absolute;mso-position-horizontal-relative:text;mso-position-vertical:absolute;mso-position-vertical-relative:text" o:gfxdata="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" strokecolor="#5b9bd5 [3204]" strokeweight=".5pt">
+              <v:shape w14:anchorId="2DE9AEE4" id="Straight Arrow Connector 69" o:spid="_x0000_s1026" type="#_x0000_t32" style="position:absolute;margin-left:119.7pt;margin-top:9.85pt;width:0;height:23.45pt;z-index:251754496;visibility:visible;mso-wrap-style:square;mso-wrap-distance-left:9pt;mso-wrap-distance-top:0;mso-wrap-distance-right:9pt;mso-wrap-distance-bottom:0;mso-position-horizontal:absolute;mso-position-horizontal-relative:text;mso-position-vertical:absolute;mso-position-vertical-relative:text" o:gfxdata="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" strokecolor="#5b9bd5 [3204]" strokeweight=".5pt">
                 <v:stroke endarrow="open" joinstyle="miter"/>
               </v:shape>
             </w:pict>
@@ -8680,7 +8430,7 @@
           </mc:Choice>
           <mc:Fallback>
             <w:pict>
-              <v:oval id="Oval 104" o:spid="_x0000_s1064" style="position:absolute;left:0;text-align:left;margin-left:328.8pt;margin-top:6.6pt;width:50.5pt;height:31.25pt;z-index:251777024;visibility:visible;mso-wrap-style:square;mso-width-percent:0;mso-height-percent:0;mso-wrap-distance-left:9pt;mso-wrap-distance-top:0;mso-wrap-distance-right:9pt;mso-wrap-distance-bottom:0;mso-position-horizontal:absolute;mso-position-horizontal-relative:text;mso-position-vertical:absolute;mso-position-vertical-relative:text;mso-width-percent:0;mso-height-percent:0;mso-width-relative:margin;mso-height-relative:margin;v-text-anchor:middle" o:gfxdata="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" fillcolor="#5b9bd5 [3204]" strokecolor="#1f4d78 [1604]" strokeweight="1pt">
+              <v:oval w14:anchorId="4756F4C8" id="Oval 104" o:spid="_x0000_s1064" style="position:absolute;left:0;text-align:left;margin-left:328.8pt;margin-top:6.6pt;width:50.5pt;height:31.25pt;z-index:251777024;visibility:visible;mso-wrap-style:square;mso-width-percent:0;mso-height-percent:0;mso-wrap-distance-left:9pt;mso-wrap-distance-top:0;mso-wrap-distance-right:9pt;mso-wrap-distance-bottom:0;mso-position-horizontal:absolute;mso-position-horizontal-relative:text;mso-position-vertical:absolute;mso-position-vertical-relative:text;mso-width-percent:0;mso-height-percent:0;mso-width-relative:margin;mso-height-relative:margin;v-text-anchor:middle" o:gfxdata="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" fillcolor="#5b9bd5 [3204]" strokecolor="#1f4d78 [1604]" strokeweight="1pt">
                 <v:stroke joinstyle="miter"/>
                 <v:textbox>
                   <w:txbxContent>
@@ -8800,7 +8550,7 @@
           </mc:Choice>
           <mc:Fallback>
             <w:pict>
-              <v:oval id="Oval 105" o:spid="_x0000_s1065" style="position:absolute;left:0;text-align:left;margin-left:269.85pt;margin-top:8.85pt;width:49pt;height:27.9pt;z-index:251776000;visibility:visible;mso-wrap-style:square;mso-width-percent:0;mso-height-percent:0;mso-wrap-distance-left:9pt;mso-wrap-distance-top:0;mso-wrap-distance-right:9pt;mso-wrap-distance-bottom:0;mso-position-horizontal:absolute;mso-position-horizontal-relative:text;mso-position-vertical:absolute;mso-position-vertical-relative:text;mso-width-percent:0;mso-height-percent:0;mso-width-relative:margin;mso-height-relative:margin;v-text-anchor:middle" o:gfxdata="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" fillcolor="#5b9bd5 [3204]" strokecolor="#1f4d78 [1604]" strokeweight="1pt">
+              <v:oval w14:anchorId="17F5C448" id="Oval 105" o:spid="_x0000_s1065" style="position:absolute;left:0;text-align:left;margin-left:269.85pt;margin-top:8.85pt;width:49pt;height:27.9pt;z-index:251776000;visibility:visible;mso-wrap-style:square;mso-width-percent:0;mso-height-percent:0;mso-wrap-distance-left:9pt;mso-wrap-distance-top:0;mso-wrap-distance-right:9pt;mso-wrap-distance-bottom:0;mso-position-horizontal:absolute;mso-position-horizontal-relative:text;mso-position-vertical:absolute;mso-position-vertical-relative:text;mso-width-percent:0;mso-height-percent:0;mso-width-relative:margin;mso-height-relative:margin;v-text-anchor:middle" o:gfxdata="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" fillcolor="#5b9bd5 [3204]" strokecolor="#1f4d78 [1604]" strokeweight="1pt">
                 <v:stroke joinstyle="miter"/>
                 <v:textbox>
                   <w:txbxContent>
@@ -8920,7 +8670,7 @@
           </mc:Choice>
           <mc:Fallback>
             <w:pict>
-              <v:oval id="Oval 74" o:spid="_x0000_s1066" style="position:absolute;left:0;text-align:left;margin-left:154.6pt;margin-top:10.65pt;width:50.5pt;height:31.25pt;z-index:251773952;visibility:visible;mso-wrap-style:square;mso-width-percent:0;mso-height-percent:0;mso-wrap-distance-left:9pt;mso-wrap-distance-top:0;mso-wrap-distance-right:9pt;mso-wrap-distance-bottom:0;mso-position-horizontal:absolute;mso-position-horizontal-relative:text;mso-position-vertical:absolute;mso-position-vertical-relative:text;mso-width-percent:0;mso-height-percent:0;mso-width-relative:margin;mso-height-relative:margin;v-text-anchor:middle" o:gfxdata="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" fillcolor="#5b9bd5 [3204]" strokecolor="#1f4d78 [1604]" strokeweight="1pt">
+              <v:oval w14:anchorId="7152F291" id="Oval 74" o:spid="_x0000_s1066" style="position:absolute;left:0;text-align:left;margin-left:154.6pt;margin-top:10.65pt;width:50.5pt;height:31.25pt;z-index:251773952;visibility:visible;mso-wrap-style:square;mso-width-percent:0;mso-height-percent:0;mso-wrap-distance-left:9pt;mso-wrap-distance-top:0;mso-wrap-distance-right:9pt;mso-wrap-distance-bottom:0;mso-position-horizontal:absolute;mso-position-horizontal-relative:text;mso-position-vertical:absolute;mso-position-vertical-relative:text;mso-width-percent:0;mso-height-percent:0;mso-width-relative:margin;mso-height-relative:margin;v-text-anchor:middle" o:gfxdata="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" fillcolor="#5b9bd5 [3204]" strokecolor="#1f4d78 [1604]" strokeweight="1pt">
                 <v:stroke joinstyle="miter"/>
                 <v:textbox>
                   <w:txbxContent>
@@ -9056,7 +8806,7 @@
           </mc:Choice>
           <mc:Fallback>
             <w:pict>
-              <v:oval id="Oval 103" o:spid="_x0000_s1067" style="position:absolute;left:0;text-align:left;margin-left:219.7pt;margin-top:6.6pt;width:45.15pt;height:30.75pt;z-index:251778048;visibility:visible;mso-wrap-style:square;mso-width-percent:0;mso-height-percent:0;mso-wrap-distance-left:9pt;mso-wrap-distance-top:0;mso-wrap-distance-right:9pt;mso-wrap-distance-bottom:0;mso-position-horizontal:absolute;mso-position-horizontal-relative:text;mso-position-vertical:absolute;mso-position-vertical-relative:text;mso-width-percent:0;mso-height-percent:0;mso-width-relative:margin;mso-height-relative:margin;v-text-anchor:middle" o:gfxdata="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" fillcolor="#5b9bd5 [3204]" strokecolor="#1f4d78 [1604]" strokeweight="1pt">
+              <v:oval w14:anchorId="6143B3BA" id="Oval 103" o:spid="_x0000_s1067" style="position:absolute;left:0;text-align:left;margin-left:219.7pt;margin-top:6.6pt;width:45.15pt;height:30.75pt;z-index:251778048;visibility:visible;mso-wrap-style:square;mso-width-percent:0;mso-height-percent:0;mso-wrap-distance-left:9pt;mso-wrap-distance-top:0;mso-wrap-distance-right:9pt;mso-wrap-distance-bottom:0;mso-position-horizontal:absolute;mso-position-horizontal-relative:text;mso-position-vertical:absolute;mso-position-vertical-relative:text;mso-width-percent:0;mso-height-percent:0;mso-width-relative:margin;mso-height-relative:margin;v-text-anchor:middle" o:gfxdata="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" fillcolor="#5b9bd5 [3204]" strokecolor="#1f4d78 [1604]" strokeweight="1pt">
                 <v:stroke joinstyle="miter"/>
                 <v:textbox>
                   <w:txbxContent>
@@ -9206,7 +8956,7 @@
           </mc:Choice>
           <mc:Fallback>
             <w:pict>
-              <v:oval id="Oval 75" o:spid="_x0000_s1068" style="position:absolute;left:0;text-align:left;margin-left:33.3pt;margin-top:11.2pt;width:45.15pt;height:30.75pt;z-index:251774976;visibility:visible;mso-wrap-style:square;mso-width-percent:0;mso-height-percent:0;mso-wrap-distance-left:9pt;mso-wrap-distance-top:0;mso-wrap-distance-right:9pt;mso-wrap-distance-bottom:0;mso-position-horizontal:absolute;mso-position-horizontal-relative:text;mso-position-vertical:absolute;mso-position-vertical-relative:text;mso-width-percent:0;mso-height-percent:0;mso-width-relative:margin;mso-height-relative:margin;v-text-anchor:middle" o:gfxdata="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" fillcolor="#5b9bd5 [3204]" strokecolor="#1f4d78 [1604]" strokeweight="1pt">
+              <v:oval w14:anchorId="6E63C302" id="Oval 75" o:spid="_x0000_s1068" style="position:absolute;left:0;text-align:left;margin-left:33.3pt;margin-top:11.2pt;width:45.15pt;height:30.75pt;z-index:251774976;visibility:visible;mso-wrap-style:square;mso-width-percent:0;mso-height-percent:0;mso-wrap-distance-left:9pt;mso-wrap-distance-top:0;mso-wrap-distance-right:9pt;mso-wrap-distance-bottom:0;mso-position-horizontal:absolute;mso-position-horizontal-relative:text;mso-position-vertical:absolute;mso-position-vertical-relative:text;mso-width-percent:0;mso-height-percent:0;mso-width-relative:margin;mso-height-relative:margin;v-text-anchor:middle" o:gfxdata="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" fillcolor="#5b9bd5 [3204]" strokecolor="#1f4d78 [1604]" strokeweight="1pt">
                 <v:stroke joinstyle="miter"/>
                 <v:textbox>
                   <w:txbxContent>
@@ -9340,7 +9090,7 @@
           </mc:Choice>
           <mc:Fallback>
             <w:pict>
-              <v:oval id="Oval 73" o:spid="_x0000_s1069" style="position:absolute;left:0;text-align:left;margin-left:96.15pt;margin-top:13.85pt;width:49pt;height:27.9pt;z-index:251772928;visibility:visible;mso-wrap-style:square;mso-width-percent:0;mso-height-percent:0;mso-wrap-distance-left:9pt;mso-wrap-distance-top:0;mso-wrap-distance-right:9pt;mso-wrap-distance-bottom:0;mso-position-horizontal:absolute;mso-position-horizontal-relative:text;mso-position-vertical:absolute;mso-position-vertical-relative:text;mso-width-percent:0;mso-height-percent:0;mso-width-relative:margin;mso-height-relative:margin;v-text-anchor:middle" o:gfxdata="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" fillcolor="#5b9bd5 [3204]" strokecolor="#1f4d78 [1604]" strokeweight="1pt">
+              <v:oval w14:anchorId="355698B7" id="Oval 73" o:spid="_x0000_s1069" style="position:absolute;left:0;text-align:left;margin-left:96.15pt;margin-top:13.85pt;width:49pt;height:27.9pt;z-index:251772928;visibility:visible;mso-wrap-style:square;mso-width-percent:0;mso-height-percent:0;mso-wrap-distance-left:9pt;mso-wrap-distance-top:0;mso-wrap-distance-right:9pt;mso-wrap-distance-bottom:0;mso-position-horizontal:absolute;mso-position-horizontal-relative:text;mso-position-vertical:absolute;mso-position-vertical-relative:text;mso-width-percent:0;mso-height-percent:0;mso-width-relative:margin;mso-height-relative:margin;v-text-anchor:middle" o:gfxdata="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" fillcolor="#5b9bd5 [3204]" strokecolor="#1f4d78 [1604]" strokeweight="1pt">
                 <v:stroke joinstyle="miter"/>
                 <v:textbox>
                   <w:txbxContent>
@@ -9438,7 +9188,6 @@
           <w:rFonts w:ascii="Calibri" w:eastAsiaTheme="minorEastAsia" w:hAnsi="Calibri" w:hint="cs"/>
           <w:rtl/>
         </w:rPr>
-        <w:lastRenderedPageBreak/>
         <w:t>עץ גזירה שני :</w:t>
       </w:r>
     </w:p>
@@ -9446,12 +9195,10 @@
       <w:pPr>
         <w:bidi/>
         <w:rPr>
-          <w:rFonts w:ascii="Calibri" w:eastAsiaTheme="minorEastAsia" w:hAnsi="Calibri" w:hint="cs"/>
+          <w:rFonts w:ascii="Calibri" w:eastAsiaTheme="minorEastAsia" w:hAnsi="Calibri"/>
           <w:rtl/>
         </w:rPr>
       </w:pPr>
-      <w:bookmarkStart w:id="0" w:name="_GoBack"/>
-      <w:bookmarkEnd w:id="0"/>
     </w:p>
     <w:p>
       <w:pPr>
@@ -9548,7 +9295,7 @@
           </mc:Choice>
           <mc:Fallback>
             <w:pict>
-              <v:oval id="Oval 158" o:spid="_x0000_s1070" style="position:absolute;left:0;text-align:left;margin-left:262.2pt;margin-top:9.3pt;width:47.35pt;height:31.25pt;z-index:251805696;visibility:visible;mso-wrap-style:square;mso-width-percent:0;mso-height-percent:0;mso-wrap-distance-left:9pt;mso-wrap-distance-top:0;mso-wrap-distance-right:9pt;mso-wrap-distance-bottom:0;mso-position-horizontal:absolute;mso-position-horizontal-relative:text;mso-position-vertical:absolute;mso-position-vertical-relative:text;mso-width-percent:0;mso-height-percent:0;mso-width-relative:margin;mso-height-relative:margin;v-text-anchor:middle" o:gfxdata="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" fillcolor="#5b9bd5 [3204]" strokecolor="#1f4d78 [1604]" strokeweight="1pt">
+              <v:oval w14:anchorId="1259C04D" id="Oval 158" o:spid="_x0000_s1070" style="position:absolute;left:0;text-align:left;margin-left:262.2pt;margin-top:9.3pt;width:47.35pt;height:31.25pt;z-index:251805696;visibility:visible;mso-wrap-style:square;mso-width-percent:0;mso-height-percent:0;mso-wrap-distance-left:9pt;mso-wrap-distance-top:0;mso-wrap-distance-right:9pt;mso-wrap-distance-bottom:0;mso-position-horizontal:absolute;mso-position-horizontal-relative:text;mso-position-vertical:absolute;mso-position-vertical-relative:text;mso-width-percent:0;mso-height-percent:0;mso-width-relative:margin;mso-height-relative:margin;v-text-anchor:middle" o:gfxdata="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" fillcolor="#5b9bd5 [3204]" strokecolor="#1f4d78 [1604]" strokeweight="1pt">
                 <v:stroke joinstyle="miter"/>
                 <v:textbox>
                   <w:txbxContent>
@@ -9641,7 +9388,7 @@
           </mc:Choice>
           <mc:Fallback>
             <w:pict>
-              <v:shape id="Straight Arrow Connector 159" o:spid="_x0000_s1026" type="#_x0000_t32" style="position:absolute;margin-left:309.6pt;margin-top:18.7pt;width:29.2pt;height:22.95pt;z-index:251801600;visibility:visible;mso-wrap-style:square;mso-wrap-distance-left:9pt;mso-wrap-distance-top:0;mso-wrap-distance-right:9pt;mso-wrap-distance-bottom:0;mso-position-horizontal:absolute;mso-position-horizontal-relative:text;mso-position-vertical:absolute;mso-position-vertical-relative:text" o:gfxdata="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" strokecolor="#5b9bd5 [3204]" strokeweight=".5pt">
+              <v:shape w14:anchorId="0BE2FA11" id="Straight Arrow Connector 159" o:spid="_x0000_s1026" type="#_x0000_t32" style="position:absolute;margin-left:309.6pt;margin-top:18.7pt;width:29.2pt;height:22.95pt;z-index:251801600;visibility:visible;mso-wrap-style:square;mso-wrap-distance-left:9pt;mso-wrap-distance-top:0;mso-wrap-distance-right:9pt;mso-wrap-distance-bottom:0;mso-position-horizontal:absolute;mso-position-horizontal-relative:text;mso-position-vertical:absolute;mso-position-vertical-relative:text" o:gfxdata="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" strokecolor="#5b9bd5 [3204]" strokeweight=".5pt">
                 <v:stroke endarrow="open" joinstyle="miter"/>
               </v:shape>
             </w:pict>
@@ -9709,7 +9456,7 @@
           </mc:Choice>
           <mc:Fallback>
             <w:pict>
-              <v:shape id="Straight Arrow Connector 160" o:spid="_x0000_s1026" type="#_x0000_t32" style="position:absolute;margin-left:282.35pt;margin-top:20.6pt;width:0;height:23.45pt;z-index:251794432;visibility:visible;mso-wrap-style:square;mso-wrap-distance-left:9pt;mso-wrap-distance-top:0;mso-wrap-distance-right:9pt;mso-wrap-distance-bottom:0;mso-position-horizontal:absolute;mso-position-horizontal-relative:text;mso-position-vertical:absolute;mso-position-vertical-relative:text" o:gfxdata="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" strokecolor="#5b9bd5 [3204]" strokeweight=".5pt">
+              <v:shape w14:anchorId="287B33FB" id="Straight Arrow Connector 160" o:spid="_x0000_s1026" type="#_x0000_t32" style="position:absolute;margin-left:282.35pt;margin-top:20.6pt;width:0;height:23.45pt;z-index:251794432;visibility:visible;mso-wrap-style:square;mso-wrap-distance-left:9pt;mso-wrap-distance-top:0;mso-wrap-distance-right:9pt;mso-wrap-distance-bottom:0;mso-position-horizontal:absolute;mso-position-horizontal-relative:text;mso-position-vertical:absolute;mso-position-vertical-relative:text" o:gfxdata="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" strokecolor="#5b9bd5 [3204]" strokeweight=".5pt">
                 <v:stroke endarrow="open" joinstyle="miter"/>
               </v:shape>
             </w:pict>
@@ -9777,7 +9524,7 @@
           </mc:Choice>
           <mc:Fallback>
             <w:pict>
-              <v:shape id="Straight Arrow Connector 161" o:spid="_x0000_s1026" type="#_x0000_t32" style="position:absolute;margin-left:223.5pt;margin-top:15.55pt;width:31.8pt;height:22.95pt;flip:x;z-index:251802624;visibility:visible;mso-wrap-style:square;mso-wrap-distance-left:9pt;mso-wrap-distance-top:0;mso-wrap-distance-right:9pt;mso-wrap-distance-bottom:0;mso-position-horizontal:absolute;mso-position-horizontal-relative:text;mso-position-vertical:absolute;mso-position-vertical-relative:text" o:gfxdata="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" strokecolor="#5b9bd5 [3204]" strokeweight=".5pt">
+              <v:shape w14:anchorId="0517F4CA" id="Straight Arrow Connector 161" o:spid="_x0000_s1026" type="#_x0000_t32" style="position:absolute;margin-left:223.5pt;margin-top:15.55pt;width:31.8pt;height:22.95pt;flip:x;z-index:251802624;visibility:visible;mso-wrap-style:square;mso-wrap-distance-left:9pt;mso-wrap-distance-top:0;mso-wrap-distance-right:9pt;mso-wrap-distance-bottom:0;mso-position-horizontal:absolute;mso-position-horizontal-relative:text;mso-position-vertical:absolute;mso-position-vertical-relative:text" o:gfxdata="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" strokecolor="#5b9bd5 [3204]" strokeweight=".5pt">
                 <v:stroke endarrow="open" joinstyle="miter"/>
               </v:shape>
             </w:pict>
@@ -9891,7 +9638,7 @@
           </mc:Choice>
           <mc:Fallback>
             <w:pict>
-              <v:oval id="Oval 162" o:spid="_x0000_s1071" style="position:absolute;left:0;text-align:left;margin-left:325.95pt;margin-top:20.5pt;width:49pt;height:27.9pt;z-index:251798528;visibility:visible;mso-wrap-style:square;mso-width-percent:0;mso-height-percent:0;mso-wrap-distance-left:9pt;mso-wrap-distance-top:0;mso-wrap-distance-right:9pt;mso-wrap-distance-bottom:0;mso-position-horizontal:absolute;mso-position-horizontal-relative:text;mso-position-vertical:absolute;mso-position-vertical-relative:text;mso-width-percent:0;mso-height-percent:0;mso-width-relative:margin;mso-height-relative:margin;v-text-anchor:middle" o:gfxdata="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" fillcolor="#5b9bd5 [3204]" strokecolor="#1f4d78 [1604]" strokeweight="1pt">
+              <v:oval w14:anchorId="6CA22033" id="Oval 162" o:spid="_x0000_s1071" style="position:absolute;left:0;text-align:left;margin-left:325.95pt;margin-top:20.5pt;width:49pt;height:27.9pt;z-index:251798528;visibility:visible;mso-wrap-style:square;mso-width-percent:0;mso-height-percent:0;mso-wrap-distance-left:9pt;mso-wrap-distance-top:0;mso-wrap-distance-right:9pt;mso-wrap-distance-bottom:0;mso-position-horizontal:absolute;mso-position-horizontal-relative:text;mso-position-vertical:absolute;mso-position-vertical-relative:text;mso-width-percent:0;mso-height-percent:0;mso-width-relative:margin;mso-height-relative:margin;v-text-anchor:middle" o:gfxdata="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" fillcolor="#5b9bd5 [3204]" strokecolor="#1f4d78 [1604]" strokeweight="1pt">
                 <v:stroke joinstyle="miter"/>
                 <v:textbox>
                   <w:txbxContent>
@@ -10011,7 +9758,7 @@
           </mc:Choice>
           <mc:Fallback>
             <w:pict>
-              <v:oval id="Oval 163" o:spid="_x0000_s1072" style="position:absolute;left:0;text-align:left;margin-left:249.35pt;margin-top:17.9pt;width:71pt;height:30.75pt;z-index:251796480;visibility:visible;mso-wrap-style:square;mso-width-percent:0;mso-height-percent:0;mso-wrap-distance-left:9pt;mso-wrap-distance-top:0;mso-wrap-distance-right:9pt;mso-wrap-distance-bottom:0;mso-position-horizontal:absolute;mso-position-horizontal-relative:text;mso-position-vertical:absolute;mso-position-vertical-relative:text;mso-width-percent:0;mso-height-percent:0;mso-width-relative:margin;mso-height-relative:margin;v-text-anchor:middle" o:gfxdata="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" fillcolor="#5b9bd5 [3204]" strokecolor="#1f4d78 [1604]" strokeweight="1pt">
+              <v:oval w14:anchorId="5ACCA8DB" id="Oval 163" o:spid="_x0000_s1072" style="position:absolute;left:0;text-align:left;margin-left:249.35pt;margin-top:17.9pt;width:71pt;height:30.75pt;z-index:251796480;visibility:visible;mso-wrap-style:square;mso-width-percent:0;mso-height-percent:0;mso-wrap-distance-left:9pt;mso-wrap-distance-top:0;mso-wrap-distance-right:9pt;mso-wrap-distance-bottom:0;mso-position-horizontal:absolute;mso-position-horizontal-relative:text;mso-position-vertical:absolute;mso-position-vertical-relative:text;mso-width-percent:0;mso-height-percent:0;mso-width-relative:margin;mso-height-relative:margin;v-text-anchor:middle" o:gfxdata="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" fillcolor="#5b9bd5 [3204]" strokecolor="#1f4d78 [1604]" strokeweight="1pt">
                 <v:stroke joinstyle="miter"/>
                 <v:textbox>
                   <w:txbxContent>
@@ -10131,7 +9878,7 @@
           </mc:Choice>
           <mc:Fallback>
             <w:pict>
-              <v:oval id="Oval 164" o:spid="_x0000_s1073" style="position:absolute;left:0;text-align:left;margin-left:197pt;margin-top:17.85pt;width:49pt;height:30.2pt;z-index:251797504;visibility:visible;mso-wrap-style:square;mso-width-percent:0;mso-height-percent:0;mso-wrap-distance-left:9pt;mso-wrap-distance-top:0;mso-wrap-distance-right:9pt;mso-wrap-distance-bottom:0;mso-position-horizontal:absolute;mso-position-horizontal-relative:text;mso-position-vertical:absolute;mso-position-vertical-relative:text;mso-width-percent:0;mso-height-percent:0;mso-width-relative:margin;mso-height-relative:margin;v-text-anchor:middle" o:gfxdata="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" fillcolor="#5b9bd5 [3204]" strokecolor="#1f4d78 [1604]" strokeweight="1pt">
+              <v:oval w14:anchorId="7BD8CCB7" id="Oval 164" o:spid="_x0000_s1073" style="position:absolute;left:0;text-align:left;margin-left:197pt;margin-top:17.85pt;width:49pt;height:30.2pt;z-index:251797504;visibility:visible;mso-wrap-style:square;mso-width-percent:0;mso-height-percent:0;mso-wrap-distance-left:9pt;mso-wrap-distance-top:0;mso-wrap-distance-right:9pt;mso-wrap-distance-bottom:0;mso-position-horizontal:absolute;mso-position-horizontal-relative:text;mso-position-vertical:absolute;mso-position-vertical-relative:text;mso-width-percent:0;mso-height-percent:0;mso-width-relative:margin;mso-height-relative:margin;v-text-anchor:middle" o:gfxdata="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" fillcolor="#5b9bd5 [3204]" strokecolor="#1f4d78 [1604]" strokeweight="1pt">
                 <v:stroke joinstyle="miter"/>
                 <v:textbox>
                   <w:txbxContent>
@@ -10228,7 +9975,7 @@
           </mc:Choice>
           <mc:Fallback>
             <w:pict>
-              <v:shape id="Straight Arrow Connector 165" o:spid="_x0000_s1026" type="#_x0000_t32" style="position:absolute;margin-left:304.05pt;margin-top:22.2pt;width:29.2pt;height:22.95pt;z-index:251793408;visibility:visible;mso-wrap-style:square;mso-wrap-distance-left:9pt;mso-wrap-distance-top:0;mso-wrap-distance-right:9pt;mso-wrap-distance-bottom:0;mso-position-horizontal:absolute;mso-position-horizontal-relative:text;mso-position-vertical:absolute;mso-position-vertical-relative:text" o:gfxdata="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" strokecolor="#5b9bd5 [3204]" strokeweight=".5pt">
+              <v:shape w14:anchorId="7BC87C0A" id="Straight Arrow Connector 165" o:spid="_x0000_s1026" type="#_x0000_t32" style="position:absolute;margin-left:304.05pt;margin-top:22.2pt;width:29.2pt;height:22.95pt;z-index:251793408;visibility:visible;mso-wrap-style:square;mso-wrap-distance-left:9pt;mso-wrap-distance-top:0;mso-wrap-distance-right:9pt;mso-wrap-distance-bottom:0;mso-position-horizontal:absolute;mso-position-horizontal-relative:text;mso-position-vertical:absolute;mso-position-vertical-relative:text" o:gfxdata="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" strokecolor="#5b9bd5 [3204]" strokeweight=".5pt">
                 <v:stroke endarrow="open" joinstyle="miter"/>
               </v:shape>
             </w:pict>
@@ -10346,7 +10093,7 @@
           </mc:Choice>
           <mc:Fallback>
             <w:pict>
-              <v:oval id="Oval 166" o:spid="_x0000_s1074" style="position:absolute;left:0;text-align:left;margin-left:308.15pt;margin-top:19.75pt;width:70.95pt;height:30.75pt;z-index:251804672;visibility:visible;mso-wrap-style:square;mso-width-percent:0;mso-height-percent:0;mso-wrap-distance-left:9pt;mso-wrap-distance-top:0;mso-wrap-distance-right:9pt;mso-wrap-distance-bottom:0;mso-position-horizontal:absolute;mso-position-horizontal-relative:text;mso-position-vertical:absolute;mso-position-vertical-relative:text;mso-width-percent:0;mso-height-percent:0;mso-width-relative:margin;mso-height-relative:margin;v-text-anchor:middle" o:gfxdata="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" fillcolor="#5b9bd5 [3204]" strokecolor="#1f4d78 [1604]" strokeweight="1pt">
+              <v:oval w14:anchorId="4BF1757B" id="Oval 166" o:spid="_x0000_s1074" style="position:absolute;left:0;text-align:left;margin-left:308.15pt;margin-top:19.75pt;width:70.95pt;height:30.75pt;z-index:251804672;visibility:visible;mso-wrap-style:square;mso-width-percent:0;mso-height-percent:0;mso-wrap-distance-left:9pt;mso-wrap-distance-top:0;mso-wrap-distance-right:9pt;mso-wrap-distance-bottom:0;mso-position-horizontal:absolute;mso-position-horizontal-relative:text;mso-position-vertical:absolute;mso-position-vertical-relative:text;mso-width-percent:0;mso-height-percent:0;mso-width-relative:margin;mso-height-relative:margin;v-text-anchor:middle" o:gfxdata="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" fillcolor="#5b9bd5 [3204]" strokecolor="#1f4d78 [1604]" strokeweight="1pt">
                 <v:stroke joinstyle="miter"/>
                 <v:textbox>
                   <w:txbxContent>
@@ -10445,7 +10192,7 @@
           </mc:Choice>
           <mc:Fallback>
             <w:pict>
-              <v:shape id="Straight Arrow Connector 167" o:spid="_x0000_s1026" type="#_x0000_t32" style="position:absolute;margin-left:223.25pt;margin-top:.8pt;width:31.8pt;height:22.95pt;flip:x;z-index:251795456;visibility:visible;mso-wrap-style:square;mso-wrap-distance-left:9pt;mso-wrap-distance-top:0;mso-wrap-distance-right:9pt;mso-wrap-distance-bottom:0;mso-position-horizontal:absolute;mso-position-horizontal-relative:text;mso-position-vertical:absolute;mso-position-vertical-relative:text" o:gfxdata="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" strokecolor="#5b9bd5 [3204]" strokeweight=".5pt">
+              <v:shape w14:anchorId="64C7F8F5" id="Straight Arrow Connector 167" o:spid="_x0000_s1026" type="#_x0000_t32" style="position:absolute;margin-left:223.25pt;margin-top:.8pt;width:31.8pt;height:22.95pt;flip:x;z-index:251795456;visibility:visible;mso-wrap-style:square;mso-wrap-distance-left:9pt;mso-wrap-distance-top:0;mso-wrap-distance-right:9pt;mso-wrap-distance-bottom:0;mso-position-horizontal:absolute;mso-position-horizontal-relative:text;mso-position-vertical:absolute;mso-position-vertical-relative:text" o:gfxdata="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" strokecolor="#5b9bd5 [3204]" strokeweight=".5pt">
                 <v:stroke endarrow="open" joinstyle="miter"/>
               </v:shape>
             </w:pict>
@@ -10513,7 +10260,7 @@
           </mc:Choice>
           <mc:Fallback>
             <w:pict>
-              <v:shape id="Straight Arrow Connector 168" o:spid="_x0000_s1026" type="#_x0000_t32" style="position:absolute;margin-left:279.6pt;margin-top:2.5pt;width:0;height:23.45pt;z-index:251799552;visibility:visible;mso-wrap-style:square;mso-wrap-distance-left:9pt;mso-wrap-distance-top:0;mso-wrap-distance-right:9pt;mso-wrap-distance-bottom:0;mso-position-horizontal:absolute;mso-position-horizontal-relative:text;mso-position-vertical:absolute;mso-position-vertical-relative:text" o:gfxdata="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" strokecolor="#5b9bd5 [3204]" strokeweight=".5pt">
+              <v:shape w14:anchorId="64A88DC6" id="Straight Arrow Connector 168" o:spid="_x0000_s1026" type="#_x0000_t32" style="position:absolute;margin-left:279.6pt;margin-top:2.5pt;width:0;height:23.45pt;z-index:251799552;visibility:visible;mso-wrap-style:square;mso-wrap-distance-left:9pt;mso-wrap-distance-top:0;mso-wrap-distance-right:9pt;mso-wrap-distance-bottom:0;mso-position-horizontal:absolute;mso-position-horizontal-relative:text;mso-position-vertical:absolute;mso-position-vertical-relative:text" o:gfxdata="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" strokecolor="#5b9bd5 [3204]" strokeweight=".5pt">
                 <v:stroke endarrow="open" joinstyle="miter"/>
               </v:shape>
             </w:pict>
@@ -10631,7 +10378,7 @@
           </mc:Choice>
           <mc:Fallback>
             <w:pict>
-              <v:oval id="Oval 169" o:spid="_x0000_s1075" style="position:absolute;left:0;text-align:left;margin-left:178.55pt;margin-top:2.45pt;width:70.95pt;height:30.75pt;z-index:251803648;visibility:visible;mso-wrap-style:square;mso-width-percent:0;mso-height-percent:0;mso-wrap-distance-left:9pt;mso-wrap-distance-top:0;mso-wrap-distance-right:9pt;mso-wrap-distance-bottom:0;mso-position-horizontal:absolute;mso-position-horizontal-relative:text;mso-position-vertical:absolute;mso-position-vertical-relative:text;mso-width-percent:0;mso-height-percent:0;mso-width-relative:margin;mso-height-relative:margin;v-text-anchor:middle" o:gfxdata="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" fillcolor="#5b9bd5 [3204]" strokecolor="#1f4d78 [1604]" strokeweight="1pt">
+              <v:oval w14:anchorId="14506567" id="Oval 169" o:spid="_x0000_s1075" style="position:absolute;left:0;text-align:left;margin-left:178.55pt;margin-top:2.45pt;width:70.95pt;height:30.75pt;z-index:251803648;visibility:visible;mso-wrap-style:square;mso-width-percent:0;mso-height-percent:0;mso-wrap-distance-left:9pt;mso-wrap-distance-top:0;mso-wrap-distance-right:9pt;mso-wrap-distance-bottom:0;mso-position-horizontal:absolute;mso-position-horizontal-relative:text;mso-position-vertical:absolute;mso-position-vertical-relative:text;mso-width-percent:0;mso-height-percent:0;mso-width-relative:margin;mso-height-relative:margin;v-text-anchor:middle" o:gfxdata="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" fillcolor="#5b9bd5 [3204]" strokecolor="#1f4d78 [1604]" strokeweight="1pt">
                 <v:stroke joinstyle="miter"/>
                 <v:textbox>
                   <w:txbxContent>
@@ -10749,7 +10496,7 @@
           </mc:Choice>
           <mc:Fallback>
             <w:pict>
-              <v:oval id="Oval 170" o:spid="_x0000_s1076" style="position:absolute;left:0;text-align:left;margin-left:255.1pt;margin-top:5.05pt;width:49pt;height:22.95pt;z-index:251800576;visibility:visible;mso-wrap-style:square;mso-width-percent:0;mso-wrap-distance-left:9pt;mso-wrap-distance-top:0;mso-wrap-distance-right:9pt;mso-wrap-distance-bottom:0;mso-position-horizontal:absolute;mso-position-horizontal-relative:text;mso-position-vertical:absolute;mso-position-vertical-relative:text;mso-width-percent:0;mso-width-relative:margin;v-text-anchor:middle" o:gfxdata="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" fillcolor="#5b9bd5 [3204]" strokecolor="#1f4d78 [1604]" strokeweight="1pt">
+              <v:oval w14:anchorId="49ED2C52" id="Oval 170" o:spid="_x0000_s1076" style="position:absolute;left:0;text-align:left;margin-left:255.1pt;margin-top:5.05pt;width:49pt;height:22.95pt;z-index:251800576;visibility:visible;mso-wrap-style:square;mso-width-percent:0;mso-wrap-distance-left:9pt;mso-wrap-distance-top:0;mso-wrap-distance-right:9pt;mso-wrap-distance-bottom:0;mso-position-horizontal:absolute;mso-position-horizontal-relative:text;mso-position-vertical:absolute;mso-position-vertical-relative:text;mso-width-percent:0;mso-width-relative:margin;v-text-anchor:middle" o:gfxdata="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" fillcolor="#5b9bd5 [3204]" strokecolor="#1f4d78 [1604]" strokeweight="1pt">
                 <v:stroke joinstyle="miter"/>
                 <v:textbox>
                   <w:txbxContent>
@@ -10841,7 +10588,7 @@
           </mc:Choice>
           <mc:Fallback>
             <w:pict>
-              <v:shape id="Straight Arrow Connector 174" o:spid="_x0000_s1026" type="#_x0000_t32" style="position:absolute;margin-left:164.95pt;margin-top:7.45pt;width:31.8pt;height:21.45pt;flip:x;z-index:251807744;visibility:visible;mso-wrap-style:square;mso-height-percent:0;mso-wrap-distance-left:9pt;mso-wrap-distance-top:0;mso-wrap-distance-right:9pt;mso-wrap-distance-bottom:0;mso-position-horizontal:absolute;mso-position-horizontal-relative:text;mso-position-vertical:absolute;mso-position-vertical-relative:text;mso-height-percent:0;mso-height-relative:margin" o:gfxdata="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" strokecolor="#5b9bd5 [3204]" strokeweight=".5pt">
+              <v:shape w14:anchorId="0EF26447" id="Straight Arrow Connector 174" o:spid="_x0000_s1026" type="#_x0000_t32" style="position:absolute;margin-left:164.95pt;margin-top:7.45pt;width:31.8pt;height:21.45pt;flip:x;z-index:251807744;visibility:visible;mso-wrap-style:square;mso-height-percent:0;mso-wrap-distance-left:9pt;mso-wrap-distance-top:0;mso-wrap-distance-right:9pt;mso-wrap-distance-bottom:0;mso-position-horizontal:absolute;mso-position-horizontal-relative:text;mso-position-vertical:absolute;mso-position-vertical-relative:text;mso-height-percent:0;mso-height-relative:margin" o:gfxdata="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" strokecolor="#5b9bd5 [3204]" strokeweight=".5pt">
                 <v:stroke endarrow="open" joinstyle="miter"/>
               </v:shape>
             </w:pict>
@@ -10909,7 +10656,7 @@
           </mc:Choice>
           <mc:Fallback>
             <w:pict>
-              <v:shape id="Straight Arrow Connector 202" o:spid="_x0000_s1026" type="#_x0000_t32" style="position:absolute;margin-left:294.05pt;margin-top:8.15pt;width:31.8pt;height:22.95pt;flip:x;z-index:251834368;visibility:visible;mso-wrap-style:square;mso-wrap-distance-left:9pt;mso-wrap-distance-top:0;mso-wrap-distance-right:9pt;mso-wrap-distance-bottom:0;mso-position-horizontal:absolute;mso-position-horizontal-relative:text;mso-position-vertical:absolute;mso-position-vertical-relative:text" o:gfxdata="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" strokecolor="#5b9bd5 [3204]" strokeweight=".5pt">
+              <v:shape w14:anchorId="13CC3CAF" id="Straight Arrow Connector 202" o:spid="_x0000_s1026" type="#_x0000_t32" style="position:absolute;margin-left:294.05pt;margin-top:8.15pt;width:31.8pt;height:22.95pt;flip:x;z-index:251834368;visibility:visible;mso-wrap-style:square;mso-wrap-distance-left:9pt;mso-wrap-distance-top:0;mso-wrap-distance-right:9pt;mso-wrap-distance-bottom:0;mso-position-horizontal:absolute;mso-position-horizontal-relative:text;mso-position-vertical:absolute;mso-position-vertical-relative:text" o:gfxdata="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" strokecolor="#5b9bd5 [3204]" strokeweight=".5pt">
                 <v:stroke endarrow="open" joinstyle="miter"/>
               </v:shape>
             </w:pict>
@@ -10977,7 +10724,7 @@
           </mc:Choice>
           <mc:Fallback>
             <w:pict>
-              <v:shape id="Straight Arrow Connector 173" o:spid="_x0000_s1026" type="#_x0000_t32" style="position:absolute;margin-left:353.2pt;margin-top:7.3pt;width:0;height:23.45pt;z-index:251808768;visibility:visible;mso-wrap-style:square;mso-wrap-distance-left:9pt;mso-wrap-distance-top:0;mso-wrap-distance-right:9pt;mso-wrap-distance-bottom:0;mso-position-horizontal:absolute;mso-position-horizontal-relative:text;mso-position-vertical:absolute;mso-position-vertical-relative:text" o:gfxdata="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" strokecolor="#5b9bd5 [3204]" strokeweight=".5pt">
+              <v:shape w14:anchorId="601602A0" id="Straight Arrow Connector 173" o:spid="_x0000_s1026" type="#_x0000_t32" style="position:absolute;margin-left:353.2pt;margin-top:7.3pt;width:0;height:23.45pt;z-index:251808768;visibility:visible;mso-wrap-style:square;mso-wrap-distance-left:9pt;mso-wrap-distance-top:0;mso-wrap-distance-right:9pt;mso-wrap-distance-bottom:0;mso-position-horizontal:absolute;mso-position-horizontal-relative:text;mso-position-vertical:absolute;mso-position-vertical-relative:text" o:gfxdata="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" strokecolor="#5b9bd5 [3204]" strokeweight=".5pt">
                 <v:stroke endarrow="open" joinstyle="miter"/>
               </v:shape>
             </w:pict>
@@ -11051,7 +10798,7 @@
           </mc:Choice>
           <mc:Fallback>
             <w:pict>
-              <v:shape id="Straight Arrow Connector 171" o:spid="_x0000_s1026" type="#_x0000_t32" style="position:absolute;margin-left:379.55pt;margin-top:2.1pt;width:22.85pt;height:34.05pt;z-index:251812864;visibility:visible;mso-wrap-style:square;mso-width-percent:0;mso-height-percent:0;mso-wrap-distance-left:9pt;mso-wrap-distance-top:0;mso-wrap-distance-right:9pt;mso-wrap-distance-bottom:0;mso-position-horizontal:absolute;mso-position-horizontal-relative:text;mso-position-vertical:absolute;mso-position-vertical-relative:text;mso-width-percent:0;mso-height-percent:0;mso-width-relative:margin;mso-height-relative:margin" o:gfxdata="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" strokecolor="#5b9bd5 [3204]" strokeweight=".5pt">
+              <v:shape w14:anchorId="362D0B52" id="Straight Arrow Connector 171" o:spid="_x0000_s1026" type="#_x0000_t32" style="position:absolute;margin-left:379.55pt;margin-top:2.1pt;width:22.85pt;height:34.05pt;z-index:251812864;visibility:visible;mso-wrap-style:square;mso-width-percent:0;mso-height-percent:0;mso-wrap-distance-left:9pt;mso-wrap-distance-top:0;mso-wrap-distance-right:9pt;mso-wrap-distance-bottom:0;mso-position-horizontal:absolute;mso-position-horizontal-relative:text;mso-position-vertical:absolute;mso-position-vertical-relative:text;mso-width-percent:0;mso-height-percent:0;mso-width-relative:margin;mso-height-relative:margin" o:gfxdata="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" strokecolor="#5b9bd5 [3204]" strokeweight=".5pt">
                 <v:stroke endarrow="open" joinstyle="miter"/>
               </v:shape>
             </w:pict>
@@ -11169,7 +10916,7 @@
           </mc:Choice>
           <mc:Fallback>
             <w:pict>
-              <v:oval id="Oval 201" o:spid="_x0000_s1077" style="position:absolute;left:0;text-align:left;margin-left:132.45pt;margin-top:11.35pt;width:70.95pt;height:30.75pt;z-index:251832320;visibility:visible;mso-wrap-style:square;mso-width-percent:0;mso-height-percent:0;mso-wrap-distance-left:9pt;mso-wrap-distance-top:0;mso-wrap-distance-right:9pt;mso-wrap-distance-bottom:0;mso-position-horizontal:absolute;mso-position-horizontal-relative:text;mso-position-vertical:absolute;mso-position-vertical-relative:text;mso-width-percent:0;mso-height-percent:0;mso-width-relative:margin;mso-height-relative:margin;v-text-anchor:middle" o:gfxdata="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" fillcolor="#5b9bd5 [3204]" strokecolor="#1f4d78 [1604]" strokeweight="1pt">
+              <v:oval w14:anchorId="723659EB" id="Oval 201" o:spid="_x0000_s1077" style="position:absolute;left:0;text-align:left;margin-left:132.45pt;margin-top:11.35pt;width:70.95pt;height:30.75pt;z-index:251832320;visibility:visible;mso-wrap-style:square;mso-width-percent:0;mso-height-percent:0;mso-wrap-distance-left:9pt;mso-wrap-distance-top:0;mso-wrap-distance-right:9pt;mso-wrap-distance-bottom:0;mso-position-horizontal:absolute;mso-position-horizontal-relative:text;mso-position-vertical:absolute;mso-position-vertical-relative:text;mso-width-percent:0;mso-height-percent:0;mso-width-relative:margin;mso-height-relative:margin;v-text-anchor:middle" o:gfxdata="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" fillcolor="#5b9bd5 [3204]" strokecolor="#1f4d78 [1604]" strokeweight="1pt">
                 <v:stroke joinstyle="miter"/>
                 <v:textbox>
                   <w:txbxContent>
@@ -11309,7 +11056,7 @@
           </mc:Choice>
           <mc:Fallback>
             <w:pict>
-              <v:oval id="Oval 178" o:spid="_x0000_s1078" style="position:absolute;left:0;text-align:left;margin-left:250.05pt;margin-top:14.3pt;width:70.95pt;height:30.75pt;z-index:251810816;visibility:visible;mso-wrap-style:square;mso-width-percent:0;mso-height-percent:0;mso-wrap-distance-left:9pt;mso-wrap-distance-top:0;mso-wrap-distance-right:9pt;mso-wrap-distance-bottom:0;mso-position-horizontal:absolute;mso-position-horizontal-relative:text;mso-position-vertical:absolute;mso-position-vertical-relative:text;mso-width-percent:0;mso-height-percent:0;mso-width-relative:margin;mso-height-relative:margin;v-text-anchor:middle" o:gfxdata="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" fillcolor="#5b9bd5 [3204]" strokecolor="#1f4d78 [1604]" strokeweight="1pt">
+              <v:oval w14:anchorId="1EACE23E" id="Oval 178" o:spid="_x0000_s1078" style="position:absolute;left:0;text-align:left;margin-left:250.05pt;margin-top:14.3pt;width:70.95pt;height:30.75pt;z-index:251810816;visibility:visible;mso-wrap-style:square;mso-width-percent:0;mso-height-percent:0;mso-wrap-distance-left:9pt;mso-wrap-distance-top:0;mso-wrap-distance-right:9pt;mso-wrap-distance-bottom:0;mso-position-horizontal:absolute;mso-position-horizontal-relative:text;mso-position-vertical:absolute;mso-position-vertical-relative:text;mso-width-percent:0;mso-height-percent:0;mso-width-relative:margin;mso-height-relative:margin;v-text-anchor:middle" o:gfxdata="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" fillcolor="#5b9bd5 [3204]" strokecolor="#1f4d78 [1604]" strokeweight="1pt">
                 <v:stroke joinstyle="miter"/>
                 <v:textbox>
                   <w:txbxContent>
@@ -11427,7 +11174,7 @@
           </mc:Choice>
           <mc:Fallback>
             <w:pict>
-              <v:oval id="Oval 177" o:spid="_x0000_s1079" style="position:absolute;left:0;text-align:left;margin-left:333.15pt;margin-top:18.2pt;width:49pt;height:22.95pt;z-index:251809792;visibility:visible;mso-wrap-style:square;mso-width-percent:0;mso-wrap-distance-left:9pt;mso-wrap-distance-top:0;mso-wrap-distance-right:9pt;mso-wrap-distance-bottom:0;mso-position-horizontal:absolute;mso-position-horizontal-relative:text;mso-position-vertical:absolute;mso-position-vertical-relative:text;mso-width-percent:0;mso-width-relative:margin;v-text-anchor:middle" o:gfxdata="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" fillcolor="#5b9bd5 [3204]" strokecolor="#1f4d78 [1604]" strokeweight="1pt">
+              <v:oval w14:anchorId="7D889862" id="Oval 177" o:spid="_x0000_s1079" style="position:absolute;left:0;text-align:left;margin-left:333.15pt;margin-top:18.2pt;width:49pt;height:22.95pt;z-index:251809792;visibility:visible;mso-wrap-style:square;mso-width-percent:0;mso-wrap-distance-left:9pt;mso-wrap-distance-top:0;mso-wrap-distance-right:9pt;mso-wrap-distance-bottom:0;mso-position-horizontal:absolute;mso-position-horizontal-relative:text;mso-position-vertical:absolute;mso-position-vertical-relative:text;mso-width-percent:0;mso-width-relative:margin;v-text-anchor:middle" o:gfxdata="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" fillcolor="#5b9bd5 [3204]" strokecolor="#1f4d78 [1604]" strokeweight="1pt">
                 <v:stroke joinstyle="miter"/>
                 <v:textbox>
                   <w:txbxContent>
@@ -11548,7 +11295,7 @@
           </mc:Choice>
           <mc:Fallback>
             <w:pict>
-              <v:oval id="Oval 176" o:spid="_x0000_s1080" style="position:absolute;left:0;text-align:left;margin-left:391.55pt;margin-top:15.4pt;width:70.95pt;height:30.75pt;z-index:251811840;visibility:visible;mso-wrap-style:square;mso-width-percent:0;mso-height-percent:0;mso-wrap-distance-left:9pt;mso-wrap-distance-top:0;mso-wrap-distance-right:9pt;mso-wrap-distance-bottom:0;mso-position-horizontal:absolute;mso-position-horizontal-relative:text;mso-position-vertical:absolute;mso-position-vertical-relative:text;mso-width-percent:0;mso-height-percent:0;mso-width-relative:margin;mso-height-relative:margin;v-text-anchor:middle" o:gfxdata="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" fillcolor="#5b9bd5 [3204]" strokecolor="#1f4d78 [1604]" strokeweight="1pt">
+              <v:oval w14:anchorId="61553407" id="Oval 176" o:spid="_x0000_s1080" style="position:absolute;left:0;text-align:left;margin-left:391.55pt;margin-top:15.4pt;width:70.95pt;height:30.75pt;z-index:251811840;visibility:visible;mso-wrap-style:square;mso-width-percent:0;mso-height-percent:0;mso-wrap-distance-left:9pt;mso-wrap-distance-top:0;mso-wrap-distance-right:9pt;mso-wrap-distance-bottom:0;mso-position-horizontal:absolute;mso-position-horizontal-relative:text;mso-position-vertical:absolute;mso-position-vertical-relative:text;mso-width-percent:0;mso-height-percent:0;mso-width-relative:margin;mso-height-relative:margin;v-text-anchor:middle" o:gfxdata="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" fillcolor="#5b9bd5 [3204]" strokecolor="#1f4d78 [1604]" strokeweight="1pt">
                 <v:stroke joinstyle="miter"/>
                 <v:textbox>
                   <w:txbxContent>
@@ -11659,7 +11406,7 @@
           </mc:Choice>
           <mc:Fallback>
             <w:pict>
-              <v:shape id="Straight Arrow Connector 208" o:spid="_x0000_s1026" type="#_x0000_t32" style="position:absolute;margin-left:450.4pt;margin-top:21.1pt;width:29.2pt;height:28.85pt;z-index:251844608;visibility:visible;mso-wrap-style:square;mso-height-percent:0;mso-wrap-distance-left:9pt;mso-wrap-distance-top:0;mso-wrap-distance-right:9pt;mso-wrap-distance-bottom:0;mso-position-horizontal:absolute;mso-position-horizontal-relative:text;mso-position-vertical:absolute;mso-position-vertical-relative:text;mso-height-percent:0;mso-height-relative:margin" o:gfxdata="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" strokecolor="#5b9bd5 [3204]" strokeweight=".5pt">
+              <v:shape w14:anchorId="7E1CF98D" id="Straight Arrow Connector 208" o:spid="_x0000_s1026" type="#_x0000_t32" style="position:absolute;margin-left:450.4pt;margin-top:21.1pt;width:29.2pt;height:28.85pt;z-index:251844608;visibility:visible;mso-wrap-style:square;mso-height-percent:0;mso-wrap-distance-left:9pt;mso-wrap-distance-top:0;mso-wrap-distance-right:9pt;mso-wrap-distance-bottom:0;mso-position-horizontal:absolute;mso-position-horizontal-relative:text;mso-position-vertical:absolute;mso-position-vertical-relative:text;mso-height-percent:0;mso-height-relative:margin" o:gfxdata="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" strokecolor="#5b9bd5 [3204]" strokeweight=".5pt">
                 <v:stroke endarrow="open" joinstyle="miter"/>
               </v:shape>
             </w:pict>
@@ -11733,7 +11480,7 @@
           </mc:Choice>
           <mc:Fallback>
             <w:pict>
-              <v:shape id="Straight Arrow Connector 209" o:spid="_x0000_s1026" type="#_x0000_t32" style="position:absolute;margin-left:390.75pt;margin-top:19.3pt;width:21.25pt;height:34.85pt;flip:x;z-index:251846656;visibility:visible;mso-wrap-style:square;mso-width-percent:0;mso-height-percent:0;mso-wrap-distance-left:9pt;mso-wrap-distance-top:0;mso-wrap-distance-right:9pt;mso-wrap-distance-bottom:0;mso-position-horizontal:absolute;mso-position-horizontal-relative:text;mso-position-vertical:absolute;mso-position-vertical-relative:text;mso-width-percent:0;mso-height-percent:0;mso-width-relative:margin;mso-height-relative:margin" o:gfxdata="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" strokecolor="#5b9bd5 [3204]" strokeweight=".5pt">
+              <v:shape w14:anchorId="4E6899E5" id="Straight Arrow Connector 209" o:spid="_x0000_s1026" type="#_x0000_t32" style="position:absolute;margin-left:390.75pt;margin-top:19.3pt;width:21.25pt;height:34.85pt;flip:x;z-index:251846656;visibility:visible;mso-wrap-style:square;mso-width-percent:0;mso-height-percent:0;mso-wrap-distance-left:9pt;mso-wrap-distance-top:0;mso-wrap-distance-right:9pt;mso-wrap-distance-bottom:0;mso-position-horizontal:absolute;mso-position-horizontal-relative:text;mso-position-vertical:absolute;mso-position-vertical-relative:text;mso-width-percent:0;mso-height-percent:0;mso-width-relative:margin;mso-height-relative:margin" o:gfxdata="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" strokecolor="#5b9bd5 [3204]" strokeweight=".5pt">
                 <v:stroke endarrow="open" joinstyle="miter"/>
               </v:shape>
             </w:pict>
@@ -11807,7 +11554,7 @@
           </mc:Choice>
           <mc:Fallback>
             <w:pict>
-              <v:shape id="Straight Arrow Connector 184" o:spid="_x0000_s1026" type="#_x0000_t32" style="position:absolute;margin-left:117.15pt;margin-top:20.55pt;width:24.15pt;height:16.5pt;flip:x;z-index:251816960;visibility:visible;mso-wrap-style:square;mso-width-percent:0;mso-height-percent:0;mso-wrap-distance-left:9pt;mso-wrap-distance-top:0;mso-wrap-distance-right:9pt;mso-wrap-distance-bottom:0;mso-position-horizontal:absolute;mso-position-horizontal-relative:text;mso-position-vertical:absolute;mso-position-vertical-relative:text;mso-width-percent:0;mso-height-percent:0;mso-width-relative:margin;mso-height-relative:margin" o:gfxdata="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" strokecolor="#5b9bd5 [3204]" strokeweight=".5pt">
+              <v:shape w14:anchorId="263022A5" id="Straight Arrow Connector 184" o:spid="_x0000_s1026" type="#_x0000_t32" style="position:absolute;margin-left:117.15pt;margin-top:20.55pt;width:24.15pt;height:16.5pt;flip:x;z-index:251816960;visibility:visible;mso-wrap-style:square;mso-width-percent:0;mso-height-percent:0;mso-wrap-distance-left:9pt;mso-wrap-distance-top:0;mso-wrap-distance-right:9pt;mso-wrap-distance-bottom:0;mso-position-horizontal:absolute;mso-position-horizontal-relative:text;mso-position-vertical:absolute;mso-position-vertical-relative:text;mso-width-percent:0;mso-height-percent:0;mso-width-relative:margin;mso-height-relative:margin" o:gfxdata="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" strokecolor="#5b9bd5 [3204]" strokeweight=".5pt">
                 <v:stroke endarrow="open" joinstyle="miter"/>
               </v:shape>
             </w:pict>
@@ -11887,7 +11634,7 @@
           </mc:Choice>
           <mc:Fallback>
             <w:pict>
-              <v:shape id="Straight Arrow Connector 206" o:spid="_x0000_s1026" type="#_x0000_t32" style="position:absolute;margin-left:6in;margin-top:3.25pt;width:0;height:33.3pt;z-index:251842560;visibility:visible;mso-wrap-style:square;mso-height-percent:0;mso-wrap-distance-left:9pt;mso-wrap-distance-top:0;mso-wrap-distance-right:9pt;mso-wrap-distance-bottom:0;mso-position-horizontal:absolute;mso-position-horizontal-relative:text;mso-position-vertical:absolute;mso-position-vertical-relative:text;mso-height-percent:0;mso-height-relative:margin" o:gfxdata="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" strokecolor="#5b9bd5 [3204]" strokeweight=".5pt">
+              <v:shape w14:anchorId="45FD9E1D" id="Straight Arrow Connector 206" o:spid="_x0000_s1026" type="#_x0000_t32" style="position:absolute;margin-left:6in;margin-top:3.25pt;width:0;height:33.3pt;z-index:251842560;visibility:visible;mso-wrap-style:square;mso-height-percent:0;mso-wrap-distance-left:9pt;mso-wrap-distance-top:0;mso-wrap-distance-right:9pt;mso-wrap-distance-bottom:0;mso-position-horizontal:absolute;mso-position-horizontal-relative:text;mso-position-vertical:absolute;mso-position-vertical-relative:text;mso-height-percent:0;mso-height-relative:margin" o:gfxdata="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" strokecolor="#5b9bd5 [3204]" strokeweight=".5pt">
                 <v:stroke endarrow="open" joinstyle="miter"/>
               </v:shape>
             </w:pict>
@@ -11961,7 +11708,7 @@
           </mc:Choice>
           <mc:Fallback>
             <w:pict>
-              <v:shape id="Straight Arrow Connector 183" o:spid="_x0000_s1026" type="#_x0000_t32" style="position:absolute;margin-left:270.25pt;margin-top:3.25pt;width:9.1pt;height:16.5pt;flip:x;z-index:251822080;visibility:visible;mso-wrap-style:square;mso-width-percent:0;mso-height-percent:0;mso-wrap-distance-left:9pt;mso-wrap-distance-top:0;mso-wrap-distance-right:9pt;mso-wrap-distance-bottom:0;mso-position-horizontal:absolute;mso-position-horizontal-relative:text;mso-position-vertical:absolute;mso-position-vertical-relative:text;mso-width-percent:0;mso-height-percent:0;mso-width-relative:margin;mso-height-relative:margin" o:gfxdata="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" strokecolor="#5b9bd5 [3204]" strokeweight=".5pt">
+              <v:shape w14:anchorId="121A1666" id="Straight Arrow Connector 183" o:spid="_x0000_s1026" type="#_x0000_t32" style="position:absolute;margin-left:270.25pt;margin-top:3.25pt;width:9.1pt;height:16.5pt;flip:x;z-index:251822080;visibility:visible;mso-wrap-style:square;mso-width-percent:0;mso-height-percent:0;mso-wrap-distance-left:9pt;mso-wrap-distance-top:0;mso-wrap-distance-right:9pt;mso-wrap-distance-bottom:0;mso-position-horizontal:absolute;mso-position-horizontal-relative:text;mso-position-vertical:absolute;mso-position-vertical-relative:text;mso-width-percent:0;mso-height-percent:0;mso-width-relative:margin;mso-height-relative:margin" o:gfxdata="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" strokecolor="#5b9bd5 [3204]" strokeweight=".5pt">
                 <v:stroke endarrow="open" joinstyle="miter"/>
               </v:shape>
             </w:pict>
@@ -12063,7 +11810,7 @@
           </mc:Choice>
           <mc:Fallback>
             <w:pict>
-              <v:oval id="Oval 182" o:spid="_x0000_s1081" style="position:absolute;left:0;text-align:left;margin-left:240.9pt;margin-top:19.5pt;width:70.95pt;height:30.75pt;z-index:251824128;visibility:visible;mso-wrap-style:square;mso-width-percent:0;mso-height-percent:0;mso-wrap-distance-left:9pt;mso-wrap-distance-top:0;mso-wrap-distance-right:9pt;mso-wrap-distance-bottom:0;mso-position-horizontal:absolute;mso-position-horizontal-relative:text;mso-position-vertical:absolute;mso-position-vertical-relative:text;mso-width-percent:0;mso-height-percent:0;mso-width-relative:margin;mso-height-relative:margin;v-text-anchor:middle" o:gfxdata="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" fillcolor="#5b9bd5 [3204]" strokecolor="#1f4d78 [1604]" strokeweight="1pt">
+              <v:oval w14:anchorId="5C032A3E" id="Oval 182" o:spid="_x0000_s1081" style="position:absolute;left:0;text-align:left;margin-left:240.9pt;margin-top:19.5pt;width:70.95pt;height:30.75pt;z-index:251824128;visibility:visible;mso-wrap-style:square;mso-width-percent:0;mso-height-percent:0;mso-wrap-distance-left:9pt;mso-wrap-distance-top:0;mso-wrap-distance-right:9pt;mso-wrap-distance-bottom:0;mso-position-horizontal:absolute;mso-position-horizontal-relative:text;mso-position-vertical:absolute;mso-position-vertical-relative:text;mso-width-percent:0;mso-height-percent:0;mso-width-relative:margin;mso-height-relative:margin;v-text-anchor:middle" o:gfxdata="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" fillcolor="#5b9bd5 [3204]" strokecolor="#1f4d78 [1604]" strokeweight="1pt">
                 <v:stroke joinstyle="miter"/>
                 <v:textbox>
                   <w:txbxContent>
@@ -12189,7 +11936,7 @@
           </mc:Choice>
           <mc:Fallback>
             <w:pict>
-              <v:oval id="Oval 185" o:spid="_x0000_s1082" style="position:absolute;left:0;text-align:left;margin-left:88.85pt;margin-top:19.65pt;width:70.95pt;height:30.75pt;z-index:251819008;visibility:visible;mso-wrap-style:square;mso-width-percent:0;mso-height-percent:0;mso-wrap-distance-left:9pt;mso-wrap-distance-top:0;mso-wrap-distance-right:9pt;mso-wrap-distance-bottom:0;mso-position-horizontal:absolute;mso-position-horizontal-relative:text;mso-position-vertical:absolute;mso-position-vertical-relative:text;mso-width-percent:0;mso-height-percent:0;mso-width-relative:margin;mso-height-relative:margin;v-text-anchor:middle" o:gfxdata="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" fillcolor="#5b9bd5 [3204]" strokecolor="#1f4d78 [1604]" strokeweight="1pt">
+              <v:oval w14:anchorId="26800983" id="Oval 185" o:spid="_x0000_s1082" style="position:absolute;left:0;text-align:left;margin-left:88.85pt;margin-top:19.65pt;width:70.95pt;height:30.75pt;z-index:251819008;visibility:visible;mso-wrap-style:square;mso-width-percent:0;mso-height-percent:0;mso-wrap-distance-left:9pt;mso-wrap-distance-top:0;mso-wrap-distance-right:9pt;mso-wrap-distance-bottom:0;mso-position-horizontal:absolute;mso-position-horizontal-relative:text;mso-position-vertical:absolute;mso-position-vertical-relative:text;mso-width-percent:0;mso-height-percent:0;mso-width-relative:margin;mso-height-relative:margin;v-text-anchor:middle" o:gfxdata="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" fillcolor="#5b9bd5 [3204]" strokecolor="#1f4d78 [1604]" strokeweight="1pt">
                 <v:stroke joinstyle="miter"/>
                 <v:textbox>
                   <w:txbxContent>
@@ -12336,7 +12083,7 @@
           </mc:Choice>
           <mc:Fallback>
             <w:pict>
-              <v:oval id="Oval 205" o:spid="_x0000_s1083" style="position:absolute;left:0;text-align:left;margin-left:360.1pt;margin-top:13.35pt;width:45.15pt;height:30.75pt;z-index:251840512;visibility:visible;mso-wrap-style:square;mso-width-percent:0;mso-height-percent:0;mso-wrap-distance-left:9pt;mso-wrap-distance-top:0;mso-wrap-distance-right:9pt;mso-wrap-distance-bottom:0;mso-position-horizontal:absolute;mso-position-horizontal-relative:text;mso-position-vertical:absolute;mso-position-vertical-relative:text;mso-width-percent:0;mso-height-percent:0;mso-width-relative:margin;mso-height-relative:margin;v-text-anchor:middle" o:gfxdata="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" fillcolor="#5b9bd5 [3204]" strokecolor="#1f4d78 [1604]" strokeweight="1pt">
+              <v:oval w14:anchorId="43D56AFF" id="Oval 205" o:spid="_x0000_s1083" style="position:absolute;left:0;text-align:left;margin-left:360.1pt;margin-top:13.35pt;width:45.15pt;height:30.75pt;z-index:251840512;visibility:visible;mso-wrap-style:square;mso-width-percent:0;mso-height-percent:0;mso-wrap-distance-left:9pt;mso-wrap-distance-top:0;mso-wrap-distance-right:9pt;mso-wrap-distance-bottom:0;mso-position-horizontal:absolute;mso-position-horizontal-relative:text;mso-position-vertical:absolute;mso-position-vertical-relative:text;mso-width-percent:0;mso-height-percent:0;mso-width-relative:margin;mso-height-relative:margin;v-text-anchor:middle" o:gfxdata="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" fillcolor="#5b9bd5 [3204]" strokecolor="#1f4d78 [1604]" strokeweight="1pt">
                 <v:stroke joinstyle="miter"/>
                 <v:textbox>
                   <w:txbxContent>
@@ -12470,7 +12217,7 @@
           </mc:Choice>
           <mc:Fallback>
             <w:pict>
-              <v:oval id="Oval 204" o:spid="_x0000_s1084" style="position:absolute;left:0;text-align:left;margin-left:412.15pt;margin-top:15.75pt;width:49pt;height:27.9pt;z-index:251838464;visibility:visible;mso-wrap-style:square;mso-width-percent:0;mso-height-percent:0;mso-wrap-distance-left:9pt;mso-wrap-distance-top:0;mso-wrap-distance-right:9pt;mso-wrap-distance-bottom:0;mso-position-horizontal:absolute;mso-position-horizontal-relative:text;mso-position-vertical:absolute;mso-position-vertical-relative:text;mso-width-percent:0;mso-height-percent:0;mso-width-relative:margin;mso-height-relative:margin;v-text-anchor:middle" o:gfxdata="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" fillcolor="#5b9bd5 [3204]" strokecolor="#1f4d78 [1604]" strokeweight="1pt">
+              <v:oval w14:anchorId="55E9D985" id="Oval 204" o:spid="_x0000_s1084" style="position:absolute;left:0;text-align:left;margin-left:412.15pt;margin-top:15.75pt;width:49pt;height:27.9pt;z-index:251838464;visibility:visible;mso-wrap-style:square;mso-width-percent:0;mso-height-percent:0;mso-wrap-distance-left:9pt;mso-wrap-distance-top:0;mso-wrap-distance-right:9pt;mso-wrap-distance-bottom:0;mso-position-horizontal:absolute;mso-position-horizontal-relative:text;mso-position-vertical:absolute;mso-position-vertical-relative:text;mso-width-percent:0;mso-height-percent:0;mso-width-relative:margin;mso-height-relative:margin;v-text-anchor:middle" o:gfxdata="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" fillcolor="#5b9bd5 [3204]" strokecolor="#1f4d78 [1604]" strokeweight="1pt">
                 <v:stroke joinstyle="miter"/>
                 <v:textbox>
                   <w:txbxContent>
@@ -12590,7 +12337,7 @@
           </mc:Choice>
           <mc:Fallback>
             <w:pict>
-              <v:oval id="Oval 203" o:spid="_x0000_s1085" style="position:absolute;left:0;text-align:left;margin-left:462.75pt;margin-top:9.15pt;width:50.5pt;height:31.25pt;z-index:251836416;visibility:visible;mso-wrap-style:square;mso-width-percent:0;mso-height-percent:0;mso-wrap-distance-left:9pt;mso-wrap-distance-top:0;mso-wrap-distance-right:9pt;mso-wrap-distance-bottom:0;mso-position-horizontal:absolute;mso-position-horizontal-relative:text;mso-position-vertical:absolute;mso-position-vertical-relative:text;mso-width-percent:0;mso-height-percent:0;mso-width-relative:margin;mso-height-relative:margin;v-text-anchor:middle" o:gfxdata="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" fillcolor="#5b9bd5 [3204]" strokecolor="#1f4d78 [1604]" strokeweight="1pt">
+              <v:oval w14:anchorId="5433FC6F" id="Oval 203" o:spid="_x0000_s1085" style="position:absolute;left:0;text-align:left;margin-left:462.75pt;margin-top:9.15pt;width:50.5pt;height:31.25pt;z-index:251836416;visibility:visible;mso-wrap-style:square;mso-width-percent:0;mso-height-percent:0;mso-wrap-distance-left:9pt;mso-wrap-distance-top:0;mso-wrap-distance-right:9pt;mso-wrap-distance-bottom:0;mso-position-horizontal:absolute;mso-position-horizontal-relative:text;mso-position-vertical:absolute;mso-position-vertical-relative:text;mso-width-percent:0;mso-height-percent:0;mso-width-relative:margin;mso-height-relative:margin;v-text-anchor:middle" o:gfxdata="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" fillcolor="#5b9bd5 [3204]" strokecolor="#1f4d78 [1604]" strokeweight="1pt">
                 <v:stroke joinstyle="miter"/>
                 <v:textbox>
                   <w:txbxContent>
@@ -12683,7 +12430,7 @@
           </mc:Choice>
           <mc:Fallback>
             <w:pict>
-              <v:shape id="Straight Arrow Connector 186" o:spid="_x0000_s1026" type="#_x0000_t32" style="position:absolute;margin-left:304.1pt;margin-top:21.15pt;width:29.2pt;height:28.85pt;z-index:251821056;visibility:visible;mso-wrap-style:square;mso-height-percent:0;mso-wrap-distance-left:9pt;mso-wrap-distance-top:0;mso-wrap-distance-right:9pt;mso-wrap-distance-bottom:0;mso-position-horizontal:absolute;mso-position-horizontal-relative:text;mso-position-vertical:absolute;mso-position-vertical-relative:text;mso-height-percent:0;mso-height-relative:margin" o:gfxdata="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" strokecolor="#5b9bd5 [3204]" strokeweight=".5pt">
+              <v:shape w14:anchorId="4BEF5B97" id="Straight Arrow Connector 186" o:spid="_x0000_s1026" type="#_x0000_t32" style="position:absolute;margin-left:304.1pt;margin-top:21.15pt;width:29.2pt;height:28.85pt;z-index:251821056;visibility:visible;mso-wrap-style:square;mso-height-percent:0;mso-wrap-distance-left:9pt;mso-wrap-distance-top:0;mso-wrap-distance-right:9pt;mso-wrap-distance-bottom:0;mso-position-horizontal:absolute;mso-position-horizontal-relative:text;mso-position-vertical:absolute;mso-position-vertical-relative:text;mso-height-percent:0;mso-height-relative:margin" o:gfxdata="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" strokecolor="#5b9bd5 [3204]" strokeweight=".5pt">
                 <v:stroke endarrow="open" joinstyle="miter"/>
               </v:shape>
             </w:pict>
@@ -12757,7 +12504,7 @@
           </mc:Choice>
           <mc:Fallback>
             <w:pict>
-              <v:shape id="Straight Arrow Connector 187" o:spid="_x0000_s1026" type="#_x0000_t32" style="position:absolute;margin-left:240.7pt;margin-top:14.7pt;width:21.25pt;height:34.85pt;flip:x;z-index:251823104;visibility:visible;mso-wrap-style:square;mso-width-percent:0;mso-height-percent:0;mso-wrap-distance-left:9pt;mso-wrap-distance-top:0;mso-wrap-distance-right:9pt;mso-wrap-distance-bottom:0;mso-position-horizontal:absolute;mso-position-horizontal-relative:text;mso-position-vertical:absolute;mso-position-vertical-relative:text;mso-width-percent:0;mso-height-percent:0;mso-width-relative:margin;mso-height-relative:margin" o:gfxdata="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" strokecolor="#5b9bd5 [3204]" strokeweight=".5pt">
+              <v:shape w14:anchorId="14270E25" id="Straight Arrow Connector 187" o:spid="_x0000_s1026" type="#_x0000_t32" style="position:absolute;margin-left:240.7pt;margin-top:14.7pt;width:21.25pt;height:34.85pt;flip:x;z-index:251823104;visibility:visible;mso-wrap-style:square;mso-width-percent:0;mso-height-percent:0;mso-wrap-distance-left:9pt;mso-wrap-distance-top:0;mso-wrap-distance-right:9pt;mso-wrap-distance-bottom:0;mso-position-horizontal:absolute;mso-position-horizontal-relative:text;mso-position-vertical:absolute;mso-position-vertical-relative:text;mso-width-percent:0;mso-height-percent:0;mso-width-relative:margin;mso-height-relative:margin" o:gfxdata="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" strokecolor="#5b9bd5 [3204]" strokeweight=".5pt">
                 <v:stroke endarrow="open" joinstyle="miter"/>
               </v:shape>
             </w:pict>
@@ -12779,6 +12526,7 @@
           <w:noProof/>
           <w:rtl/>
         </w:rPr>
+        <w:lastRenderedPageBreak/>
         <mc:AlternateContent>
           <mc:Choice Requires="wps">
             <w:drawing>
@@ -12834,7 +12582,7 @@
           </mc:Choice>
           <mc:Fallback>
             <w:pict>
-              <v:shape id="Straight Arrow Connector 191" o:spid="_x0000_s1026" type="#_x0000_t32" style="position:absolute;margin-left:283.55pt;margin-top:8.8pt;width:0;height:23.45pt;z-index:251820032;visibility:visible;mso-wrap-style:square;mso-wrap-distance-left:9pt;mso-wrap-distance-top:0;mso-wrap-distance-right:9pt;mso-wrap-distance-bottom:0;mso-position-horizontal:absolute;mso-position-horizontal-relative:text;mso-position-vertical:absolute;mso-position-vertical-relative:text" o:gfxdata="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" strokecolor="#5b9bd5 [3204]" strokeweight=".5pt">
+              <v:shape w14:anchorId="5F7DD271" id="Straight Arrow Connector 191" o:spid="_x0000_s1026" type="#_x0000_t32" style="position:absolute;margin-left:283.55pt;margin-top:8.8pt;width:0;height:23.45pt;z-index:251820032;visibility:visible;mso-wrap-style:square;mso-wrap-distance-left:9pt;mso-wrap-distance-top:0;mso-wrap-distance-right:9pt;mso-wrap-distance-bottom:0;mso-position-horizontal:absolute;mso-position-horizontal-relative:text;mso-position-vertical:absolute;mso-position-vertical-relative:text" o:gfxdata="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" strokecolor="#5b9bd5 [3204]" strokeweight=".5pt">
                 <v:stroke endarrow="open" joinstyle="miter"/>
               </v:shape>
             </w:pict>
@@ -12908,7 +12656,7 @@
           </mc:Choice>
           <mc:Fallback>
             <w:pict>
-              <v:shape id="Straight Arrow Connector 192" o:spid="_x0000_s1026" type="#_x0000_t32" style="position:absolute;margin-left:65.8pt;margin-top:1.25pt;width:26.1pt;height:29.55pt;flip:x;z-index:251817984;visibility:visible;mso-wrap-style:square;mso-width-percent:0;mso-height-percent:0;mso-wrap-distance-left:9pt;mso-wrap-distance-top:0;mso-wrap-distance-right:9pt;mso-wrap-distance-bottom:0;mso-position-horizontal:absolute;mso-position-horizontal-relative:text;mso-position-vertical:absolute;mso-position-vertical-relative:text;mso-width-percent:0;mso-height-percent:0;mso-width-relative:margin;mso-height-relative:margin" o:gfxdata="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" strokecolor="#5b9bd5 [3204]" strokeweight=".5pt">
+              <v:shape w14:anchorId="6E0D4A73" id="Straight Arrow Connector 192" o:spid="_x0000_s1026" type="#_x0000_t32" style="position:absolute;margin-left:65.8pt;margin-top:1.25pt;width:26.1pt;height:29.55pt;flip:x;z-index:251817984;visibility:visible;mso-wrap-style:square;mso-width-percent:0;mso-height-percent:0;mso-wrap-distance-left:9pt;mso-wrap-distance-top:0;mso-wrap-distance-right:9pt;mso-wrap-distance-bottom:0;mso-position-horizontal:absolute;mso-position-horizontal-relative:text;mso-position-vertical:absolute;mso-position-vertical-relative:text;mso-width-percent:0;mso-height-percent:0;mso-width-relative:margin;mso-height-relative:margin" o:gfxdata="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" strokecolor="#5b9bd5 [3204]" strokeweight=".5pt">
                 <v:stroke endarrow="open" joinstyle="miter"/>
               </v:shape>
             </w:pict>
@@ -12976,7 +12724,7 @@
           </mc:Choice>
           <mc:Fallback>
             <w:pict>
-              <v:shape id="Straight Arrow Connector 193" o:spid="_x0000_s1026" type="#_x0000_t32" style="position:absolute;margin-left:149.25pt;margin-top:5.45pt;width:29.2pt;height:22.95pt;z-index:251815936;visibility:visible;mso-wrap-style:square;mso-wrap-distance-left:9pt;mso-wrap-distance-top:0;mso-wrap-distance-right:9pt;mso-wrap-distance-bottom:0;mso-position-horizontal:absolute;mso-position-horizontal-relative:text;mso-position-vertical:absolute;mso-position-vertical-relative:text" o:gfxdata="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" strokecolor="#5b9bd5 [3204]" strokeweight=".5pt">
+              <v:shape w14:anchorId="3C7D3425" id="Straight Arrow Connector 193" o:spid="_x0000_s1026" type="#_x0000_t32" style="position:absolute;margin-left:149.25pt;margin-top:5.45pt;width:29.2pt;height:22.95pt;z-index:251815936;visibility:visible;mso-wrap-style:square;mso-wrap-distance-left:9pt;mso-wrap-distance-top:0;mso-wrap-distance-right:9pt;mso-wrap-distance-bottom:0;mso-position-horizontal:absolute;mso-position-horizontal-relative:text;mso-position-vertical:absolute;mso-position-vertical-relative:text" o:gfxdata="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" strokecolor="#5b9bd5 [3204]" strokeweight=".5pt">
                 <v:stroke endarrow="open" joinstyle="miter"/>
               </v:shape>
             </w:pict>
@@ -13044,7 +12792,7 @@
           </mc:Choice>
           <mc:Fallback>
             <w:pict>
-              <v:shape id="Straight Arrow Connector 194" o:spid="_x0000_s1026" type="#_x0000_t32" style="position:absolute;margin-left:119.7pt;margin-top:9.85pt;width:0;height:23.45pt;z-index:251814912;visibility:visible;mso-wrap-style:square;mso-wrap-distance-left:9pt;mso-wrap-distance-top:0;mso-wrap-distance-right:9pt;mso-wrap-distance-bottom:0;mso-position-horizontal:absolute;mso-position-horizontal-relative:text;mso-position-vertical:absolute;mso-position-vertical-relative:text" o:gfxdata="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" strokecolor="#5b9bd5 [3204]" strokeweight=".5pt">
+              <v:shape w14:anchorId="4BC7483A" id="Straight Arrow Connector 194" o:spid="_x0000_s1026" type="#_x0000_t32" style="position:absolute;margin-left:119.7pt;margin-top:9.85pt;width:0;height:23.45pt;z-index:251814912;visibility:visible;mso-wrap-style:square;mso-wrap-distance-left:9pt;mso-wrap-distance-top:0;mso-wrap-distance-right:9pt;mso-wrap-distance-bottom:0;mso-position-horizontal:absolute;mso-position-horizontal-relative:text;mso-position-vertical:absolute;mso-position-vertical-relative:text" o:gfxdata="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" strokecolor="#5b9bd5 [3204]" strokeweight=".5pt">
                 <v:stroke endarrow="open" joinstyle="miter"/>
               </v:shape>
             </w:pict>
@@ -13153,7 +12901,7 @@
           </mc:Choice>
           <mc:Fallback>
             <w:pict>
-              <v:oval id="Oval 195" o:spid="_x0000_s1086" style="position:absolute;left:0;text-align:left;margin-left:328.8pt;margin-top:6.6pt;width:50.5pt;height:31.25pt;z-index:251829248;visibility:visible;mso-wrap-style:square;mso-width-percent:0;mso-height-percent:0;mso-wrap-distance-left:9pt;mso-wrap-distance-top:0;mso-wrap-distance-right:9pt;mso-wrap-distance-bottom:0;mso-position-horizontal:absolute;mso-position-horizontal-relative:text;mso-position-vertical:absolute;mso-position-vertical-relative:text;mso-width-percent:0;mso-height-percent:0;mso-width-relative:margin;mso-height-relative:margin;v-text-anchor:middle" o:gfxdata="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" fillcolor="#5b9bd5 [3204]" strokecolor="#1f4d78 [1604]" strokeweight="1pt">
+              <v:oval w14:anchorId="39653601" id="Oval 195" o:spid="_x0000_s1086" style="position:absolute;left:0;text-align:left;margin-left:328.8pt;margin-top:6.6pt;width:50.5pt;height:31.25pt;z-index:251829248;visibility:visible;mso-wrap-style:square;mso-width-percent:0;mso-height-percent:0;mso-wrap-distance-left:9pt;mso-wrap-distance-top:0;mso-wrap-distance-right:9pt;mso-wrap-distance-bottom:0;mso-position-horizontal:absolute;mso-position-horizontal-relative:text;mso-position-vertical:absolute;mso-position-vertical-relative:text;mso-width-percent:0;mso-height-percent:0;mso-width-relative:margin;mso-height-relative:margin;v-text-anchor:middle" o:gfxdata="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" fillcolor="#5b9bd5 [3204]" strokecolor="#1f4d78 [1604]" strokeweight="1pt">
                 <v:stroke joinstyle="miter"/>
                 <v:textbox>
                   <w:txbxContent>
@@ -13273,7 +13021,7 @@
           </mc:Choice>
           <mc:Fallback>
             <w:pict>
-              <v:oval id="Oval 196" o:spid="_x0000_s1087" style="position:absolute;left:0;text-align:left;margin-left:269.85pt;margin-top:8.85pt;width:49pt;height:27.9pt;z-index:251828224;visibility:visible;mso-wrap-style:square;mso-width-percent:0;mso-height-percent:0;mso-wrap-distance-left:9pt;mso-wrap-distance-top:0;mso-wrap-distance-right:9pt;mso-wrap-distance-bottom:0;mso-position-horizontal:absolute;mso-position-horizontal-relative:text;mso-position-vertical:absolute;mso-position-vertical-relative:text;mso-width-percent:0;mso-height-percent:0;mso-width-relative:margin;mso-height-relative:margin;v-text-anchor:middle" o:gfxdata="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" fillcolor="#5b9bd5 [3204]" strokecolor="#1f4d78 [1604]" strokeweight="1pt">
+              <v:oval w14:anchorId="71E36E63" id="Oval 196" o:spid="_x0000_s1087" style="position:absolute;left:0;text-align:left;margin-left:269.85pt;margin-top:8.85pt;width:49pt;height:27.9pt;z-index:251828224;visibility:visible;mso-wrap-style:square;mso-width-percent:0;mso-height-percent:0;mso-wrap-distance-left:9pt;mso-wrap-distance-top:0;mso-wrap-distance-right:9pt;mso-wrap-distance-bottom:0;mso-position-horizontal:absolute;mso-position-horizontal-relative:text;mso-position-vertical:absolute;mso-position-vertical-relative:text;mso-width-percent:0;mso-height-percent:0;mso-width-relative:margin;mso-height-relative:margin;v-text-anchor:middle" o:gfxdata="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" fillcolor="#5b9bd5 [3204]" strokecolor="#1f4d78 [1604]" strokeweight="1pt">
                 <v:stroke joinstyle="miter"/>
                 <v:textbox>
                   <w:txbxContent>
@@ -13393,7 +13141,7 @@
           </mc:Choice>
           <mc:Fallback>
             <w:pict>
-              <v:oval id="Oval 197" o:spid="_x0000_s1088" style="position:absolute;left:0;text-align:left;margin-left:154.6pt;margin-top:10.65pt;width:50.5pt;height:31.25pt;z-index:251826176;visibility:visible;mso-wrap-style:square;mso-width-percent:0;mso-height-percent:0;mso-wrap-distance-left:9pt;mso-wrap-distance-top:0;mso-wrap-distance-right:9pt;mso-wrap-distance-bottom:0;mso-position-horizontal:absolute;mso-position-horizontal-relative:text;mso-position-vertical:absolute;mso-position-vertical-relative:text;mso-width-percent:0;mso-height-percent:0;mso-width-relative:margin;mso-height-relative:margin;v-text-anchor:middle" o:gfxdata="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" fillcolor="#5b9bd5 [3204]" strokecolor="#1f4d78 [1604]" strokeweight="1pt">
+              <v:oval w14:anchorId="77549210" id="Oval 197" o:spid="_x0000_s1088" style="position:absolute;left:0;text-align:left;margin-left:154.6pt;margin-top:10.65pt;width:50.5pt;height:31.25pt;z-index:251826176;visibility:visible;mso-wrap-style:square;mso-width-percent:0;mso-height-percent:0;mso-wrap-distance-left:9pt;mso-wrap-distance-top:0;mso-wrap-distance-right:9pt;mso-wrap-distance-bottom:0;mso-position-horizontal:absolute;mso-position-horizontal-relative:text;mso-position-vertical:absolute;mso-position-vertical-relative:text;mso-width-percent:0;mso-height-percent:0;mso-width-relative:margin;mso-height-relative:margin;v-text-anchor:middle" o:gfxdata="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" fillcolor="#5b9bd5 [3204]" strokecolor="#1f4d78 [1604]" strokeweight="1pt">
                 <v:stroke joinstyle="miter"/>
                 <v:textbox>
                   <w:txbxContent>
@@ -13529,7 +13277,7 @@
           </mc:Choice>
           <mc:Fallback>
             <w:pict>
-              <v:oval id="Oval 198" o:spid="_x0000_s1089" style="position:absolute;left:0;text-align:left;margin-left:219.7pt;margin-top:6.6pt;width:45.15pt;height:30.75pt;z-index:251830272;visibility:visible;mso-wrap-style:square;mso-width-percent:0;mso-height-percent:0;mso-wrap-distance-left:9pt;mso-wrap-distance-top:0;mso-wrap-distance-right:9pt;mso-wrap-distance-bottom:0;mso-position-horizontal:absolute;mso-position-horizontal-relative:text;mso-position-vertical:absolute;mso-position-vertical-relative:text;mso-width-percent:0;mso-height-percent:0;mso-width-relative:margin;mso-height-relative:margin;v-text-anchor:middle" o:gfxdata="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" fillcolor="#5b9bd5 [3204]" strokecolor="#1f4d78 [1604]" strokeweight="1pt">
+              <v:oval w14:anchorId="3F3C8A50" id="Oval 198" o:spid="_x0000_s1089" style="position:absolute;left:0;text-align:left;margin-left:219.7pt;margin-top:6.6pt;width:45.15pt;height:30.75pt;z-index:251830272;visibility:visible;mso-wrap-style:square;mso-width-percent:0;mso-height-percent:0;mso-wrap-distance-left:9pt;mso-wrap-distance-top:0;mso-wrap-distance-right:9pt;mso-wrap-distance-bottom:0;mso-position-horizontal:absolute;mso-position-horizontal-relative:text;mso-position-vertical:absolute;mso-position-vertical-relative:text;mso-width-percent:0;mso-height-percent:0;mso-width-relative:margin;mso-height-relative:margin;v-text-anchor:middle" o:gfxdata="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" fillcolor="#5b9bd5 [3204]" strokecolor="#1f4d78 [1604]" strokeweight="1pt">
                 <v:stroke joinstyle="miter"/>
                 <v:textbox>
                   <w:txbxContent>
@@ -13679,7 +13427,7 @@
           </mc:Choice>
           <mc:Fallback>
             <w:pict>
-              <v:oval id="Oval 199" o:spid="_x0000_s1090" style="position:absolute;left:0;text-align:left;margin-left:33.3pt;margin-top:11.2pt;width:45.15pt;height:30.75pt;z-index:251827200;visibility:visible;mso-wrap-style:square;mso-width-percent:0;mso-height-percent:0;mso-wrap-distance-left:9pt;mso-wrap-distance-top:0;mso-wrap-distance-right:9pt;mso-wrap-distance-bottom:0;mso-position-horizontal:absolute;mso-position-horizontal-relative:text;mso-position-vertical:absolute;mso-position-vertical-relative:text;mso-width-percent:0;mso-height-percent:0;mso-width-relative:margin;mso-height-relative:margin;v-text-anchor:middle" o:gfxdata="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" fillcolor="#5b9bd5 [3204]" strokecolor="#1f4d78 [1604]" strokeweight="1pt">
+              <v:oval w14:anchorId="1590DC7F" id="Oval 199" o:spid="_x0000_s1090" style="position:absolute;left:0;text-align:left;margin-left:33.3pt;margin-top:11.2pt;width:45.15pt;height:30.75pt;z-index:251827200;visibility:visible;mso-wrap-style:square;mso-width-percent:0;mso-height-percent:0;mso-wrap-distance-left:9pt;mso-wrap-distance-top:0;mso-wrap-distance-right:9pt;mso-wrap-distance-bottom:0;mso-position-horizontal:absolute;mso-position-horizontal-relative:text;mso-position-vertical:absolute;mso-position-vertical-relative:text;mso-width-percent:0;mso-height-percent:0;mso-width-relative:margin;mso-height-relative:margin;v-text-anchor:middle" o:gfxdata="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" fillcolor="#5b9bd5 [3204]" strokecolor="#1f4d78 [1604]" strokeweight="1pt">
                 <v:stroke joinstyle="miter"/>
                 <v:textbox>
                   <w:txbxContent>
@@ -13813,7 +13561,7 @@
           </mc:Choice>
           <mc:Fallback>
             <w:pict>
-              <v:oval id="Oval 200" o:spid="_x0000_s1091" style="position:absolute;left:0;text-align:left;margin-left:96.15pt;margin-top:13.85pt;width:49pt;height:27.9pt;z-index:251825152;visibility:visible;mso-wrap-style:square;mso-width-percent:0;mso-height-percent:0;mso-wrap-distance-left:9pt;mso-wrap-distance-top:0;mso-wrap-distance-right:9pt;mso-wrap-distance-bottom:0;mso-position-horizontal:absolute;mso-position-horizontal-relative:text;mso-position-vertical:absolute;mso-position-vertical-relative:text;mso-width-percent:0;mso-height-percent:0;mso-width-relative:margin;mso-height-relative:margin;v-text-anchor:middle" o:gfxdata="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" fillcolor="#5b9bd5 [3204]" strokecolor="#1f4d78 [1604]" strokeweight="1pt">
+              <v:oval w14:anchorId="31483BB1" id="Oval 200" o:spid="_x0000_s1091" style="position:absolute;left:0;text-align:left;margin-left:96.15pt;margin-top:13.85pt;width:49pt;height:27.9pt;z-index:251825152;visibility:visible;mso-wrap-style:square;mso-width-percent:0;mso-height-percent:0;mso-wrap-distance-left:9pt;mso-wrap-distance-top:0;mso-wrap-distance-right:9pt;mso-wrap-distance-bottom:0;mso-position-horizontal:absolute;mso-position-horizontal-relative:text;mso-position-vertical:absolute;mso-position-vertical-relative:text;mso-width-percent:0;mso-height-percent:0;mso-width-relative:margin;mso-height-relative:margin;v-text-anchor:middle" o:gfxdata="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" fillcolor="#5b9bd5 [3204]" strokecolor="#1f4d78 [1604]" strokeweight="1pt">
                 <v:stroke joinstyle="miter"/>
                 <v:textbox>
                   <w:txbxContent>
@@ -13870,39 +13618,224 @@
     </w:p>
     <w:p>
       <w:pPr>
-        <w:bidi/>
-        <w:rPr>
-          <w:rFonts w:ascii="Calibri" w:eastAsiaTheme="minorEastAsia" w:hAnsi="Calibri"/>
-          <w:rtl/>
-        </w:rPr>
+        <w:rPr>
+          <w:b/>
+          <w:bCs/>
+          <w:u w:val="single"/>
+        </w:rPr>
+      </w:pPr>
+      <w:r>
+        <w:rPr>
+          <w:b/>
+          <w:bCs/>
+          <w:u w:val="single"/>
+        </w:rPr>
+        <w:t>Q4</w:t>
+      </w:r>
+    </w:p>
+    <w:p/>
+    <w:p>
+      <w:pPr>
+        <w:pStyle w:val="ListParagraph"/>
+        <w:numPr>
+          <w:ilvl w:val="0"/>
+          <w:numId w:val="1"/>
+        </w:numPr>
+      </w:pPr>
+      <w:r>
+        <w:t>The SELECT sets intersect in these cases:</w:t>
+      </w:r>
+    </w:p>
+    <w:p>
+      <w:pPr>
+        <w:pStyle w:val="ListParagraph"/>
+        <w:numPr>
+          <w:ilvl w:val="0"/>
+          <w:numId w:val="2"/>
+        </w:numPr>
+        <w:rPr>
+          <w:i/>
+          <w:iCs/>
+        </w:rPr>
+      </w:pPr>
+      <w:proofErr w:type="spellStart"/>
+      <w:r>
+        <w:rPr>
+          <w:i/>
+          <w:iCs/>
+        </w:rPr>
+        <w:t>obj</w:t>
+      </w:r>
+      <w:proofErr w:type="spellEnd"/>
+      <w:r>
+        <w:rPr>
+          <w:i/>
+          <w:iCs/>
+        </w:rPr>
+        <w:t xml:space="preserve"> -&gt; LB RB</w:t>
+      </w:r>
+    </w:p>
+    <w:p>
+      <w:pPr>
+        <w:pStyle w:val="ListParagraph"/>
+        <w:numPr>
+          <w:ilvl w:val="0"/>
+          <w:numId w:val="2"/>
+        </w:numPr>
+        <w:rPr>
+          <w:i/>
+          <w:iCs/>
+        </w:rPr>
+      </w:pPr>
+      <w:proofErr w:type="spellStart"/>
+      <w:r>
+        <w:rPr>
+          <w:i/>
+          <w:iCs/>
+        </w:rPr>
+        <w:t>obj</w:t>
+      </w:r>
+      <w:proofErr w:type="spellEnd"/>
+      <w:r>
+        <w:rPr>
+          <w:i/>
+          <w:iCs/>
+        </w:rPr>
+        <w:t xml:space="preserve"> -&gt; LB members RB</w:t>
+      </w:r>
+    </w:p>
+    <w:p>
+      <w:pPr>
+        <w:pStyle w:val="ListParagraph"/>
+        <w:numPr>
+          <w:ilvl w:val="0"/>
+          <w:numId w:val="2"/>
+        </w:numPr>
+        <w:rPr>
+          <w:i/>
+          <w:iCs/>
+        </w:rPr>
+      </w:pPr>
+      <w:r>
+        <w:t>(Both of the sets have “LB”.)</w:t>
+      </w:r>
+    </w:p>
+    <w:p>
+      <w:pPr>
+        <w:ind w:left="360"/>
       </w:pPr>
     </w:p>
     <w:p>
       <w:pPr>
-        <w:bidi/>
-        <w:rPr>
-          <w:rFonts w:ascii="Calibri" w:eastAsiaTheme="minorEastAsia" w:hAnsi="Calibri"/>
-          <w:rtl/>
-        </w:rPr>
+        <w:pStyle w:val="ListParagraph"/>
+        <w:numPr>
+          <w:ilvl w:val="0"/>
+          <w:numId w:val="3"/>
+        </w:numPr>
+        <w:rPr>
+          <w:i/>
+          <w:iCs/>
+        </w:rPr>
+      </w:pPr>
+      <w:r>
+        <w:rPr>
+          <w:i/>
+          <w:iCs/>
+        </w:rPr>
+        <w:t xml:space="preserve">members -&gt; </w:t>
+      </w:r>
+      <w:proofErr w:type="spellStart"/>
+      <w:r>
+        <w:rPr>
+          <w:i/>
+          <w:iCs/>
+        </w:rPr>
+        <w:t>keyvalue</w:t>
+      </w:r>
+      <w:proofErr w:type="spellEnd"/>
+    </w:p>
+    <w:p>
+      <w:pPr>
+        <w:pStyle w:val="ListParagraph"/>
+        <w:numPr>
+          <w:ilvl w:val="0"/>
+          <w:numId w:val="3"/>
+        </w:numPr>
+        <w:rPr>
+          <w:i/>
+          <w:iCs/>
+        </w:rPr>
+      </w:pPr>
+      <w:r>
+        <w:rPr>
+          <w:i/>
+          <w:iCs/>
+        </w:rPr>
+        <w:t>members -&gt; members COMMA members</w:t>
+      </w:r>
+    </w:p>
+    <w:p>
+      <w:pPr>
+        <w:pStyle w:val="ListParagraph"/>
+        <w:numPr>
+          <w:ilvl w:val="0"/>
+          <w:numId w:val="3"/>
+        </w:numPr>
+        <w:rPr>
+          <w:i/>
+          <w:iCs/>
+        </w:rPr>
+      </w:pPr>
+      <w:r>
+        <w:t>(Both of sets have “string”.)</w:t>
+      </w:r>
+    </w:p>
+    <w:p>
+      <w:pPr>
+        <w:ind w:left="360"/>
       </w:pPr>
     </w:p>
     <w:p>
       <w:pPr>
-        <w:bidi/>
-        <w:rPr>
-          <w:rFonts w:ascii="Calibri" w:eastAsiaTheme="minorEastAsia" w:hAnsi="Calibri"/>
-          <w:rtl/>
-        </w:rPr>
+        <w:ind w:left="360"/>
+      </w:pPr>
+      <w:r>
+        <w:t xml:space="preserve">Because of these intersections in SELECT sets, this grammar is not </w:t>
+      </w:r>
+      <w:proofErr w:type="gramStart"/>
+      <w:r>
+        <w:t>LL(</w:t>
+      </w:r>
+      <w:proofErr w:type="gramEnd"/>
+      <w:r>
+        <w:t>1)  .</w:t>
+      </w:r>
+    </w:p>
+    <w:p>
+      <w:pPr>
+        <w:ind w:left="360"/>
       </w:pPr>
     </w:p>
     <w:p>
       <w:pPr>
-        <w:bidi/>
-        <w:rPr>
-          <w:rFonts w:ascii="Calibri" w:eastAsiaTheme="minorEastAsia" w:hAnsi="Calibri"/>
-          <w:rtl/>
-        </w:rPr>
+        <w:ind w:left="360"/>
       </w:pPr>
+      <w:proofErr w:type="spellStart"/>
+      <w:r>
+        <w:t>b+c</w:t>
+      </w:r>
+      <w:proofErr w:type="spellEnd"/>
+      <w:r>
+        <w:t xml:space="preserve">. See in grammar_output.txt, we created an </w:t>
+      </w:r>
+      <w:proofErr w:type="gramStart"/>
+      <w:r>
+        <w:t>LL(</w:t>
+      </w:r>
+      <w:proofErr w:type="gramEnd"/>
+      <w:r>
+        <w:t>1) grammar for the language that answers both sections b and c.</w:t>
+      </w:r>
     </w:p>
     <w:p>
       <w:pPr>
@@ -13912,6 +13845,8 @@
           <w:rtl/>
         </w:rPr>
       </w:pPr>
+      <w:bookmarkStart w:id="0" w:name="_GoBack"/>
+      <w:bookmarkEnd w:id="0"/>
     </w:p>
     <w:p>
       <w:pPr>
@@ -13921,396 +13856,284 @@
           <w:rtl/>
         </w:rPr>
       </w:pPr>
+      <w:r>
+        <w:rPr>
+          <w:rFonts w:ascii="Calibri" w:eastAsiaTheme="minorEastAsia" w:hAnsi="Calibri" w:hint="cs"/>
+          <w:rtl/>
+        </w:rPr>
+        <w:t xml:space="preserve">7) </w:t>
+      </w:r>
     </w:p>
     <w:p>
       <w:pPr>
         <w:bidi/>
         <w:rPr>
-          <w:rFonts w:ascii="Calibri" w:eastAsiaTheme="minorEastAsia" w:hAnsi="Calibri"/>
-          <w:rtl/>
+          <w:rFonts w:ascii="Calibri" w:hAnsi="Calibri" w:cs="Arial"/>
         </w:rPr>
       </w:pPr>
+      <w:r>
+        <w:rPr>
+          <w:rFonts w:hint="cs"/>
+          <w:rtl/>
+        </w:rPr>
+        <w:t xml:space="preserve">ניתן לתאר כול שפה רגולרית ע"י ביטוי רגולרי מהאותיות </w:t>
+      </w:r>
+      <w:r>
+        <w:rPr>
+          <w:rFonts w:ascii="Calibri" w:hAnsi="Calibri" w:cs="Calibri"/>
+          <w:rtl/>
+        </w:rPr>
+        <w:t>∑</w:t>
+      </w:r>
+      <w:r>
+        <w:rPr>
+          <w:rFonts w:hint="cs"/>
+          <w:rtl/>
+        </w:rPr>
+        <w:t xml:space="preserve"> ופעולות:   </w:t>
+      </w:r>
+      <w:r>
+        <w:rPr>
+          <w:rFonts w:ascii="Calibri" w:hAnsi="Calibri" w:cs="Calibri"/>
+          <w:rtl/>
+        </w:rPr>
+        <w:t>∙</w:t>
+      </w:r>
+      <w:r>
+        <w:rPr>
+          <w:rFonts w:ascii="Calibri" w:hAnsi="Calibri" w:cs="Calibri" w:hint="cs"/>
+          <w:rtl/>
+        </w:rPr>
+        <w:t>,</w:t>
+      </w:r>
+      <w:r>
+        <w:rPr>
+          <w:rFonts w:ascii="Calibri" w:hAnsi="Calibri" w:cs="Calibri"/>
+          <w:rtl/>
+        </w:rPr>
+        <w:t>+</w:t>
+      </w:r>
+      <w:r>
+        <w:rPr>
+          <w:rFonts w:ascii="Calibri" w:hAnsi="Calibri" w:cs="Calibri" w:hint="cs"/>
+          <w:rtl/>
+        </w:rPr>
+        <w:t>,</w:t>
+      </w:r>
+      <w:r>
+        <w:rPr>
+          <w:rFonts w:ascii="Calibri" w:hAnsi="Calibri" w:cs="Calibri"/>
+          <w:rtl/>
+        </w:rPr>
+        <w:t>*</w:t>
+      </w:r>
+      <w:r>
+        <w:rPr>
+          <w:rFonts w:ascii="Calibri" w:hAnsi="Calibri" w:cs="Calibri" w:hint="cs"/>
+          <w:rtl/>
+        </w:rPr>
+        <w:t xml:space="preserve"> ( </w:t>
+      </w:r>
+      <w:r>
+        <w:rPr>
+          <w:rFonts w:ascii="Calibri" w:hAnsi="Calibri" w:cs="Arial" w:hint="cs"/>
+          <w:rtl/>
+        </w:rPr>
+        <w:t xml:space="preserve">שרשור איחוד  </w:t>
+      </w:r>
+      <w:proofErr w:type="spellStart"/>
+      <w:r>
+        <w:rPr>
+          <w:rFonts w:ascii="Calibri" w:hAnsi="Calibri" w:cs="Arial"/>
+        </w:rPr>
+        <w:t>klenee</w:t>
+      </w:r>
+      <w:proofErr w:type="spellEnd"/>
+      <w:r>
+        <w:rPr>
+          <w:rFonts w:ascii="Calibri" w:hAnsi="Calibri" w:cs="Arial"/>
+        </w:rPr>
+        <w:t xml:space="preserve"> star</w:t>
+      </w:r>
     </w:p>
     <w:p>
       <w:pPr>
         <w:bidi/>
         <w:rPr>
-          <w:rFonts w:ascii="Calibri" w:eastAsiaTheme="minorEastAsia" w:hAnsi="Calibri"/>
+          <w:rFonts w:ascii="Calibri" w:hAnsi="Calibri" w:cs="Arial"/>
           <w:rtl/>
         </w:rPr>
       </w:pPr>
+      <w:r>
+        <w:rPr>
+          <w:rFonts w:ascii="Calibri" w:hAnsi="Calibri" w:cs="Arial" w:hint="cs"/>
+          <w:rtl/>
+        </w:rPr>
+        <w:t>לכן מספיק להוכיח עבור ביטוי רגולרי עם מבנה המכיל את הפעולות הנ"ל .</w:t>
+      </w:r>
     </w:p>
     <w:p>
       <w:pPr>
         <w:bidi/>
         <w:rPr>
-          <w:rFonts w:ascii="Calibri" w:eastAsiaTheme="minorEastAsia" w:hAnsi="Calibri"/>
+          <w:rFonts w:ascii="Calibri" w:hAnsi="Calibri" w:cs="Arial"/>
           <w:rtl/>
         </w:rPr>
       </w:pPr>
+      <w:r>
+        <w:rPr>
+          <w:rFonts w:ascii="Calibri" w:hAnsi="Calibri" w:cs="Arial" w:hint="cs"/>
+          <w:rtl/>
+        </w:rPr>
+        <w:t>נוכיח באינדוקציה על מבנה הביטוי .</w:t>
+      </w:r>
     </w:p>
     <w:p>
       <w:pPr>
         <w:bidi/>
         <w:rPr>
-          <w:rFonts w:ascii="Calibri" w:eastAsiaTheme="minorEastAsia" w:hAnsi="Calibri"/>
+          <w:rFonts w:ascii="Calibri" w:hAnsi="Calibri" w:cs="Arial"/>
           <w:rtl/>
         </w:rPr>
       </w:pPr>
+      <w:r>
+        <w:rPr>
+          <w:rFonts w:ascii="Calibri" w:hAnsi="Calibri" w:cs="Arial" w:hint="cs"/>
+          <w:rtl/>
+        </w:rPr>
+        <w:t>בסיס</w:t>
+      </w:r>
+      <w:r>
+        <w:rPr>
+          <w:rFonts w:ascii="Calibri" w:hAnsi="Calibri" w:cs="Arial"/>
+        </w:rPr>
+        <w:t xml:space="preserve"> </w:t>
+      </w:r>
+      <w:r>
+        <w:rPr>
+          <w:rFonts w:ascii="Calibri" w:hAnsi="Calibri" w:cs="Arial" w:hint="cs"/>
+          <w:rtl/>
+        </w:rPr>
+        <w:t xml:space="preserve">: </w:t>
+      </w:r>
     </w:p>
     <w:p>
       <w:pPr>
         <w:bidi/>
         <w:rPr>
-          <w:rFonts w:ascii="Calibri" w:eastAsiaTheme="minorEastAsia" w:hAnsi="Calibri"/>
-          <w:rtl/>
+          <w:rFonts w:ascii="Calibri" w:hAnsi="Calibri" w:cs="Arial"/>
         </w:rPr>
       </w:pPr>
+      <w:r>
+        <w:rPr>
+          <w:rFonts w:ascii="Calibri" w:hAnsi="Calibri" w:cs="Arial" w:hint="cs"/>
+          <w:rtl/>
+        </w:rPr>
+        <w:t>עבור אות בודדת</w:t>
+      </w:r>
+      <w:r>
+        <w:rPr>
+          <w:rFonts w:ascii="Calibri" w:hAnsi="Calibri" w:cs="Arial"/>
+        </w:rPr>
+        <w:t xml:space="preserve"> a </w:t>
+      </w:r>
+      <w:r>
+        <w:rPr>
+          <w:rFonts w:ascii="Calibri" w:hAnsi="Calibri" w:cs="Arial" w:hint="cs"/>
+          <w:rtl/>
+        </w:rPr>
+        <w:t xml:space="preserve"> מ </w:t>
+      </w:r>
+      <w:r>
+        <w:rPr>
+          <w:rFonts w:ascii="Calibri" w:hAnsi="Calibri" w:cs="Calibri"/>
+          <w:rtl/>
+        </w:rPr>
+        <w:t>∑</w:t>
+      </w:r>
+      <w:r>
+        <w:rPr>
+          <w:rFonts w:ascii="Calibri" w:hAnsi="Calibri" w:cs="Arial" w:hint="cs"/>
+          <w:rtl/>
+        </w:rPr>
+        <w:t xml:space="preserve"> נבנה את הדקדוד </w:t>
+      </w:r>
+      <w:r>
+        <w:rPr>
+          <w:rFonts w:ascii="Calibri" w:hAnsi="Calibri" w:cs="Arial"/>
+        </w:rPr>
+        <w:t xml:space="preserve">.S-&gt;a </w:t>
+      </w:r>
     </w:p>
     <w:p>
       <w:pPr>
         <w:bidi/>
         <w:rPr>
-          <w:rFonts w:ascii="Calibri" w:eastAsiaTheme="minorEastAsia" w:hAnsi="Calibri"/>
+          <w:rFonts w:ascii="Calibri" w:hAnsi="Calibri" w:cs="Arial"/>
           <w:rtl/>
         </w:rPr>
       </w:pPr>
+      <w:r>
+        <w:rPr>
+          <w:rFonts w:ascii="Calibri" w:hAnsi="Calibri" w:cs="Arial" w:hint="cs"/>
+          <w:rtl/>
+        </w:rPr>
+        <w:t xml:space="preserve">צעד: נניח נכונות עבור ביטוי רגולרי כולשהו </w:t>
+      </w:r>
+      <w:r>
+        <w:rPr>
+          <w:rFonts w:ascii="Calibri" w:hAnsi="Calibri" w:cs="Arial"/>
+        </w:rPr>
+        <w:t>A</w:t>
+      </w:r>
+      <w:r>
+        <w:rPr>
+          <w:rFonts w:ascii="Calibri" w:hAnsi="Calibri" w:cs="Arial" w:hint="cs"/>
+          <w:rtl/>
+        </w:rPr>
+        <w:t>,</w:t>
+      </w:r>
+      <w:r>
+        <w:rPr>
+          <w:rFonts w:ascii="Calibri" w:hAnsi="Calibri" w:cs="Arial"/>
+        </w:rPr>
+        <w:t>B</w:t>
+      </w:r>
+      <w:r>
+        <w:rPr>
+          <w:rFonts w:ascii="Calibri" w:hAnsi="Calibri" w:cs="Arial" w:hint="cs"/>
+          <w:rtl/>
+        </w:rPr>
+        <w:t>.</w:t>
+      </w:r>
     </w:p>
     <w:p>
       <w:pPr>
         <w:bidi/>
         <w:rPr>
-          <w:rFonts w:ascii="Calibri" w:eastAsiaTheme="minorEastAsia" w:hAnsi="Calibri"/>
+          <w:rFonts w:ascii="Calibri" w:hAnsi="Calibri" w:cs="Arial"/>
           <w:rtl/>
         </w:rPr>
       </w:pPr>
       <w:r>
         <w:rPr>
-          <w:rFonts w:ascii="Calibri" w:eastAsiaTheme="minorEastAsia" w:hAnsi="Calibri" w:hint="cs"/>
-          <w:rtl/>
-        </w:rPr>
-        <w:lastRenderedPageBreak/>
-        <w:t xml:space="preserve">7) </w:t>
-      </w:r>
-    </w:p>
-    <w:p>
-      <w:pPr>
-        <w:bidi/>
+          <w:rFonts w:ascii="Calibri" w:hAnsi="Calibri" w:cs="Arial" w:hint="cs"/>
+          <w:rtl/>
+        </w:rPr>
+        <w:t xml:space="preserve">עבור : </w:t>
+      </w:r>
+      <w:r>
         <w:rPr>
           <w:rFonts w:ascii="Calibri" w:hAnsi="Calibri" w:cs="Arial"/>
         </w:rPr>
-      </w:pPr>
-      <w:r>
-        <w:rPr>
-          <w:rFonts w:hint="cs"/>
-          <w:rtl/>
-        </w:rPr>
-        <w:t xml:space="preserve">ניתן לתאר כול שפה רגולרית ע"י ביטוי רגולרי מהאותיות </w:t>
-      </w:r>
-      <w:r>
-        <w:rPr>
-          <w:rFonts w:ascii="Calibri" w:hAnsi="Calibri" w:cs="Calibri"/>
-          <w:rtl/>
-        </w:rPr>
-        <w:t>∑</w:t>
-      </w:r>
-      <w:r>
-        <w:rPr>
-          <w:rFonts w:hint="cs"/>
-          <w:rtl/>
-        </w:rPr>
-        <w:t xml:space="preserve"> ופעולות:   </w:t>
-      </w:r>
-      <w:r>
-        <w:rPr>
-          <w:rFonts w:ascii="Calibri" w:hAnsi="Calibri" w:cs="Calibri"/>
-          <w:rtl/>
-        </w:rPr>
-        <w:t>∙</w:t>
-      </w:r>
-      <w:r>
-        <w:rPr>
-          <w:rFonts w:ascii="Calibri" w:hAnsi="Calibri" w:cs="Calibri" w:hint="cs"/>
-          <w:rtl/>
-        </w:rPr>
-        <w:t>,</w:t>
-      </w:r>
-      <w:r>
-        <w:rPr>
-          <w:rFonts w:ascii="Calibri" w:hAnsi="Calibri" w:cs="Calibri"/>
-          <w:rtl/>
-        </w:rPr>
-        <w:t>+</w:t>
-      </w:r>
-      <w:r>
-        <w:rPr>
-          <w:rFonts w:ascii="Calibri" w:hAnsi="Calibri" w:cs="Calibri" w:hint="cs"/>
-          <w:rtl/>
-        </w:rPr>
-        <w:t>,</w:t>
-      </w:r>
-      <w:r>
-        <w:rPr>
-          <w:rFonts w:ascii="Calibri" w:hAnsi="Calibri" w:cs="Calibri"/>
-          <w:rtl/>
-        </w:rPr>
-        <w:t>*</w:t>
-      </w:r>
-      <w:r>
-        <w:rPr>
-          <w:rFonts w:ascii="Calibri" w:hAnsi="Calibri" w:cs="Calibri" w:hint="cs"/>
-          <w:rtl/>
-        </w:rPr>
-        <w:t xml:space="preserve"> ( </w:t>
+        <w:t>A+B</w:t>
       </w:r>
       <w:r>
         <w:rPr>
           <w:rFonts w:ascii="Calibri" w:hAnsi="Calibri" w:cs="Arial" w:hint="cs"/>
           <w:rtl/>
         </w:rPr>
-        <w:t xml:space="preserve">שרשור איחוד  </w:t>
-      </w:r>
-      <w:proofErr w:type="spellStart"/>
-      <w:r>
-        <w:rPr>
-          <w:rFonts w:ascii="Calibri" w:hAnsi="Calibri" w:cs="Arial"/>
-        </w:rPr>
-        <w:t>klenee</w:t>
-      </w:r>
-      <w:proofErr w:type="spellEnd"/>
-      <w:r>
-        <w:rPr>
-          <w:rFonts w:ascii="Calibri" w:hAnsi="Calibri" w:cs="Arial"/>
-        </w:rPr>
-        <w:t xml:space="preserve"> star</w:t>
-      </w:r>
-    </w:p>
-    <w:p>
-      <w:pPr>
-        <w:bidi/>
-        <w:rPr>
-          <w:rFonts w:ascii="Calibri" w:hAnsi="Calibri" w:cs="Arial"/>
-          <w:rtl/>
-        </w:rPr>
-      </w:pPr>
-      <w:r>
-        <w:rPr>
-          <w:rFonts w:ascii="Calibri" w:hAnsi="Calibri" w:cs="Arial" w:hint="cs"/>
-          <w:rtl/>
-        </w:rPr>
-        <w:t>לכן מספיק להוכיח עבור ביטוי רגולרי עם מבנה המכיל את הפעולות הנ"ל .</w:t>
-      </w:r>
-    </w:p>
-    <w:p>
-      <w:pPr>
-        <w:bidi/>
-        <w:rPr>
-          <w:rFonts w:ascii="Calibri" w:hAnsi="Calibri" w:cs="Arial"/>
-          <w:rtl/>
-        </w:rPr>
-      </w:pPr>
-      <w:r>
-        <w:rPr>
-          <w:rFonts w:ascii="Calibri" w:hAnsi="Calibri" w:cs="Arial" w:hint="cs"/>
-          <w:rtl/>
-        </w:rPr>
-        <w:t>נוכיח באינדוקציה על מבנה הביטוי .</w:t>
-      </w:r>
-    </w:p>
-    <w:p>
-      <w:pPr>
-        <w:bidi/>
-        <w:rPr>
-          <w:rFonts w:ascii="Calibri" w:hAnsi="Calibri" w:cs="Arial"/>
-          <w:rtl/>
-        </w:rPr>
-      </w:pPr>
-      <w:r>
-        <w:rPr>
-          <w:rFonts w:ascii="Calibri" w:hAnsi="Calibri" w:cs="Arial" w:hint="cs"/>
-          <w:rtl/>
-        </w:rPr>
-        <w:t>בסיס</w:t>
-      </w:r>
-      <w:r>
-        <w:rPr>
-          <w:rFonts w:ascii="Calibri" w:hAnsi="Calibri" w:cs="Arial"/>
-        </w:rPr>
-        <w:t xml:space="preserve"> </w:t>
-      </w:r>
-      <w:r>
-        <w:rPr>
-          <w:rFonts w:ascii="Calibri" w:hAnsi="Calibri" w:cs="Arial" w:hint="cs"/>
-          <w:rtl/>
-        </w:rPr>
-        <w:t xml:space="preserve">: </w:t>
-      </w:r>
-    </w:p>
-    <w:p>
-      <w:pPr>
-        <w:bidi/>
-        <w:rPr>
-          <w:rFonts w:ascii="Calibri" w:hAnsi="Calibri" w:cs="Arial"/>
-        </w:rPr>
-      </w:pPr>
-      <w:r>
-        <w:rPr>
-          <w:rFonts w:ascii="Calibri" w:hAnsi="Calibri" w:cs="Arial" w:hint="cs"/>
-          <w:rtl/>
-        </w:rPr>
-        <w:t>עבור אות בודדת</w:t>
-      </w:r>
-      <w:r>
-        <w:rPr>
-          <w:rFonts w:ascii="Calibri" w:hAnsi="Calibri" w:cs="Arial"/>
-        </w:rPr>
-        <w:t xml:space="preserve"> a </w:t>
-      </w:r>
-      <w:r>
-        <w:rPr>
-          <w:rFonts w:ascii="Calibri" w:hAnsi="Calibri" w:cs="Arial" w:hint="cs"/>
-          <w:rtl/>
-        </w:rPr>
-        <w:t xml:space="preserve"> מ </w:t>
-      </w:r>
-      <w:r>
-        <w:rPr>
-          <w:rFonts w:ascii="Calibri" w:hAnsi="Calibri" w:cs="Calibri"/>
-          <w:rtl/>
-        </w:rPr>
-        <w:t>∑</w:t>
-      </w:r>
-      <w:r>
-        <w:rPr>
-          <w:rFonts w:ascii="Calibri" w:hAnsi="Calibri" w:cs="Arial" w:hint="cs"/>
-          <w:rtl/>
-        </w:rPr>
-        <w:t xml:space="preserve"> נבנה את </w:t>
-      </w:r>
-      <w:proofErr w:type="spellStart"/>
-      <w:r>
-        <w:rPr>
-          <w:rFonts w:ascii="Calibri" w:hAnsi="Calibri" w:cs="Arial" w:hint="cs"/>
-          <w:rtl/>
-        </w:rPr>
-        <w:t>הדקדוד</w:t>
-      </w:r>
-      <w:proofErr w:type="spellEnd"/>
-      <w:r>
-        <w:rPr>
-          <w:rFonts w:ascii="Calibri" w:hAnsi="Calibri" w:cs="Arial" w:hint="cs"/>
-          <w:rtl/>
-        </w:rPr>
-        <w:t xml:space="preserve"> </w:t>
-      </w:r>
-      <w:r>
-        <w:rPr>
-          <w:rFonts w:ascii="Calibri" w:hAnsi="Calibri" w:cs="Arial"/>
-        </w:rPr>
-        <w:t xml:space="preserve">.S-&gt;a </w:t>
-      </w:r>
-    </w:p>
-    <w:p>
-      <w:pPr>
-        <w:bidi/>
-        <w:rPr>
-          <w:rFonts w:ascii="Calibri" w:hAnsi="Calibri" w:cs="Arial"/>
-          <w:rtl/>
-        </w:rPr>
-      </w:pPr>
-      <w:r>
-        <w:rPr>
-          <w:rFonts w:ascii="Calibri" w:hAnsi="Calibri" w:cs="Arial" w:hint="cs"/>
-          <w:rtl/>
-        </w:rPr>
-        <w:t xml:space="preserve">צעד: נניח נכונות עבור ביטוי רגולרי </w:t>
-      </w:r>
-      <w:proofErr w:type="spellStart"/>
-      <w:r>
-        <w:rPr>
-          <w:rFonts w:ascii="Calibri" w:hAnsi="Calibri" w:cs="Arial" w:hint="cs"/>
-          <w:rtl/>
-        </w:rPr>
-        <w:t>כולשהו</w:t>
-      </w:r>
-      <w:proofErr w:type="spellEnd"/>
-      <w:r>
-        <w:rPr>
-          <w:rFonts w:ascii="Calibri" w:hAnsi="Calibri" w:cs="Arial" w:hint="cs"/>
-          <w:rtl/>
-        </w:rPr>
-        <w:t xml:space="preserve"> </w:t>
-      </w:r>
-      <w:r>
-        <w:rPr>
-          <w:rFonts w:ascii="Calibri" w:hAnsi="Calibri" w:cs="Arial"/>
-        </w:rPr>
-        <w:t>A</w:t>
-      </w:r>
-      <w:r>
-        <w:rPr>
-          <w:rFonts w:ascii="Calibri" w:hAnsi="Calibri" w:cs="Arial" w:hint="cs"/>
-          <w:rtl/>
-        </w:rPr>
-        <w:t>,</w:t>
-      </w:r>
-      <w:r>
-        <w:rPr>
-          <w:rFonts w:ascii="Calibri" w:hAnsi="Calibri" w:cs="Arial"/>
-        </w:rPr>
-        <w:t>B</w:t>
-      </w:r>
-      <w:r>
-        <w:rPr>
-          <w:rFonts w:ascii="Calibri" w:hAnsi="Calibri" w:cs="Arial" w:hint="cs"/>
-          <w:rtl/>
-        </w:rPr>
-        <w:t>.</w:t>
-      </w:r>
-    </w:p>
-    <w:p>
-      <w:pPr>
-        <w:bidi/>
-        <w:rPr>
-          <w:rFonts w:ascii="Calibri" w:hAnsi="Calibri" w:cs="Arial"/>
-          <w:rtl/>
-        </w:rPr>
-      </w:pPr>
-      <w:r>
-        <w:rPr>
-          <w:rFonts w:ascii="Calibri" w:hAnsi="Calibri" w:cs="Arial" w:hint="cs"/>
-          <w:rtl/>
-        </w:rPr>
-        <w:t xml:space="preserve">עבור : </w:t>
-      </w:r>
-      <w:r>
-        <w:rPr>
-          <w:rFonts w:ascii="Calibri" w:hAnsi="Calibri" w:cs="Arial"/>
-        </w:rPr>
-        <w:t>A+B</w:t>
-      </w:r>
-      <w:r>
-        <w:rPr>
-          <w:rFonts w:ascii="Calibri" w:hAnsi="Calibri" w:cs="Arial" w:hint="cs"/>
-          <w:rtl/>
-        </w:rPr>
-        <w:t xml:space="preserve"> מהנחת האינדוקציה קיים </w:t>
-      </w:r>
-      <w:proofErr w:type="spellStart"/>
-      <w:r>
-        <w:rPr>
-          <w:rFonts w:ascii="Calibri" w:hAnsi="Calibri" w:cs="Arial" w:hint="cs"/>
-          <w:rtl/>
-        </w:rPr>
-        <w:t>איזושהו</w:t>
-      </w:r>
-      <w:proofErr w:type="spellEnd"/>
-      <w:r>
-        <w:rPr>
-          <w:rFonts w:ascii="Calibri" w:hAnsi="Calibri" w:cs="Arial" w:hint="cs"/>
-          <w:rtl/>
-        </w:rPr>
-        <w:t xml:space="preserve"> דקדוק </w:t>
+        <w:t xml:space="preserve"> מהנחת האינדוקציה קיים איזושהו דקדוק </w:t>
       </w:r>
       <w:r>
         <w:rPr>
@@ -14408,23 +14231,7 @@
           <w:rFonts w:ascii="Calibri" w:hAnsi="Calibri" w:cs="Arial" w:hint="cs"/>
           <w:rtl/>
         </w:rPr>
-        <w:t xml:space="preserve"> מהנחת האינדוקציה קיים </w:t>
-      </w:r>
-      <w:proofErr w:type="spellStart"/>
-      <w:r>
-        <w:rPr>
-          <w:rFonts w:ascii="Calibri" w:hAnsi="Calibri" w:cs="Arial" w:hint="cs"/>
-          <w:rtl/>
-        </w:rPr>
-        <w:t>איזושהו</w:t>
-      </w:r>
-      <w:proofErr w:type="spellEnd"/>
-      <w:r>
-        <w:rPr>
-          <w:rFonts w:ascii="Calibri" w:hAnsi="Calibri" w:cs="Arial" w:hint="cs"/>
-          <w:rtl/>
-        </w:rPr>
-        <w:t xml:space="preserve"> דקדוק </w:t>
+        <w:t xml:space="preserve"> מהנחת האינדוקציה קיים איזושהו דקדוק </w:t>
       </w:r>
       <w:r>
         <w:rPr>
@@ -14465,6 +14272,7 @@
         <w:rPr>
           <w:rFonts w:ascii="Calibri" w:hAnsi="Calibri" w:cs="Arial"/>
         </w:rPr>
+        <w:lastRenderedPageBreak/>
         <w:t>S-&gt;S1S2</w:t>
       </w:r>
       <w:r>
@@ -14773,8 +14581,8 @@
 </file>
 
 <file path=word/numbering.xml><?xml version="1.0" encoding="utf-8"?>
-<w:numbering xmlns:wpc="http://schemas.microsoft.com/office/word/2010/wordprocessingCanvas" xmlns:mc="http://schemas.openxmlformats.org/markup-compatibility/2006" xmlns:o="urn:schemas-microsoft-com:office:office" xmlns:r="http://schemas.openxmlformats.org/officeDocument/2006/relationships" xmlns:m="http://schemas.openxmlformats.org/officeDocument/2006/math" xmlns:v="urn:schemas-microsoft-com:vml" xmlns:wp14="http://schemas.microsoft.com/office/word/2010/wordprocessingDrawing" xmlns:wp="http://schemas.openxmlformats.org/drawingml/2006/wordprocessingDrawing" xmlns:w10="urn:schemas-microsoft-com:office:word" xmlns:w="http://schemas.openxmlformats.org/wordprocessingml/2006/main" xmlns:w14="http://schemas.microsoft.com/office/word/2010/wordml" xmlns:wpg="http://schemas.microsoft.com/office/word/2010/wordprocessingGroup" xmlns:wpi="http://schemas.microsoft.com/office/word/2010/wordprocessingInk" xmlns:wne="http://schemas.microsoft.com/office/word/2006/wordml" xmlns:wps="http://schemas.microsoft.com/office/word/2010/wordprocessingShape" mc:Ignorable="w14 wp14">
-  <w:abstractNum w:abstractNumId="0">
+<w:numbering xmlns:wpc="http://schemas.microsoft.com/office/word/2010/wordprocessingCanvas" xmlns:mc="http://schemas.openxmlformats.org/markup-compatibility/2006" xmlns:o="urn:schemas-microsoft-com:office:office" xmlns:r="http://schemas.openxmlformats.org/officeDocument/2006/relationships" xmlns:m="http://schemas.openxmlformats.org/officeDocument/2006/math" xmlns:v="urn:schemas-microsoft-com:vml" xmlns:wp14="http://schemas.microsoft.com/office/word/2010/wordprocessingDrawing" xmlns:wp="http://schemas.openxmlformats.org/drawingml/2006/wordprocessingDrawing" xmlns:w10="urn:schemas-microsoft-com:office:word" xmlns:w="http://schemas.openxmlformats.org/wordprocessingml/2006/main" xmlns:w14="http://schemas.microsoft.com/office/word/2010/wordml" xmlns:w15="http://schemas.microsoft.com/office/word/2012/wordml" xmlns:wpg="http://schemas.microsoft.com/office/word/2010/wordprocessingGroup" xmlns:wpi="http://schemas.microsoft.com/office/word/2010/wordprocessingInk" xmlns:wne="http://schemas.microsoft.com/office/word/2006/wordml" xmlns:wps="http://schemas.microsoft.com/office/word/2010/wordprocessingShape" mc:Ignorable="w14 w15 wp14">
+  <w:abstractNum w:abstractNumId="0" w15:restartNumberingAfterBreak="0">
     <w:nsid w:val="4B3A31F7"/>
     <w:multiLevelType w:val="hybridMultilevel"/>
     <w:tmpl w:val="2C2CF348"/>
@@ -14887,7 +14695,7 @@
       </w:rPr>
     </w:lvl>
   </w:abstractNum>
-  <w:abstractNum w:abstractNumId="1">
+  <w:abstractNum w:abstractNumId="1" w15:restartNumberingAfterBreak="0">
     <w:nsid w:val="639F0BDA"/>
     <w:multiLevelType w:val="hybridMultilevel"/>
     <w:tmpl w:val="95FECFC4"/>
@@ -14976,7 +14784,7 @@
       </w:pPr>
     </w:lvl>
   </w:abstractNum>
-  <w:abstractNum w:abstractNumId="2">
+  <w:abstractNum w:abstractNumId="2" w15:restartNumberingAfterBreak="0">
     <w:nsid w:val="70A378D4"/>
     <w:multiLevelType w:val="hybridMultilevel"/>
     <w:tmpl w:val="631C9ACE"/>
@@ -15102,7 +14910,7 @@
 </file>
 
 <file path=word/styles.xml><?xml version="1.0" encoding="utf-8"?>
-<w:styles xmlns:mc="http://schemas.openxmlformats.org/markup-compatibility/2006" xmlns:r="http://schemas.openxmlformats.org/officeDocument/2006/relationships" xmlns:w="http://schemas.openxmlformats.org/wordprocessingml/2006/main" xmlns:w14="http://schemas.microsoft.com/office/word/2010/wordml" mc:Ignorable="w14">
+<w:styles xmlns:mc="http://schemas.openxmlformats.org/markup-compatibility/2006" xmlns:r="http://schemas.openxmlformats.org/officeDocument/2006/relationships" xmlns:w="http://schemas.openxmlformats.org/wordprocessingml/2006/main" xmlns:w14="http://schemas.microsoft.com/office/word/2010/wordml" xmlns:w15="http://schemas.microsoft.com/office/word/2012/wordml" mc:Ignorable="w14 w15">
   <w:docDefaults>
     <w:rPrDefault>
       <w:rPr>
@@ -15118,386 +14926,378 @@
       </w:pPr>
     </w:pPrDefault>
   </w:docDefaults>
-  <w:latentStyles w:defLockedState="0" w:defUIPriority="99" w:defSemiHidden="1" w:defUnhideWhenUsed="1" w:defQFormat="0" w:count="267">
-    <w:lsdException w:name="Normal" w:semiHidden="0" w:uiPriority="0" w:unhideWhenUsed="0" w:qFormat="1"/>
-    <w:lsdException w:name="heading 1" w:semiHidden="0" w:uiPriority="9" w:unhideWhenUsed="0" w:qFormat="1"/>
-    <w:lsdException w:name="heading 2" w:uiPriority="9" w:qFormat="1"/>
-    <w:lsdException w:name="heading 3" w:uiPriority="9" w:qFormat="1"/>
-    <w:lsdException w:name="heading 4" w:uiPriority="9" w:qFormat="1"/>
-    <w:lsdException w:name="heading 5" w:uiPriority="9" w:qFormat="1"/>
-    <w:lsdException w:name="heading 6" w:uiPriority="9" w:qFormat="1"/>
-    <w:lsdException w:name="heading 7" w:uiPriority="9" w:qFormat="1"/>
-    <w:lsdException w:name="heading 8" w:uiPriority="9" w:qFormat="1"/>
-    <w:lsdException w:name="heading 9" w:uiPriority="9" w:qFormat="1"/>
-    <w:lsdException w:name="toc 1" w:uiPriority="39"/>
-    <w:lsdException w:name="toc 2" w:uiPriority="39"/>
-    <w:lsdException w:name="toc 3" w:uiPriority="39"/>
-    <w:lsdException w:name="toc 4" w:uiPriority="39"/>
-    <w:lsdException w:name="toc 5" w:uiPriority="39"/>
-    <w:lsdException w:name="toc 6" w:uiPriority="39"/>
-    <w:lsdException w:name="toc 7" w:uiPriority="39"/>
-    <w:lsdException w:name="toc 8" w:uiPriority="39"/>
-    <w:lsdException w:name="toc 9" w:uiPriority="39"/>
-    <w:lsdException w:name="caption" w:uiPriority="35" w:qFormat="1"/>
-    <w:lsdException w:name="Title" w:semiHidden="0" w:uiPriority="10" w:unhideWhenUsed="0" w:qFormat="1"/>
-    <w:lsdException w:name="Default Paragraph Font" w:uiPriority="1"/>
-    <w:lsdException w:name="Subtitle" w:semiHidden="0" w:uiPriority="11" w:unhideWhenUsed="0" w:qFormat="1"/>
-    <w:lsdException w:name="Strong" w:semiHidden="0" w:uiPriority="22" w:unhideWhenUsed="0" w:qFormat="1"/>
-    <w:lsdException w:name="Emphasis" w:semiHidden="0" w:uiPriority="20" w:unhideWhenUsed="0" w:qFormat="1"/>
-    <w:lsdException w:name="Table Grid" w:semiHidden="0" w:uiPriority="39" w:unhideWhenUsed="0"/>
-    <w:lsdException w:name="Placeholder Text" w:unhideWhenUsed="0"/>
-    <w:lsdException w:name="No Spacing" w:semiHidden="0" w:uiPriority="1" w:unhideWhenUsed="0" w:qFormat="1"/>
-    <w:lsdException w:name="Light Shading" w:semiHidden="0" w:uiPriority="60" w:unhideWhenUsed="0"/>
-    <w:lsdException w:name="Light List" w:semiHidden="0" w:uiPriority="61" w:unhideWhenUsed="0"/>
-    <w:lsdException w:name="Light Grid" w:semiHidden="0" w:uiPriority="62" w:unhideWhenUsed="0"/>
-    <w:lsdException w:name="Medium Shading 1" w:semiHidden="0" w:uiPriority="63" w:unhideWhenUsed="0"/>
-    <w:lsdException w:name="Medium Shading 2" w:semiHidden="0" w:uiPriority="64" w:unhideWhenUsed="0"/>
-    <w:lsdException w:name="Medium List 1" w:semiHidden="0" w:uiPriority="65" w:unhideWhenUsed="0"/>
-    <w:lsdException w:name="Medium List 2" w:semiHidden="0" w:uiPriority="66" w:unhideWhenUsed="0"/>
-    <w:lsdException w:name="Medium Grid 1" w:semiHidden="0" w:uiPriority="67" w:unhideWhenUsed="0"/>
-    <w:lsdException w:name="Medium Grid 2" w:semiHidden="0" w:uiPriority="68" w:unhideWhenUsed="0"/>
-    <w:lsdException w:name="Medium Grid 3" w:semiHidden="0" w:uiPriority="69" w:unhideWhenUsed="0"/>
-    <w:lsdException w:name="Dark List" w:semiHidden="0" w:uiPriority="70" w:unhideWhenUsed="0"/>
-    <w:lsdException w:name="Colorful Shading" w:semiHidden="0" w:uiPriority="71" w:unhideWhenUsed="0"/>
-    <w:lsdException w:name="Colorful List" w:semiHidden="0" w:uiPriority="72" w:unhideWhenUsed="0"/>
-    <w:lsdException w:name="Colorful Grid" w:semiHidden="0" w:uiPriority="73" w:unhideWhenUsed="0"/>
-    <w:lsdException w:name="Light Shading Accent 1" w:semiHidden="0" w:uiPriority="60" w:unhideWhenUsed="0"/>
-    <w:lsdException w:name="Light List Accent 1" w:semiHidden="0" w:uiPriority="61" w:unhideWhenUsed="0"/>
-    <w:lsdException w:name="Light Grid Accent 1" w:semiHidden="0" w:uiPriority="62" w:unhideWhenUsed="0"/>
-    <w:lsdException w:name="Medium Shading 1 Accent 1" w:semiHidden="0" w:uiPriority="63" w:unhideWhenUsed="0"/>
-    <w:lsdException w:name="Medium Shading 2 Accent 1" w:semiHidden="0" w:uiPriority="64" w:unhideWhenUsed="0"/>
-    <w:lsdException w:name="Medium List 1 Accent 1" w:semiHidden="0" w:uiPriority="65" w:unhideWhenUsed="0"/>
-    <w:lsdException w:name="Revision" w:unhideWhenUsed="0"/>
-    <w:lsdException w:name="List Paragraph" w:semiHidden="0" w:uiPriority="34" w:unhideWhenUsed="0" w:qFormat="1"/>
-    <w:lsdException w:name="Quote" w:semiHidden="0" w:uiPriority="29" w:unhideWhenUsed="0" w:qFormat="1"/>
-    <w:lsdException w:name="Intense Quote" w:semiHidden="0" w:uiPriority="30" w:unhideWhenUsed="0" w:qFormat="1"/>
-    <w:lsdException w:name="Medium List 2 Accent 1" w:semiHidden="0" w:uiPriority="66" w:unhideWhenUsed="0"/>
-    <w:lsdException w:name="Medium Grid 1 Accent 1" w:semiHidden="0" w:uiPriority="67" w:unhideWhenUsed="0"/>
-    <w:lsdException w:name="Medium Grid 2 Accent 1" w:semiHidden="0" w:uiPriority="68" w:unhideWhenUsed="0"/>
-    <w:lsdException w:name="Medium Grid 3 Accent 1" w:semiHidden="0" w:uiPriority="69" w:unhideWhenUsed="0"/>
-    <w:lsdException w:name="Dark List Accent 1" w:semiHidden="0" w:uiPriority="70" w:unhideWhenUsed="0"/>
-    <w:lsdException w:name="Colorful Shading Accent 1" w:semiHidden="0" w:uiPriority="71" w:unhideWhenUsed="0"/>
-    <w:lsdException w:name="Colorful List Accent 1" w:semiHidden="0" w:uiPriority="72" w:unhideWhenUsed="0"/>
-    <w:lsdException w:name="Colorful Grid Accent 1" w:semiHidden="0" w:uiPriority="73" w:unhideWhenUsed="0"/>
-    <w:lsdException w:name="Light Shading Accent 2" w:semiHidden="0" w:uiPriority="60" w:unhideWhenUsed="0"/>
-    <w:lsdException w:name="Light List Accent 2" w:semiHidden="0" w:uiPriority="61" w:unhideWhenUsed="0"/>
-    <w:lsdException w:name="Light Grid Accent 2" w:semiHidden="0" w:uiPriority="62" w:unhideWhenUsed="0"/>
-    <w:lsdException w:name="Medium Shading 1 Accent 2" w:semiHidden="0" w:uiPriority="63" w:unhideWhenUsed="0"/>
-    <w:lsdException w:name="Medium Shading 2 Accent 2" w:semiHidden="0" w:uiPriority="64" w:unhideWhenUsed="0"/>
-    <w:lsdException w:name="Medium List 1 Accent 2" w:semiHidden="0" w:uiPriority="65" w:unhideWhenUsed="0"/>
-    <w:lsdException w:name="Medium List 2 Accent 2" w:semiHidden="0" w:uiPriority="66" w:unhideWhenUsed="0"/>
-    <w:lsdException w:name="Medium Grid 1 Accent 2" w:semiHidden="0" w:uiPriority="67" w:unhideWhenUsed="0"/>
-    <w:lsdException w:name="Medium Grid 2 Accent 2" w:semiHidden="0" w:uiPriority="68" w:unhideWhenUsed="0"/>
-    <w:lsdException w:name="Medium Grid 3 Accent 2" w:semiHidden="0" w:uiPriority="69" w:unhideWhenUsed="0"/>
-    <w:lsdException w:name="Dark List Accent 2" w:semiHidden="0" w:uiPriority="70" w:unhideWhenUsed="0"/>
-    <w:lsdException w:name="Colorful Shading Accent 2" w:semiHidden="0" w:uiPriority="71" w:unhideWhenUsed="0"/>
-    <w:lsdException w:name="Colorful List Accent 2" w:semiHidden="0" w:uiPriority="72" w:unhideWhenUsed="0"/>
-    <w:lsdException w:name="Colorful Grid Accent 2" w:semiHidden="0" w:uiPriority="73" w:unhideWhenUsed="0"/>
-    <w:lsdException w:name="Light Shading Accent 3" w:semiHidden="0" w:uiPriority="60" w:unhideWhenUsed="0"/>
-    <w:lsdException w:name="Light List Accent 3" w:semiHidden="0" w:uiPriority="61" w:unhideWhenUsed="0"/>
-    <w:lsdException w:name="Light Grid Accent 3" w:semiHidden="0" w:uiPriority="62" w:unhideWhenUsed="0"/>
-    <w:lsdException w:name="Medium Shading 1 Accent 3" w:semiHidden="0" w:uiPriority="63" w:unhideWhenUsed="0"/>
-    <w:lsdException w:name="Medium Shading 2 Accent 3" w:semiHidden="0" w:uiPriority="64" w:unhideWhenUsed="0"/>
-    <w:lsdException w:name="Medium List 1 Accent 3" w:semiHidden="0" w:uiPriority="65" w:unhideWhenUsed="0"/>
-    <w:lsdException w:name="Medium List 2 Accent 3" w:semiHidden="0" w:uiPriority="66" w:unhideWhenUsed="0"/>
-    <w:lsdException w:name="Medium Grid 1 Accent 3" w:semiHidden="0" w:uiPriority="67" w:unhideWhenUsed="0"/>
-    <w:lsdException w:name="Medium Grid 2 Accent 3" w:semiHidden="0" w:uiPriority="68" w:unhideWhenUsed="0"/>
-    <w:lsdException w:name="Medium Grid 3 Accent 3" w:semiHidden="0" w:uiPriority="69" w:unhideWhenUsed="0"/>
-    <w:lsdException w:name="Dark List Accent 3" w:semiHidden="0" w:uiPriority="70" w:unhideWhenUsed="0"/>
-    <w:lsdException w:name="Colorful Shading Accent 3" w:semiHidden="0" w:uiPriority="71" w:unhideWhenUsed="0"/>
-    <w:lsdException w:name="Colorful List Accent 3" w:semiHidden="0" w:uiPriority="72" w:unhideWhenUsed="0"/>
-    <w:lsdException w:name="Colorful Grid Accent 3" w:semiHidden="0" w:uiPriority="73" w:unhideWhenUsed="0"/>
-    <w:lsdException w:name="Light Shading Accent 4" w:semiHidden="0" w:uiPriority="60" w:unhideWhenUsed="0"/>
-    <w:lsdException w:name="Light List Accent 4" w:semiHidden="0" w:uiPriority="61" w:unhideWhenUsed="0"/>
-    <w:lsdException w:name="Light Grid Accent 4" w:semiHidden="0" w:uiPriority="62" w:unhideWhenUsed="0"/>
-    <w:lsdException w:name="Medium Shading 1 Accent 4" w:semiHidden="0" w:uiPriority="63" w:unhideWhenUsed="0"/>
-    <w:lsdException w:name="Medium Shading 2 Accent 4" w:semiHidden="0" w:uiPriority="64" w:unhideWhenUsed="0"/>
-    <w:lsdException w:name="Medium List 1 Accent 4" w:semiHidden="0" w:uiPriority="65" w:unhideWhenUsed="0"/>
-    <w:lsdException w:name="Medium List 2 Accent 4" w:semiHidden="0" w:uiPriority="66" w:unhideWhenUsed="0"/>
-    <w:lsdException w:name="Medium Grid 1 Accent 4" w:semiHidden="0" w:uiPriority="67" w:unhideWhenUsed="0"/>
-    <w:lsdException w:name="Medium Grid 2 Accent 4" w:semiHidden="0" w:uiPriority="68" w:unhideWhenUsed="0"/>
-    <w:lsdException w:name="Medium Grid 3 Accent 4" w:semiHidden="0" w:uiPriority="69" w:unhideWhenUsed="0"/>
-    <w:lsdException w:name="Dark List Accent 4" w:semiHidden="0" w:uiPriority="70" w:unhideWhenUsed="0"/>
-    <w:lsdException w:name="Colorful Shading Accent 4" w:semiHidden="0" w:uiPriority="71" w:unhideWhenUsed="0"/>
-    <w:lsdException w:name="Colorful List Accent 4" w:semiHidden="0" w:uiPriority="72" w:unhideWhenUsed="0"/>
-    <w:lsdException w:name="Colorful Grid Accent 4" w:semiHidden="0" w:uiPriority="73" w:unhideWhenUsed="0"/>
-    <w:lsdException w:name="Light Shading Accent 5" w:semiHidden="0" w:uiPriority="60" w:unhideWhenUsed="0"/>
-    <w:lsdException w:name="Light List Accent 5" w:semiHidden="0" w:uiPriority="61" w:unhideWhenUsed="0"/>
-    <w:lsdException w:name="Light Grid Accent 5" w:semiHidden="0" w:uiPriority="62" w:unhideWhenUsed="0"/>
-    <w:lsdException w:name="Medium Shading 1 Accent 5" w:semiHidden="0" w:uiPriority="63" w:unhideWhenUsed="0"/>
-    <w:lsdException w:name="Medium Shading 2 Accent 5" w:semiHidden="0" w:uiPriority="64" w:unhideWhenUsed="0"/>
-    <w:lsdException w:name="Medium List 1 Accent 5" w:semiHidden="0" w:uiPriority="65" w:unhideWhenUsed="0"/>
-    <w:lsdException w:name="Medium List 2 Accent 5" w:semiHidden="0" w:uiPriority="66" w:unhideWhenUsed="0"/>
-    <w:lsdException w:name="Medium Grid 1 Accent 5" w:semiHidden="0" w:uiPriority="67" w:unhideWhenUsed="0"/>
-    <w:lsdException w:name="Medium Grid 2 Accent 5" w:semiHidden="0" w:uiPriority="68" w:unhideWhenUsed="0"/>
-    <w:lsdException w:name="Medium Grid 3 Accent 5" w:semiHidden="0" w:uiPriority="69" w:unhideWhenUsed="0"/>
-    <w:lsdException w:name="Dark List Accent 5" w:semiHidden="0" w:uiPriority="70" w:unhideWhenUsed="0"/>
-    <w:lsdException w:name="Colorful Shading Accent 5" w:semiHidden="0" w:uiPriority="71" w:unhideWhenUsed="0"/>
-    <w:lsdException w:name="Colorful List Accent 5" w:semiHidden="0" w:uiPriority="72" w:unhideWhenUsed="0"/>
-    <w:lsdException w:name="Colorful Grid Accent 5" w:semiHidden="0" w:uiPriority="73" w:unhideWhenUsed="0"/>
-    <w:lsdException w:name="Light Shading Accent 6" w:semiHidden="0" w:uiPriority="60" w:unhideWhenUsed="0"/>
-    <w:lsdException w:name="Light List Accent 6" w:semiHidden="0" w:uiPriority="61" w:unhideWhenUsed="0"/>
-    <w:lsdException w:name="Light Grid Accent 6" w:semiHidden="0" w:uiPriority="62" w:unhideWhenUsed="0"/>
-    <w:lsdException w:name="Medium Shading 1 Accent 6" w:semiHidden="0" w:uiPriority="63" w:unhideWhenUsed="0"/>
-    <w:lsdException w:name="Medium Shading 2 Accent 6" w:semiHidden="0" w:uiPriority="64" w:unhideWhenUsed="0"/>
-    <w:lsdException w:name="Medium List 1 Accent 6" w:semiHidden="0" w:uiPriority="65" w:unhideWhenUsed="0"/>
-    <w:lsdException w:name="Medium List 2 Accent 6" w:semiHidden="0" w:uiPriority="66" w:unhideWhenUsed="0"/>
-    <w:lsdException w:name="Medium Grid 1 Accent 6" w:semiHidden="0" w:uiPriority="67" w:unhideWhenUsed="0"/>
-    <w:lsdException w:name="Medium Grid 2 Accent 6" w:semiHidden="0" w:uiPriority="68" w:unhideWhenUsed="0"/>
-    <w:lsdException w:name="Medium Grid 3 Accent 6" w:semiHidden="0" w:uiPriority="69" w:unhideWhenUsed="0"/>
-    <w:lsdException w:name="Dark List Accent 6" w:semiHidden="0" w:uiPriority="70" w:unhideWhenUsed="0"/>
-    <w:lsdException w:name="Colorful Shading Accent 6" w:semiHidden="0" w:uiPriority="71" w:unhideWhenUsed="0"/>
-    <w:lsdException w:name="Colorful List Accent 6" w:semiHidden="0" w:uiPriority="72" w:unhideWhenUsed="0"/>
-    <w:lsdException w:name="Colorful Grid Accent 6" w:semiHidden="0" w:uiPriority="73" w:unhideWhenUsed="0"/>
-    <w:lsdException w:name="Subtle Emphasis" w:semiHidden="0" w:uiPriority="19" w:unhideWhenUsed="0" w:qFormat="1"/>
-    <w:lsdException w:name="Intense Emphasis" w:semiHidden="0" w:uiPriority="21" w:unhideWhenUsed="0" w:qFormat="1"/>
-    <w:lsdException w:name="Subtle Reference" w:semiHidden="0" w:uiPriority="31" w:unhideWhenUsed="0" w:qFormat="1"/>
-    <w:lsdException w:name="Intense Reference" w:semiHidden="0" w:uiPriority="32" w:unhideWhenUsed="0" w:qFormat="1"/>
-    <w:lsdException w:name="Book Title" w:semiHidden="0" w:uiPriority="33" w:unhideWhenUsed="0" w:qFormat="1"/>
-    <w:lsdException w:name="Bibliography" w:uiPriority="37"/>
-    <w:lsdException w:name="TOC Heading" w:uiPriority="39" w:qFormat="1"/>
-  </w:latentStyles>
-  <w:style w:type="paragraph" w:default="1" w:styleId="Normal">
-    <w:name w:val="Normal"/>
-    <w:qFormat/>
-    <w:rsid w:val="00EC199B"/>
-  </w:style>
-  <w:style w:type="character" w:default="1" w:styleId="DefaultParagraphFont">
-    <w:name w:val="Default Paragraph Font"/>
-    <w:uiPriority w:val="1"/>
-    <w:semiHidden/>
-    <w:unhideWhenUsed/>
-  </w:style>
-  <w:style w:type="table" w:default="1" w:styleId="TableNormal">
-    <w:name w:val="Normal Table"/>
-    <w:uiPriority w:val="99"/>
-    <w:semiHidden/>
-    <w:unhideWhenUsed/>
-    <w:tblPr>
-      <w:tblInd w:w="0" w:type="dxa"/>
-      <w:tblCellMar>
-        <w:top w:w="0" w:type="dxa"/>
-        <w:left w:w="108" w:type="dxa"/>
-        <w:bottom w:w="0" w:type="dxa"/>
-        <w:right w:w="108" w:type="dxa"/>
-      </w:tblCellMar>
-    </w:tblPr>
-  </w:style>
-  <w:style w:type="numbering" w:default="1" w:styleId="NoList">
-    <w:name w:val="No List"/>
-    <w:uiPriority w:val="99"/>
-    <w:semiHidden/>
-    <w:unhideWhenUsed/>
-  </w:style>
-  <w:style w:type="paragraph" w:styleId="ListParagraph">
-    <w:name w:val="List Paragraph"/>
-    <w:basedOn w:val="Normal"/>
-    <w:uiPriority w:val="34"/>
-    <w:qFormat/>
-    <w:rsid w:val="008F58B4"/>
-    <w:pPr>
-      <w:ind w:left="720"/>
-      <w:contextualSpacing/>
-    </w:pPr>
-  </w:style>
-  <w:style w:type="paragraph" w:styleId="BalloonText">
-    <w:name w:val="Balloon Text"/>
-    <w:basedOn w:val="Normal"/>
-    <w:link w:val="BalloonTextChar"/>
-    <w:uiPriority w:val="99"/>
-    <w:semiHidden/>
-    <w:unhideWhenUsed/>
-    <w:rsid w:val="005515F3"/>
-    <w:pPr>
-      <w:spacing w:after="0" w:line="240" w:lineRule="auto"/>
-    </w:pPr>
-    <w:rPr>
-      <w:rFonts w:ascii="Tahoma" w:hAnsi="Tahoma" w:cs="Tahoma"/>
-      <w:sz w:val="16"/>
-      <w:szCs w:val="16"/>
-    </w:rPr>
-  </w:style>
-  <w:style w:type="character" w:customStyle="1" w:styleId="BalloonTextChar">
-    <w:name w:val="Balloon Text Char"/>
-    <w:basedOn w:val="DefaultParagraphFont"/>
-    <w:link w:val="BalloonText"/>
-    <w:uiPriority w:val="99"/>
-    <w:semiHidden/>
-    <w:rsid w:val="005515F3"/>
-    <w:rPr>
-      <w:rFonts w:ascii="Tahoma" w:hAnsi="Tahoma" w:cs="Tahoma"/>
-      <w:sz w:val="16"/>
-      <w:szCs w:val="16"/>
-    </w:rPr>
-  </w:style>
-  <w:style w:type="character" w:styleId="PlaceholderText">
-    <w:name w:val="Placeholder Text"/>
-    <w:basedOn w:val="DefaultParagraphFont"/>
-    <w:uiPriority w:val="99"/>
-    <w:semiHidden/>
-    <w:rsid w:val="008C1135"/>
-    <w:rPr>
-      <w:color w:val="808080"/>
-    </w:rPr>
-  </w:style>
-</w:styles>
-</file>
-
-<file path=word/stylesWithEffects.xml><?xml version="1.0" encoding="utf-8"?>
-<w:styles xmlns:wpc="http://schemas.microsoft.com/office/word/2010/wordprocessingCanvas" xmlns:mc="http://schemas.openxmlformats.org/markup-compatibility/2006" xmlns:o="urn:schemas-microsoft-com:office:office" xmlns:r="http://schemas.openxmlformats.org/officeDocument/2006/relationships" xmlns:m="http://schemas.openxmlformats.org/officeDocument/2006/math" xmlns:v="urn:schemas-microsoft-com:vml" xmlns:wp14="http://schemas.microsoft.com/office/word/2010/wordprocessingDrawing" xmlns:wp="http://schemas.openxmlformats.org/drawingml/2006/wordprocessingDrawing" xmlns:w10="urn:schemas-microsoft-com:office:word" xmlns:w="http://schemas.openxmlformats.org/wordprocessingml/2006/main" xmlns:w14="http://schemas.microsoft.com/office/word/2010/wordml" xmlns:wpg="http://schemas.microsoft.com/office/word/2010/wordprocessingGroup" xmlns:wpi="http://schemas.microsoft.com/office/word/2010/wordprocessingInk" xmlns:wne="http://schemas.microsoft.com/office/word/2006/wordml" xmlns:wps="http://schemas.microsoft.com/office/word/2010/wordprocessingShape" mc:Ignorable="w14 wp14">
-  <w:docDefaults>
-    <w:rPrDefault>
-      <w:rPr>
-        <w:rFonts w:asciiTheme="minorHAnsi" w:eastAsiaTheme="minorHAnsi" w:hAnsiTheme="minorHAnsi" w:cstheme="minorBidi"/>
-        <w:sz w:val="22"/>
-        <w:szCs w:val="22"/>
-        <w:lang w:val="en-US" w:eastAsia="en-US" w:bidi="he-IL"/>
-      </w:rPr>
-    </w:rPrDefault>
-    <w:pPrDefault>
-      <w:pPr>
-        <w:spacing w:after="160" w:line="259" w:lineRule="auto"/>
-      </w:pPr>
-    </w:pPrDefault>
-  </w:docDefaults>
-  <w:latentStyles w:defLockedState="0" w:defUIPriority="99" w:defSemiHidden="1" w:defUnhideWhenUsed="1" w:defQFormat="0" w:count="267">
-    <w:lsdException w:name="Normal" w:semiHidden="0" w:uiPriority="0" w:unhideWhenUsed="0" w:qFormat="1"/>
-    <w:lsdException w:name="heading 1" w:semiHidden="0" w:uiPriority="9" w:unhideWhenUsed="0" w:qFormat="1"/>
-    <w:lsdException w:name="heading 2" w:uiPriority="9" w:qFormat="1"/>
-    <w:lsdException w:name="heading 3" w:uiPriority="9" w:qFormat="1"/>
-    <w:lsdException w:name="heading 4" w:uiPriority="9" w:qFormat="1"/>
-    <w:lsdException w:name="heading 5" w:uiPriority="9" w:qFormat="1"/>
-    <w:lsdException w:name="heading 6" w:uiPriority="9" w:qFormat="1"/>
-    <w:lsdException w:name="heading 7" w:uiPriority="9" w:qFormat="1"/>
-    <w:lsdException w:name="heading 8" w:uiPriority="9" w:qFormat="1"/>
-    <w:lsdException w:name="heading 9" w:uiPriority="9" w:qFormat="1"/>
-    <w:lsdException w:name="toc 1" w:uiPriority="39"/>
-    <w:lsdException w:name="toc 2" w:uiPriority="39"/>
-    <w:lsdException w:name="toc 3" w:uiPriority="39"/>
-    <w:lsdException w:name="toc 4" w:uiPriority="39"/>
-    <w:lsdException w:name="toc 5" w:uiPriority="39"/>
-    <w:lsdException w:name="toc 6" w:uiPriority="39"/>
-    <w:lsdException w:name="toc 7" w:uiPriority="39"/>
-    <w:lsdException w:name="toc 8" w:uiPriority="39"/>
-    <w:lsdException w:name="toc 9" w:uiPriority="39"/>
-    <w:lsdException w:name="caption" w:uiPriority="35" w:qFormat="1"/>
-    <w:lsdException w:name="Title" w:semiHidden="0" w:uiPriority="10" w:unhideWhenUsed="0" w:qFormat="1"/>
-    <w:lsdException w:name="Default Paragraph Font" w:uiPriority="1"/>
-    <w:lsdException w:name="Subtitle" w:semiHidden="0" w:uiPriority="11" w:unhideWhenUsed="0" w:qFormat="1"/>
-    <w:lsdException w:name="Strong" w:semiHidden="0" w:uiPriority="22" w:unhideWhenUsed="0" w:qFormat="1"/>
-    <w:lsdException w:name="Emphasis" w:semiHidden="0" w:uiPriority="20" w:unhideWhenUsed="0" w:qFormat="1"/>
-    <w:lsdException w:name="Table Grid" w:semiHidden="0" w:uiPriority="39" w:unhideWhenUsed="0"/>
-    <w:lsdException w:name="Placeholder Text" w:unhideWhenUsed="0"/>
-    <w:lsdException w:name="No Spacing" w:semiHidden="0" w:uiPriority="1" w:unhideWhenUsed="0" w:qFormat="1"/>
-    <w:lsdException w:name="Light Shading" w:semiHidden="0" w:uiPriority="60" w:unhideWhenUsed="0"/>
-    <w:lsdException w:name="Light List" w:semiHidden="0" w:uiPriority="61" w:unhideWhenUsed="0"/>
-    <w:lsdException w:name="Light Grid" w:semiHidden="0" w:uiPriority="62" w:unhideWhenUsed="0"/>
-    <w:lsdException w:name="Medium Shading 1" w:semiHidden="0" w:uiPriority="63" w:unhideWhenUsed="0"/>
-    <w:lsdException w:name="Medium Shading 2" w:semiHidden="0" w:uiPriority="64" w:unhideWhenUsed="0"/>
-    <w:lsdException w:name="Medium List 1" w:semiHidden="0" w:uiPriority="65" w:unhideWhenUsed="0"/>
-    <w:lsdException w:name="Medium List 2" w:semiHidden="0" w:uiPriority="66" w:unhideWhenUsed="0"/>
-    <w:lsdException w:name="Medium Grid 1" w:semiHidden="0" w:uiPriority="67" w:unhideWhenUsed="0"/>
-    <w:lsdException w:name="Medium Grid 2" w:semiHidden="0" w:uiPriority="68" w:unhideWhenUsed="0"/>
-    <w:lsdException w:name="Medium Grid 3" w:semiHidden="0" w:uiPriority="69" w:unhideWhenUsed="0"/>
-    <w:lsdException w:name="Dark List" w:semiHidden="0" w:uiPriority="70" w:unhideWhenUsed="0"/>
-    <w:lsdException w:name="Colorful Shading" w:semiHidden="0" w:uiPriority="71" w:unhideWhenUsed="0"/>
-    <w:lsdException w:name="Colorful List" w:semiHidden="0" w:uiPriority="72" w:unhideWhenUsed="0"/>
-    <w:lsdException w:name="Colorful Grid" w:semiHidden="0" w:uiPriority="73" w:unhideWhenUsed="0"/>
-    <w:lsdException w:name="Light Shading Accent 1" w:semiHidden="0" w:uiPriority="60" w:unhideWhenUsed="0"/>
-    <w:lsdException w:name="Light List Accent 1" w:semiHidden="0" w:uiPriority="61" w:unhideWhenUsed="0"/>
-    <w:lsdException w:name="Light Grid Accent 1" w:semiHidden="0" w:uiPriority="62" w:unhideWhenUsed="0"/>
-    <w:lsdException w:name="Medium Shading 1 Accent 1" w:semiHidden="0" w:uiPriority="63" w:unhideWhenUsed="0"/>
-    <w:lsdException w:name="Medium Shading 2 Accent 1" w:semiHidden="0" w:uiPriority="64" w:unhideWhenUsed="0"/>
-    <w:lsdException w:name="Medium List 1 Accent 1" w:semiHidden="0" w:uiPriority="65" w:unhideWhenUsed="0"/>
-    <w:lsdException w:name="Revision" w:unhideWhenUsed="0"/>
-    <w:lsdException w:name="List Paragraph" w:semiHidden="0" w:uiPriority="34" w:unhideWhenUsed="0" w:qFormat="1"/>
-    <w:lsdException w:name="Quote" w:semiHidden="0" w:uiPriority="29" w:unhideWhenUsed="0" w:qFormat="1"/>
-    <w:lsdException w:name="Intense Quote" w:semiHidden="0" w:uiPriority="30" w:unhideWhenUsed="0" w:qFormat="1"/>
-    <w:lsdException w:name="Medium List 2 Accent 1" w:semiHidden="0" w:uiPriority="66" w:unhideWhenUsed="0"/>
-    <w:lsdException w:name="Medium Grid 1 Accent 1" w:semiHidden="0" w:uiPriority="67" w:unhideWhenUsed="0"/>
-    <w:lsdException w:name="Medium Grid 2 Accent 1" w:semiHidden="0" w:uiPriority="68" w:unhideWhenUsed="0"/>
-    <w:lsdException w:name="Medium Grid 3 Accent 1" w:semiHidden="0" w:uiPriority="69" w:unhideWhenUsed="0"/>
-    <w:lsdException w:name="Dark List Accent 1" w:semiHidden="0" w:uiPriority="70" w:unhideWhenUsed="0"/>
-    <w:lsdException w:name="Colorful Shading Accent 1" w:semiHidden="0" w:uiPriority="71" w:unhideWhenUsed="0"/>
-    <w:lsdException w:name="Colorful List Accent 1" w:semiHidden="0" w:uiPriority="72" w:unhideWhenUsed="0"/>
-    <w:lsdException w:name="Colorful Grid Accent 1" w:semiHidden="0" w:uiPriority="73" w:unhideWhenUsed="0"/>
-    <w:lsdException w:name="Light Shading Accent 2" w:semiHidden="0" w:uiPriority="60" w:unhideWhenUsed="0"/>
-    <w:lsdException w:name="Light List Accent 2" w:semiHidden="0" w:uiPriority="61" w:unhideWhenUsed="0"/>
-    <w:lsdException w:name="Light Grid Accent 2" w:semiHidden="0" w:uiPriority="62" w:unhideWhenUsed="0"/>
-    <w:lsdException w:name="Medium Shading 1 Accent 2" w:semiHidden="0" w:uiPriority="63" w:unhideWhenUsed="0"/>
-    <w:lsdException w:name="Medium Shading 2 Accent 2" w:semiHidden="0" w:uiPriority="64" w:unhideWhenUsed="0"/>
-    <w:lsdException w:name="Medium List 1 Accent 2" w:semiHidden="0" w:uiPriority="65" w:unhideWhenUsed="0"/>
-    <w:lsdException w:name="Medium List 2 Accent 2" w:semiHidden="0" w:uiPriority="66" w:unhideWhenUsed="0"/>
-    <w:lsdException w:name="Medium Grid 1 Accent 2" w:semiHidden="0" w:uiPriority="67" w:unhideWhenUsed="0"/>
-    <w:lsdException w:name="Medium Grid 2 Accent 2" w:semiHidden="0" w:uiPriority="68" w:unhideWhenUsed="0"/>
-    <w:lsdException w:name="Medium Grid 3 Accent 2" w:semiHidden="0" w:uiPriority="69" w:unhideWhenUsed="0"/>
-    <w:lsdException w:name="Dark List Accent 2" w:semiHidden="0" w:uiPriority="70" w:unhideWhenUsed="0"/>
-    <w:lsdException w:name="Colorful Shading Accent 2" w:semiHidden="0" w:uiPriority="71" w:unhideWhenUsed="0"/>
-    <w:lsdException w:name="Colorful List Accent 2" w:semiHidden="0" w:uiPriority="72" w:unhideWhenUsed="0"/>
-    <w:lsdException w:name="Colorful Grid Accent 2" w:semiHidden="0" w:uiPriority="73" w:unhideWhenUsed="0"/>
-    <w:lsdException w:name="Light Shading Accent 3" w:semiHidden="0" w:uiPriority="60" w:unhideWhenUsed="0"/>
-    <w:lsdException w:name="Light List Accent 3" w:semiHidden="0" w:uiPriority="61" w:unhideWhenUsed="0"/>
-    <w:lsdException w:name="Light Grid Accent 3" w:semiHidden="0" w:uiPriority="62" w:unhideWhenUsed="0"/>
-    <w:lsdException w:name="Medium Shading 1 Accent 3" w:semiHidden="0" w:uiPriority="63" w:unhideWhenUsed="0"/>
-    <w:lsdException w:name="Medium Shading 2 Accent 3" w:semiHidden="0" w:uiPriority="64" w:unhideWhenUsed="0"/>
-    <w:lsdException w:name="Medium List 1 Accent 3" w:semiHidden="0" w:uiPriority="65" w:unhideWhenUsed="0"/>
-    <w:lsdException w:name="Medium List 2 Accent 3" w:semiHidden="0" w:uiPriority="66" w:unhideWhenUsed="0"/>
-    <w:lsdException w:name="Medium Grid 1 Accent 3" w:semiHidden="0" w:uiPriority="67" w:unhideWhenUsed="0"/>
-    <w:lsdException w:name="Medium Grid 2 Accent 3" w:semiHidden="0" w:uiPriority="68" w:unhideWhenUsed="0"/>
-    <w:lsdException w:name="Medium Grid 3 Accent 3" w:semiHidden="0" w:uiPriority="69" w:unhideWhenUsed="0"/>
-    <w:lsdException w:name="Dark List Accent 3" w:semiHidden="0" w:uiPriority="70" w:unhideWhenUsed="0"/>
-    <w:lsdException w:name="Colorful Shading Accent 3" w:semiHidden="0" w:uiPriority="71" w:unhideWhenUsed="0"/>
-    <w:lsdException w:name="Colorful List Accent 3" w:semiHidden="0" w:uiPriority="72" w:unhideWhenUsed="0"/>
-    <w:lsdException w:name="Colorful Grid Accent 3" w:semiHidden="0" w:uiPriority="73" w:unhideWhenUsed="0"/>
-    <w:lsdException w:name="Light Shading Accent 4" w:semiHidden="0" w:uiPriority="60" w:unhideWhenUsed="0"/>
-    <w:lsdException w:name="Light List Accent 4" w:semiHidden="0" w:uiPriority="61" w:unhideWhenUsed="0"/>
-    <w:lsdException w:name="Light Grid Accent 4" w:semiHidden="0" w:uiPriority="62" w:unhideWhenUsed="0"/>
-    <w:lsdException w:name="Medium Shading 1 Accent 4" w:semiHidden="0" w:uiPriority="63" w:unhideWhenUsed="0"/>
-    <w:lsdException w:name="Medium Shading 2 Accent 4" w:semiHidden="0" w:uiPriority="64" w:unhideWhenUsed="0"/>
-    <w:lsdException w:name="Medium List 1 Accent 4" w:semiHidden="0" w:uiPriority="65" w:unhideWhenUsed="0"/>
-    <w:lsdException w:name="Medium List 2 Accent 4" w:semiHidden="0" w:uiPriority="66" w:unhideWhenUsed="0"/>
-    <w:lsdException w:name="Medium Grid 1 Accent 4" w:semiHidden="0" w:uiPriority="67" w:unhideWhenUsed="0"/>
-    <w:lsdException w:name="Medium Grid 2 Accent 4" w:semiHidden="0" w:uiPriority="68" w:unhideWhenUsed="0"/>
-    <w:lsdException w:name="Medium Grid 3 Accent 4" w:semiHidden="0" w:uiPriority="69" w:unhideWhenUsed="0"/>
-    <w:lsdException w:name="Dark List Accent 4" w:semiHidden="0" w:uiPriority="70" w:unhideWhenUsed="0"/>
-    <w:lsdException w:name="Colorful Shading Accent 4" w:semiHidden="0" w:uiPriority="71" w:unhideWhenUsed="0"/>
-    <w:lsdException w:name="Colorful List Accent 4" w:semiHidden="0" w:uiPriority="72" w:unhideWhenUsed="0"/>
-    <w:lsdException w:name="Colorful Grid Accent 4" w:semiHidden="0" w:uiPriority="73" w:unhideWhenUsed="0"/>
-    <w:lsdException w:name="Light Shading Accent 5" w:semiHidden="0" w:uiPriority="60" w:unhideWhenUsed="0"/>
-    <w:lsdException w:name="Light List Accent 5" w:semiHidden="0" w:uiPriority="61" w:unhideWhenUsed="0"/>
-    <w:lsdException w:name="Light Grid Accent 5" w:semiHidden="0" w:uiPriority="62" w:unhideWhenUsed="0"/>
-    <w:lsdException w:name="Medium Shading 1 Accent 5" w:semiHidden="0" w:uiPriority="63" w:unhideWhenUsed="0"/>
-    <w:lsdException w:name="Medium Shading 2 Accent 5" w:semiHidden="0" w:uiPriority="64" w:unhideWhenUsed="0"/>
-    <w:lsdException w:name="Medium List 1 Accent 5" w:semiHidden="0" w:uiPriority="65" w:unhideWhenUsed="0"/>
-    <w:lsdException w:name="Medium List 2 Accent 5" w:semiHidden="0" w:uiPriority="66" w:unhideWhenUsed="0"/>
-    <w:lsdException w:name="Medium Grid 1 Accent 5" w:semiHidden="0" w:uiPriority="67" w:unhideWhenUsed="0"/>
-    <w:lsdException w:name="Medium Grid 2 Accent 5" w:semiHidden="0" w:uiPriority="68" w:unhideWhenUsed="0"/>
-    <w:lsdException w:name="Medium Grid 3 Accent 5" w:semiHidden="0" w:uiPriority="69" w:unhideWhenUsed="0"/>
-    <w:lsdException w:name="Dark List Accent 5" w:semiHidden="0" w:uiPriority="70" w:unhideWhenUsed="0"/>
-    <w:lsdException w:name="Colorful Shading Accent 5" w:semiHidden="0" w:uiPriority="71" w:unhideWhenUsed="0"/>
-    <w:lsdException w:name="Colorful List Accent 5" w:semiHidden="0" w:uiPriority="72" w:unhideWhenUsed="0"/>
-    <w:lsdException w:name="Colorful Grid Accent 5" w:semiHidden="0" w:uiPriority="73" w:unhideWhenUsed="0"/>
-    <w:lsdException w:name="Light Shading Accent 6" w:semiHidden="0" w:uiPriority="60" w:unhideWhenUsed="0"/>
-    <w:lsdException w:name="Light List Accent 6" w:semiHidden="0" w:uiPriority="61" w:unhideWhenUsed="0"/>
-    <w:lsdException w:name="Light Grid Accent 6" w:semiHidden="0" w:uiPriority="62" w:unhideWhenUsed="0"/>
-    <w:lsdException w:name="Medium Shading 1 Accent 6" w:semiHidden="0" w:uiPriority="63" w:unhideWhenUsed="0"/>
-    <w:lsdException w:name="Medium Shading 2 Accent 6" w:semiHidden="0" w:uiPriority="64" w:unhideWhenUsed="0"/>
-    <w:lsdException w:name="Medium List 1 Accent 6" w:semiHidden="0" w:uiPriority="65" w:unhideWhenUsed="0"/>
-    <w:lsdException w:name="Medium List 2 Accent 6" w:semiHidden="0" w:uiPriority="66" w:unhideWhenUsed="0"/>
-    <w:lsdException w:name="Medium Grid 1 Accent 6" w:semiHidden="0" w:uiPriority="67" w:unhideWhenUsed="0"/>
-    <w:lsdException w:name="Medium Grid 2 Accent 6" w:semiHidden="0" w:uiPriority="68" w:unhideWhenUsed="0"/>
-    <w:lsdException w:name="Medium Grid 3 Accent 6" w:semiHidden="0" w:uiPriority="69" w:unhideWhenUsed="0"/>
-    <w:lsdException w:name="Dark List Accent 6" w:semiHidden="0" w:uiPriority="70" w:unhideWhenUsed="0"/>
-    <w:lsdException w:name="Colorful Shading Accent 6" w:semiHidden="0" w:uiPriority="71" w:unhideWhenUsed="0"/>
-    <w:lsdException w:name="Colorful List Accent 6" w:semiHidden="0" w:uiPriority="72" w:unhideWhenUsed="0"/>
-    <w:lsdException w:name="Colorful Grid Accent 6" w:semiHidden="0" w:uiPriority="73" w:unhideWhenUsed="0"/>
-    <w:lsdException w:name="Subtle Emphasis" w:semiHidden="0" w:uiPriority="19" w:unhideWhenUsed="0" w:qFormat="1"/>
-    <w:lsdException w:name="Intense Emphasis" w:semiHidden="0" w:uiPriority="21" w:unhideWhenUsed="0" w:qFormat="1"/>
-    <w:lsdException w:name="Subtle Reference" w:semiHidden="0" w:uiPriority="31" w:unhideWhenUsed="0" w:qFormat="1"/>
-    <w:lsdException w:name="Intense Reference" w:semiHidden="0" w:uiPriority="32" w:unhideWhenUsed="0" w:qFormat="1"/>
-    <w:lsdException w:name="Book Title" w:semiHidden="0" w:uiPriority="33" w:unhideWhenUsed="0" w:qFormat="1"/>
-    <w:lsdException w:name="Bibliography" w:uiPriority="37"/>
-    <w:lsdException w:name="TOC Heading" w:uiPriority="39" w:qFormat="1"/>
+  <w:latentStyles w:defLockedState="0" w:defUIPriority="99" w:defSemiHidden="0" w:defUnhideWhenUsed="0" w:defQFormat="0" w:count="371">
+    <w:lsdException w:name="Normal" w:uiPriority="0" w:qFormat="1"/>
+    <w:lsdException w:name="heading 1" w:uiPriority="9" w:qFormat="1"/>
+    <w:lsdException w:name="heading 2" w:semiHidden="1" w:uiPriority="9" w:unhideWhenUsed="1" w:qFormat="1"/>
+    <w:lsdException w:name="heading 3" w:semiHidden="1" w:uiPriority="9" w:unhideWhenUsed="1" w:qFormat="1"/>
+    <w:lsdException w:name="heading 4" w:semiHidden="1" w:uiPriority="9" w:unhideWhenUsed="1" w:qFormat="1"/>
+    <w:lsdException w:name="heading 5" w:semiHidden="1" w:uiPriority="9" w:unhideWhenUsed="1" w:qFormat="1"/>
+    <w:lsdException w:name="heading 6" w:semiHidden="1" w:uiPriority="9" w:unhideWhenUsed="1" w:qFormat="1"/>
+    <w:lsdException w:name="heading 7" w:semiHidden="1" w:uiPriority="9" w:unhideWhenUsed="1" w:qFormat="1"/>
+    <w:lsdException w:name="heading 8" w:semiHidden="1" w:uiPriority="9" w:unhideWhenUsed="1" w:qFormat="1"/>
+    <w:lsdException w:name="heading 9" w:semiHidden="1" w:uiPriority="9" w:unhideWhenUsed="1" w:qFormat="1"/>
+    <w:lsdException w:name="index 1" w:semiHidden="1" w:unhideWhenUsed="1"/>
+    <w:lsdException w:name="index 2" w:semiHidden="1" w:unhideWhenUsed="1"/>
+    <w:lsdException w:name="index 3" w:semiHidden="1" w:unhideWhenUsed="1"/>
+    <w:lsdException w:name="index 4" w:semiHidden="1" w:unhideWhenUsed="1"/>
+    <w:lsdException w:name="index 5" w:semiHidden="1" w:unhideWhenUsed="1"/>
+    <w:lsdException w:name="index 6" w:semiHidden="1" w:unhideWhenUsed="1"/>
+    <w:lsdException w:name="index 7" w:semiHidden="1" w:unhideWhenUsed="1"/>
+    <w:lsdException w:name="index 8" w:semiHidden="1" w:unhideWhenUsed="1"/>
+    <w:lsdException w:name="index 9" w:semiHidden="1" w:unhideWhenUsed="1"/>
+    <w:lsdException w:name="toc 1" w:semiHidden="1" w:uiPriority="39" w:unhideWhenUsed="1"/>
+    <w:lsdException w:name="toc 2" w:semiHidden="1" w:uiPriority="39" w:unhideWhenUsed="1"/>
+    <w:lsdException w:name="toc 3" w:semiHidden="1" w:uiPriority="39" w:unhideWhenUsed="1"/>
+    <w:lsdException w:name="toc 4" w:semiHidden="1" w:uiPriority="39" w:unhideWhenUsed="1"/>
+    <w:lsdException w:name="toc 5" w:semiHidden="1" w:uiPriority="39" w:unhideWhenUsed="1"/>
+    <w:lsdException w:name="toc 6" w:semiHidden="1" w:uiPriority="39" w:unhideWhenUsed="1"/>
+    <w:lsdException w:name="toc 7" w:semiHidden="1" w:uiPriority="39" w:unhideWhenUsed="1"/>
+    <w:lsdException w:name="toc 8" w:semiHidden="1" w:uiPriority="39" w:unhideWhenUsed="1"/>
+    <w:lsdException w:name="toc 9" w:semiHidden="1" w:uiPriority="39" w:unhideWhenUsed="1"/>
+    <w:lsdException w:name="Normal Indent" w:semiHidden="1" w:unhideWhenUsed="1"/>
+    <w:lsdException w:name="footnote text" w:semiHidden="1" w:unhideWhenUsed="1"/>
+    <w:lsdException w:name="annotation text" w:semiHidden="1" w:unhideWhenUsed="1"/>
+    <w:lsdException w:name="header" w:semiHidden="1" w:unhideWhenUsed="1"/>
+    <w:lsdException w:name="footer" w:semiHidden="1" w:unhideWhenUsed="1"/>
+    <w:lsdException w:name="index heading" w:semiHidden="1" w:unhideWhenUsed="1"/>
+    <w:lsdException w:name="caption" w:semiHidden="1" w:uiPriority="35" w:unhideWhenUsed="1" w:qFormat="1"/>
+    <w:lsdException w:name="table of figures" w:semiHidden="1" w:unhideWhenUsed="1"/>
+    <w:lsdException w:name="envelope address" w:semiHidden="1" w:unhideWhenUsed="1"/>
+    <w:lsdException w:name="envelope return" w:semiHidden="1" w:unhideWhenUsed="1"/>
+    <w:lsdException w:name="footnote reference" w:semiHidden="1" w:unhideWhenUsed="1"/>
+    <w:lsdException w:name="annotation reference" w:semiHidden="1" w:unhideWhenUsed="1"/>
+    <w:lsdException w:name="line number" w:semiHidden="1" w:unhideWhenUsed="1"/>
+    <w:lsdException w:name="page number" w:semiHidden="1" w:unhideWhenUsed="1"/>
+    <w:lsdException w:name="endnote reference" w:semiHidden="1" w:unhideWhenUsed="1"/>
+    <w:lsdException w:name="endnote text" w:semiHidden="1" w:unhideWhenUsed="1"/>
+    <w:lsdException w:name="table of authorities" w:semiHidden="1" w:unhideWhenUsed="1"/>
+    <w:lsdException w:name="macro" w:semiHidden="1" w:unhideWhenUsed="1"/>
+    <w:lsdException w:name="toa heading" w:semiHidden="1" w:unhideWhenUsed="1"/>
+    <w:lsdException w:name="List" w:semiHidden="1" w:unhideWhenUsed="1"/>
+    <w:lsdException w:name="List Bullet" w:semiHidden="1" w:unhideWhenUsed="1"/>
+    <w:lsdException w:name="List Number" w:semiHidden="1" w:unhideWhenUsed="1"/>
+    <w:lsdException w:name="List 2" w:semiHidden="1" w:unhideWhenUsed="1"/>
+    <w:lsdException w:name="List 3" w:semiHidden="1" w:unhideWhenUsed="1"/>
+    <w:lsdException w:name="List 4" w:semiHidden="1" w:unhideWhenUsed="1"/>
+    <w:lsdException w:name="List 5" w:semiHidden="1" w:unhideWhenUsed="1"/>
+    <w:lsdException w:name="List Bullet 2" w:semiHidden="1" w:unhideWhenUsed="1"/>
+    <w:lsdException w:name="List Bullet 3" w:semiHidden="1" w:unhideWhenUsed="1"/>
+    <w:lsdException w:name="List Bullet 4" w:semiHidden="1" w:unhideWhenUsed="1"/>
+    <w:lsdException w:name="List Bullet 5" w:semiHidden="1" w:unhideWhenUsed="1"/>
+    <w:lsdException w:name="List Number 2" w:semiHidden="1" w:unhideWhenUsed="1"/>
+    <w:lsdException w:name="List Number 3" w:semiHidden="1" w:unhideWhenUsed="1"/>
+    <w:lsdException w:name="List Number 4" w:semiHidden="1" w:unhideWhenUsed="1"/>
+    <w:lsdException w:name="List Number 5" w:semiHidden="1" w:unhideWhenUsed="1"/>
+    <w:lsdException w:name="Title" w:uiPriority="10" w:qFormat="1"/>
+    <w:lsdException w:name="Closing" w:semiHidden="1" w:unhideWhenUsed="1"/>
+    <w:lsdException w:name="Signature" w:semiHidden="1" w:unhideWhenUsed="1"/>
+    <w:lsdException w:name="Default Paragraph Font" w:semiHidden="1" w:uiPriority="1" w:unhideWhenUsed="1"/>
+    <w:lsdException w:name="Body Text" w:semiHidden="1" w:unhideWhenUsed="1"/>
+    <w:lsdException w:name="Body Text Indent" w:semiHidden="1" w:unhideWhenUsed="1"/>
+    <w:lsdException w:name="List Continue" w:semiHidden="1" w:unhideWhenUsed="1"/>
+    <w:lsdException w:name="List Continue 2" w:semiHidden="1" w:unhideWhenUsed="1"/>
+    <w:lsdException w:name="List Continue 3" w:semiHidden="1" w:unhideWhenUsed="1"/>
+    <w:lsdException w:name="List Continue 4" w:semiHidden="1" w:unhideWhenUsed="1"/>
+    <w:lsdException w:name="List Continue 5" w:semiHidden="1" w:unhideWhenUsed="1"/>
+    <w:lsdException w:name="Message Header" w:semiHidden="1" w:unhideWhenUsed="1"/>
+    <w:lsdException w:name="Subtitle" w:uiPriority="11" w:qFormat="1"/>
+    <w:lsdException w:name="Salutation" w:semiHidden="1" w:unhideWhenUsed="1"/>
+    <w:lsdException w:name="Date" w:semiHidden="1" w:unhideWhenUsed="1"/>
+    <w:lsdException w:name="Body Text First Indent" w:semiHidden="1" w:unhideWhenUsed="1"/>
+    <w:lsdException w:name="Body Text First Indent 2" w:semiHidden="1" w:unhideWhenUsed="1"/>
+    <w:lsdException w:name="Note Heading" w:semiHidden="1" w:unhideWhenUsed="1"/>
+    <w:lsdException w:name="Body Text 2" w:semiHidden="1" w:unhideWhenUsed="1"/>
+    <w:lsdException w:name="Body Text 3" w:semiHidden="1" w:unhideWhenUsed="1"/>
+    <w:lsdException w:name="Body Text Indent 2" w:semiHidden="1" w:unhideWhenUsed="1"/>
+    <w:lsdException w:name="Body Text Indent 3" w:semiHidden="1" w:unhideWhenUsed="1"/>
+    <w:lsdException w:name="Block Text" w:semiHidden="1" w:unhideWhenUsed="1"/>
+    <w:lsdException w:name="Hyperlink" w:semiHidden="1" w:unhideWhenUsed="1"/>
+    <w:lsdException w:name="FollowedHyperlink" w:semiHidden="1" w:unhideWhenUsed="1"/>
+    <w:lsdException w:name="Strong" w:uiPriority="22" w:qFormat="1"/>
+    <w:lsdException w:name="Emphasis" w:uiPriority="20" w:qFormat="1"/>
+    <w:lsdException w:name="Document Map" w:semiHidden="1" w:unhideWhenUsed="1"/>
+    <w:lsdException w:name="Plain Text" w:semiHidden="1" w:unhideWhenUsed="1"/>
+    <w:lsdException w:name="E-mail Signature" w:semiHidden="1" w:unhideWhenUsed="1"/>
+    <w:lsdException w:name="HTML Top of Form" w:semiHidden="1" w:unhideWhenUsed="1"/>
+    <w:lsdException w:name="HTML Bottom of Form" w:semiHidden="1" w:unhideWhenUsed="1"/>
+    <w:lsdException w:name="Normal (Web)" w:semiHidden="1" w:unhideWhenUsed="1"/>
+    <w:lsdException w:name="HTML Acronym" w:semiHidden="1" w:unhideWhenUsed="1"/>
+    <w:lsdException w:name="HTML Address" w:semiHidden="1" w:unhideWhenUsed="1"/>
+    <w:lsdException w:name="HTML Cite" w:semiHidden="1" w:unhideWhenUsed="1"/>
+    <w:lsdException w:name="HTML Code" w:semiHidden="1" w:unhideWhenUsed="1"/>
+    <w:lsdException w:name="HTML Definition" w:semiHidden="1" w:unhideWhenUsed="1"/>
+    <w:lsdException w:name="HTML Keyboard" w:semiHidden="1" w:unhideWhenUsed="1"/>
+    <w:lsdException w:name="HTML Preformatted" w:semiHidden="1" w:unhideWhenUsed="1"/>
+    <w:lsdException w:name="HTML Sample" w:semiHidden="1" w:unhideWhenUsed="1"/>
+    <w:lsdException w:name="HTML Typewriter" w:semiHidden="1" w:unhideWhenUsed="1"/>
+    <w:lsdException w:name="HTML Variable" w:semiHidden="1" w:unhideWhenUsed="1"/>
+    <w:lsdException w:name="Normal Table" w:semiHidden="1" w:unhideWhenUsed="1"/>
+    <w:lsdException w:name="annotation subject" w:semiHidden="1" w:unhideWhenUsed="1"/>
+    <w:lsdException w:name="No List" w:semiHidden="1" w:unhideWhenUsed="1"/>
+    <w:lsdException w:name="Outline List 1" w:semiHidden="1" w:unhideWhenUsed="1"/>
+    <w:lsdException w:name="Outline List 2" w:semiHidden="1" w:unhideWhenUsed="1"/>
+    <w:lsdException w:name="Outline List 3" w:semiHidden="1" w:unhideWhenUsed="1"/>
+    <w:lsdException w:name="Table Simple 1" w:semiHidden="1" w:unhideWhenUsed="1"/>
+    <w:lsdException w:name="Table Simple 2" w:semiHidden="1" w:unhideWhenUsed="1"/>
+    <w:lsdException w:name="Table Simple 3" w:semiHidden="1" w:unhideWhenUsed="1"/>
+    <w:lsdException w:name="Table Classic 1" w:semiHidden="1" w:unhideWhenUsed="1"/>
+    <w:lsdException w:name="Table Classic 2" w:semiHidden="1" w:unhideWhenUsed="1"/>
+    <w:lsdException w:name="Table Classic 3" w:semiHidden="1" w:unhideWhenUsed="1"/>
+    <w:lsdException w:name="Table Classic 4" w:semiHidden="1" w:unhideWhenUsed="1"/>
+    <w:lsdException w:name="Table Colorful 1" w:semiHidden="1" w:unhideWhenUsed="1"/>
+    <w:lsdException w:name="Table Colorful 2" w:semiHidden="1" w:unhideWhenUsed="1"/>
+    <w:lsdException w:name="Table Colorful 3" w:semiHidden="1" w:unhideWhenUsed="1"/>
+    <w:lsdException w:name="Table Columns 1" w:semiHidden="1" w:unhideWhenUsed="1"/>
+    <w:lsdException w:name="Table Columns 2" w:semiHidden="1" w:unhideWhenUsed="1"/>
+    <w:lsdException w:name="Table Columns 3" w:semiHidden="1" w:unhideWhenUsed="1"/>
+    <w:lsdException w:name="Table Columns 4" w:semiHidden="1" w:unhideWhenUsed="1"/>
+    <w:lsdException w:name="Table Columns 5" w:semiHidden="1" w:unhideWhenUsed="1"/>
+    <w:lsdException w:name="Table Grid 1" w:semiHidden="1" w:unhideWhenUsed="1"/>
+    <w:lsdException w:name="Table Grid 2" w:semiHidden="1" w:unhideWhenUsed="1"/>
+    <w:lsdException w:name="Table Grid 3" w:semiHidden="1" w:unhideWhenUsed="1"/>
+    <w:lsdException w:name="Table Grid 4" w:semiHidden="1" w:unhideWhenUsed="1"/>
+    <w:lsdException w:name="Table Grid 5" w:semiHidden="1" w:unhideWhenUsed="1"/>
+    <w:lsdException w:name="Table Grid 6" w:semiHidden="1" w:unhideWhenUsed="1"/>
+    <w:lsdException w:name="Table Grid 7" w:semiHidden="1" w:unhideWhenUsed="1"/>
+    <w:lsdException w:name="Table Grid 8" w:semiHidden="1" w:unhideWhenUsed="1"/>
+    <w:lsdException w:name="Table List 1" w:semiHidden="1" w:unhideWhenUsed="1"/>
+    <w:lsdException w:name="Table List 2" w:semiHidden="1" w:unhideWhenUsed="1"/>
+    <w:lsdException w:name="Table List 3" w:semiHidden="1" w:unhideWhenUsed="1"/>
+    <w:lsdException w:name="Table List 4" w:semiHidden="1" w:unhideWhenUsed="1"/>
+    <w:lsdException w:name="Table List 5" w:semiHidden="1" w:unhideWhenUsed="1"/>
+    <w:lsdException w:name="Table List 6" w:semiHidden="1" w:unhideWhenUsed="1"/>
+    <w:lsdException w:name="Table List 7" w:semiHidden="1" w:unhideWhenUsed="1"/>
+    <w:lsdException w:name="Table List 8" w:semiHidden="1" w:unhideWhenUsed="1"/>
+    <w:lsdException w:name="Table 3D effects 1" w:semiHidden="1" w:unhideWhenUsed="1"/>
+    <w:lsdException w:name="Table 3D effects 2" w:semiHidden="1" w:unhideWhenUsed="1"/>
+    <w:lsdException w:name="Table 3D effects 3" w:semiHidden="1" w:unhideWhenUsed="1"/>
+    <w:lsdException w:name="Table Contemporary" w:semiHidden="1" w:unhideWhenUsed="1"/>
+    <w:lsdException w:name="Table Elegant" w:semiHidden="1" w:unhideWhenUsed="1"/>
+    <w:lsdException w:name="Table Professional" w:semiHidden="1" w:unhideWhenUsed="1"/>
+    <w:lsdException w:name="Table Subtle 1" w:semiHidden="1" w:unhideWhenUsed="1"/>
+    <w:lsdException w:name="Table Subtle 2" w:semiHidden="1" w:unhideWhenUsed="1"/>
+    <w:lsdException w:name="Table Web 1" w:semiHidden="1" w:unhideWhenUsed="1"/>
+    <w:lsdException w:name="Table Web 2" w:semiHidden="1" w:unhideWhenUsed="1"/>
+    <w:lsdException w:name="Table Web 3" w:semiHidden="1" w:unhideWhenUsed="1"/>
+    <w:lsdException w:name="Balloon Text" w:semiHidden="1" w:unhideWhenUsed="1"/>
+    <w:lsdException w:name="Table Grid" w:uiPriority="39"/>
+    <w:lsdException w:name="Table Theme" w:semiHidden="1" w:unhideWhenUsed="1"/>
+    <w:lsdException w:name="Placeholder Text" w:semiHidden="1"/>
+    <w:lsdException w:name="No Spacing" w:uiPriority="1" w:qFormat="1"/>
+    <w:lsdException w:name="Light Shading" w:uiPriority="60"/>
+    <w:lsdException w:name="Light List" w:uiPriority="61"/>
+    <w:lsdException w:name="Light Grid" w:uiPriority="62"/>
+    <w:lsdException w:name="Medium Shading 1" w:uiPriority="63"/>
+    <w:lsdException w:name="Medium Shading 2" w:uiPriority="64"/>
+    <w:lsdException w:name="Medium List 1" w:uiPriority="65"/>
+    <w:lsdException w:name="Medium List 2" w:uiPriority="66"/>
+    <w:lsdException w:name="Medium Grid 1" w:uiPriority="67"/>
+    <w:lsdException w:name="Medium Grid 2" w:uiPriority="68"/>
+    <w:lsdException w:name="Medium Grid 3" w:uiPriority="69"/>
+    <w:lsdException w:name="Dark List" w:uiPriority="70"/>
+    <w:lsdException w:name="Colorful Shading" w:uiPriority="71"/>
+    <w:lsdException w:name="Colorful List" w:uiPriority="72"/>
+    <w:lsdException w:name="Colorful Grid" w:uiPriority="73"/>
+    <w:lsdException w:name="Light Shading Accent 1" w:uiPriority="60"/>
+    <w:lsdException w:name="Light List Accent 1" w:uiPriority="61"/>
+    <w:lsdException w:name="Light Grid Accent 1" w:uiPriority="62"/>
+    <w:lsdException w:name="Medium Shading 1 Accent 1" w:uiPriority="63"/>
+    <w:lsdException w:name="Medium Shading 2 Accent 1" w:uiPriority="64"/>
+    <w:lsdException w:name="Medium List 1 Accent 1" w:uiPriority="65"/>
+    <w:lsdException w:name="Revision" w:semiHidden="1"/>
+    <w:lsdException w:name="List Paragraph" w:uiPriority="34" w:qFormat="1"/>
+    <w:lsdException w:name="Quote" w:uiPriority="29" w:qFormat="1"/>
+    <w:lsdException w:name="Intense Quote" w:uiPriority="30" w:qFormat="1"/>
+    <w:lsdException w:name="Medium List 2 Accent 1" w:uiPriority="66"/>
+    <w:lsdException w:name="Medium Grid 1 Accent 1" w:uiPriority="67"/>
+    <w:lsdException w:name="Medium Grid 2 Accent 1" w:uiPriority="68"/>
+    <w:lsdException w:name="Medium Grid 3 Accent 1" w:uiPriority="69"/>
+    <w:lsdException w:name="Dark List Accent 1" w:uiPriority="70"/>
+    <w:lsdException w:name="Colorful Shading Accent 1" w:uiPriority="71"/>
+    <w:lsdException w:name="Colorful List Accent 1" w:uiPriority="72"/>
+    <w:lsdException w:name="Colorful Grid Accent 1" w:uiPriority="73"/>
+    <w:lsdException w:name="Light Shading Accent 2" w:uiPriority="60"/>
+    <w:lsdException w:name="Light List Accent 2" w:uiPriority="61"/>
+    <w:lsdException w:name="Light Grid Accent 2" w:uiPriority="62"/>
+    <w:lsdException w:name="Medium Shading 1 Accent 2" w:uiPriority="63"/>
+    <w:lsdException w:name="Medium Shading 2 Accent 2" w:uiPriority="64"/>
+    <w:lsdException w:name="Medium List 1 Accent 2" w:uiPriority="65"/>
+    <w:lsdException w:name="Medium List 2 Accent 2" w:uiPriority="66"/>
+    <w:lsdException w:name="Medium Grid 1 Accent 2" w:uiPriority="67"/>
+    <w:lsdException w:name="Medium Grid 2 Accent 2" w:uiPriority="68"/>
+    <w:lsdException w:name="Medium Grid 3 Accent 2" w:uiPriority="69"/>
+    <w:lsdException w:name="Dark List Accent 2" w:uiPriority="70"/>
+    <w:lsdException w:name="Colorful Shading Accent 2" w:uiPriority="71"/>
+    <w:lsdException w:name="Colorful List Accent 2" w:uiPriority="72"/>
+    <w:lsdException w:name="Colorful Grid Accent 2" w:uiPriority="73"/>
+    <w:lsdException w:name="Light Shading Accent 3" w:uiPriority="60"/>
+    <w:lsdException w:name="Light List Accent 3" w:uiPriority="61"/>
+    <w:lsdException w:name="Light Grid Accent 3" w:uiPriority="62"/>
+    <w:lsdException w:name="Medium Shading 1 Accent 3" w:uiPriority="63"/>
+    <w:lsdException w:name="Medium Shading 2 Accent 3" w:uiPriority="64"/>
+    <w:lsdException w:name="Medium List 1 Accent 3" w:uiPriority="65"/>
+    <w:lsdException w:name="Medium List 2 Accent 3" w:uiPriority="66"/>
+    <w:lsdException w:name="Medium Grid 1 Accent 3" w:uiPriority="67"/>
+    <w:lsdException w:name="Medium Grid 2 Accent 3" w:uiPriority="68"/>
+    <w:lsdException w:name="Medium Grid 3 Accent 3" w:uiPriority="69"/>
+    <w:lsdException w:name="Dark List Accent 3" w:uiPriority="70"/>
+    <w:lsdException w:name="Colorful Shading Accent 3" w:uiPriority="71"/>
+    <w:lsdException w:name="Colorful List Accent 3" w:uiPriority="72"/>
+    <w:lsdException w:name="Colorful Grid Accent 3" w:uiPriority="73"/>
+    <w:lsdException w:name="Light Shading Accent 4" w:uiPriority="60"/>
+    <w:lsdException w:name="Light List Accent 4" w:uiPriority="61"/>
+    <w:lsdException w:name="Light Grid Accent 4" w:uiPriority="62"/>
+    <w:lsdException w:name="Medium Shading 1 Accent 4" w:uiPriority="63"/>
+    <w:lsdException w:name="Medium Shading 2 Accent 4" w:uiPriority="64"/>
+    <w:lsdException w:name="Medium List 1 Accent 4" w:uiPriority="65"/>
+    <w:lsdException w:name="Medium List 2 Accent 4" w:uiPriority="66"/>
+    <w:lsdException w:name="Medium Grid 1 Accent 4" w:uiPriority="67"/>
+    <w:lsdException w:name="Medium Grid 2 Accent 4" w:uiPriority="68"/>
+    <w:lsdException w:name="Medium Grid 3 Accent 4" w:uiPriority="69"/>
+    <w:lsdException w:name="Dark List Accent 4" w:uiPriority="70"/>
+    <w:lsdException w:name="Colorful Shading Accent 4" w:uiPriority="71"/>
+    <w:lsdException w:name="Colorful List Accent 4" w:uiPriority="72"/>
+    <w:lsdException w:name="Colorful Grid Accent 4" w:uiPriority="73"/>
+    <w:lsdException w:name="Light Shading Accent 5" w:uiPriority="60"/>
+    <w:lsdException w:name="Light List Accent 5" w:uiPriority="61"/>
+    <w:lsdException w:name="Light Grid Accent 5" w:uiPriority="62"/>
+    <w:lsdException w:name="Medium Shading 1 Accent 5" w:uiPriority="63"/>
+    <w:lsdException w:name="Medium Shading 2 Accent 5" w:uiPriority="64"/>
+    <w:lsdException w:name="Medium List 1 Accent 5" w:uiPriority="65"/>
+    <w:lsdException w:name="Medium List 2 Accent 5" w:uiPriority="66"/>
+    <w:lsdException w:name="Medium Grid 1 Accent 5" w:uiPriority="67"/>
+    <w:lsdException w:name="Medium Grid 2 Accent 5" w:uiPriority="68"/>
+    <w:lsdException w:name="Medium Grid 3 Accent 5" w:uiPriority="69"/>
+    <w:lsdException w:name="Dark List Accent 5" w:uiPriority="70"/>
+    <w:lsdException w:name="Colorful Shading Accent 5" w:uiPriority="71"/>
+    <w:lsdException w:name="Colorful List Accent 5" w:uiPriority="72"/>
+    <w:lsdException w:name="Colorful Grid Accent 5" w:uiPriority="73"/>
+    <w:lsdException w:name="Light Shading Accent 6" w:uiPriority="60"/>
+    <w:lsdException w:name="Light List Accent 6" w:uiPriority="61"/>
+    <w:lsdException w:name="Light Grid Accent 6" w:uiPriority="62"/>
+    <w:lsdException w:name="Medium Shading 1 Accent 6" w:uiPriority="63"/>
+    <w:lsdException w:name="Medium Shading 2 Accent 6" w:uiPriority="64"/>
+    <w:lsdException w:name="Medium List 1 Accent 6" w:uiPriority="65"/>
+    <w:lsdException w:name="Medium List 2 Accent 6" w:uiPriority="66"/>
+    <w:lsdException w:name="Medium Grid 1 Accent 6" w:uiPriority="67"/>
+    <w:lsdException w:name="Medium Grid 2 Accent 6" w:uiPriority="68"/>
+    <w:lsdException w:name="Medium Grid 3 Accent 6" w:uiPriority="69"/>
+    <w:lsdException w:name="Dark List Accent 6" w:uiPriority="70"/>
+    <w:lsdException w:name="Colorful Shading Accent 6" w:uiPriority="71"/>
+    <w:lsdException w:name="Colorful List Accent 6" w:uiPriority="72"/>
+    <w:lsdException w:name="Colorful Grid Accent 6" w:uiPriority="73"/>
+    <w:lsdException w:name="Subtle Emphasis" w:uiPriority="19" w:qFormat="1"/>
+    <w:lsdException w:name="Intense Emphasis" w:uiPriority="21" w:qFormat="1"/>
+    <w:lsdException w:name="Subtle Reference" w:uiPriority="31" w:qFormat="1"/>
+    <w:lsdException w:name="Intense Reference" w:uiPriority="32" w:qFormat="1"/>
+    <w:lsdException w:name="Book Title" w:uiPriority="33" w:qFormat="1"/>
+    <w:lsdException w:name="Bibliography" w:semiHidden="1" w:uiPriority="37" w:unhideWhenUsed="1"/>
+    <w:lsdException w:name="TOC Heading" w:semiHidden="1" w:uiPriority="39" w:unhideWhenUsed="1" w:qFormat="1"/>
+    <w:lsdException w:name="Plain Table 1" w:uiPriority="41"/>
+    <w:lsdException w:name="Plain Table 2" w:uiPriority="42"/>
+    <w:lsdException w:name="Plain Table 3" w:uiPriority="43"/>
+    <w:lsdException w:name="Plain Table 4" w:uiPriority="44"/>
+    <w:lsdException w:name="Plain Table 5" w:uiPriority="45"/>
+    <w:lsdException w:name="Grid Table Light" w:uiPriority="40"/>
+    <w:lsdException w:name="Grid Table 1 Light" w:uiPriority="46"/>
+    <w:lsdException w:name="Grid Table 2" w:uiPriority="47"/>
+    <w:lsdException w:name="Grid Table 3" w:uiPriority="48"/>
+    <w:lsdException w:name="Grid Table 4" w:uiPriority="49"/>
+    <w:lsdException w:name="Grid Table 5 Dark" w:uiPriority="50"/>
+    <w:lsdException w:name="Grid Table 6 Colorful" w:uiPriority="51"/>
+    <w:lsdException w:name="Grid Table 7 Colorful" w:uiPriority="52"/>
+    <w:lsdException w:name="Grid Table 1 Light Accent 1" w:uiPriority="46"/>
+    <w:lsdException w:name="Grid Table 2 Accent 1" w:uiPriority="47"/>
+    <w:lsdException w:name="Grid Table 3 Accent 1" w:uiPriority="48"/>
+    <w:lsdException w:name="Grid Table 4 Accent 1" w:uiPriority="49"/>
+    <w:lsdException w:name="Grid Table 5 Dark Accent 1" w:uiPriority="50"/>
+    <w:lsdException w:name="Grid Table 6 Colorful Accent 1" w:uiPriority="51"/>
+    <w:lsdException w:name="Grid Table 7 Colorful Accent 1" w:uiPriority="52"/>
+    <w:lsdException w:name="Grid Table 1 Light Accent 2" w:uiPriority="46"/>
+    <w:lsdException w:name="Grid Table 2 Accent 2" w:uiPriority="47"/>
+    <w:lsdException w:name="Grid Table 3 Accent 2" w:uiPriority="48"/>
+    <w:lsdException w:name="Grid Table 4 Accent 2" w:uiPriority="49"/>
+    <w:lsdException w:name="Grid Table 5 Dark Accent 2" w:uiPriority="50"/>
+    <w:lsdException w:name="Grid Table 6 Colorful Accent 2" w:uiPriority="51"/>
+    <w:lsdException w:name="Grid Table 7 Colorful Accent 2" w:uiPriority="52"/>
+    <w:lsdException w:name="Grid Table 1 Light Accent 3" w:uiPriority="46"/>
+    <w:lsdException w:name="Grid Table 2 Accent 3" w:uiPriority="47"/>
+    <w:lsdException w:name="Grid Table 3 Accent 3" w:uiPriority="48"/>
+    <w:lsdException w:name="Grid Table 4 Accent 3" w:uiPriority="49"/>
+    <w:lsdException w:name="Grid Table 5 Dark Accent 3" w:uiPriority="50"/>
+    <w:lsdException w:name="Grid Table 6 Colorful Accent 3" w:uiPriority="51"/>
+    <w:lsdException w:name="Grid Table 7 Colorful Accent 3" w:uiPriority="52"/>
+    <w:lsdException w:name="Grid Table 1 Light Accent 4" w:uiPriority="46"/>
+    <w:lsdException w:name="Grid Table 2 Accent 4" w:uiPriority="47"/>
+    <w:lsdException w:name="Grid Table 3 Accent 4" w:uiPriority="48"/>
+    <w:lsdException w:name="Grid Table 4 Accent 4" w:uiPriority="49"/>
+    <w:lsdException w:name="Grid Table 5 Dark Accent 4" w:uiPriority="50"/>
+    <w:lsdException w:name="Grid Table 6 Colorful Accent 4" w:uiPriority="51"/>
+    <w:lsdException w:name="Grid Table 7 Colorful Accent 4" w:uiPriority="52"/>
+    <w:lsdException w:name="Grid Table 1 Light Accent 5" w:uiPriority="46"/>
+    <w:lsdException w:name="Grid Table 2 Accent 5" w:uiPriority="47"/>
+    <w:lsdException w:name="Grid Table 3 Accent 5" w:uiPriority="48"/>
+    <w:lsdException w:name="Grid Table 4 Accent 5" w:uiPriority="49"/>
+    <w:lsdException w:name="Grid Table 5 Dark Accent 5" w:uiPriority="50"/>
+    <w:lsdException w:name="Grid Table 6 Colorful Accent 5" w:uiPriority="51"/>
+    <w:lsdException w:name="Grid Table 7 Colorful Accent 5" w:uiPriority="52"/>
+    <w:lsdException w:name="Grid Table 1 Light Accent 6" w:uiPriority="46"/>
+    <w:lsdException w:name="Grid Table 2 Accent 6" w:uiPriority="47"/>
+    <w:lsdException w:name="Grid Table 3 Accent 6" w:uiPriority="48"/>
+    <w:lsdException w:name="Grid Table 4 Accent 6" w:uiPriority="49"/>
+    <w:lsdException w:name="Grid Table 5 Dark Accent 6" w:uiPriority="50"/>
+    <w:lsdException w:name="Grid Table 6 Colorful Accent 6" w:uiPriority="51"/>
+    <w:lsdException w:name="Grid Table 7 Colorful Accent 6" w:uiPriority="52"/>
+    <w:lsdException w:name="List Table 1 Light" w:uiPriority="46"/>
+    <w:lsdException w:name="List Table 2" w:uiPriority="47"/>
+    <w:lsdException w:name="List Table 3" w:uiPriority="48"/>
+    <w:lsdException w:name="List Table 4" w:uiPriority="49"/>
+    <w:lsdException w:name="List Table 5 Dark" w:uiPriority="50"/>
+    <w:lsdException w:name="List Table 6 Colorful" w:uiPriority="51"/>
+    <w:lsdException w:name="List Table 7 Colorful" w:uiPriority="52"/>
+    <w:lsdException w:name="List Table 1 Light Accent 1" w:uiPriority="46"/>
+    <w:lsdException w:name="List Table 2 Accent 1" w:uiPriority="47"/>
+    <w:lsdException w:name="List Table 3 Accent 1" w:uiPriority="48"/>
+    <w:lsdException w:name="List Table 4 Accent 1" w:uiPriority="49"/>
+    <w:lsdException w:name="List Table 5 Dark Accent 1" w:uiPriority="50"/>
+    <w:lsdException w:name="List Table 6 Colorful Accent 1" w:uiPriority="51"/>
+    <w:lsdException w:name="List Table 7 Colorful Accent 1" w:uiPriority="52"/>
+    <w:lsdException w:name="List Table 1 Light Accent 2" w:uiPriority="46"/>
+    <w:lsdException w:name="List Table 2 Accent 2" w:uiPriority="47"/>
+    <w:lsdException w:name="List Table 3 Accent 2" w:uiPriority="48"/>
+    <w:lsdException w:name="List Table 4 Accent 2" w:uiPriority="49"/>
+    <w:lsdException w:name="List Table 5 Dark Accent 2" w:uiPriority="50"/>
+    <w:lsdException w:name="List Table 6 Colorful Accent 2" w:uiPriority="51"/>
+    <w:lsdException w:name="List Table 7 Colorful Accent 2" w:uiPriority="52"/>
+    <w:lsdException w:name="List Table 1 Light Accent 3" w:uiPriority="46"/>
+    <w:lsdException w:name="List Table 2 Accent 3" w:uiPriority="47"/>
+    <w:lsdException w:name="List Table 3 Accent 3" w:uiPriority="48"/>
+    <w:lsdException w:name="List Table 4 Accent 3" w:uiPriority="49"/>
+    <w:lsdException w:name="List Table 5 Dark Accent 3" w:uiPriority="50"/>
+    <w:lsdException w:name="List Table 6 Colorful Accent 3" w:uiPriority="51"/>
+    <w:lsdException w:name="List Table 7 Colorful Accent 3" w:uiPriority="52"/>
+    <w:lsdException w:name="List Table 1 Light Accent 4" w:uiPriority="46"/>
+    <w:lsdException w:name="List Table 2 Accent 4" w:uiPriority="47"/>
+    <w:lsdException w:name="List Table 3 Accent 4" w:uiPriority="48"/>
+    <w:lsdException w:name="List Table 4 Accent 4" w:uiPriority="49"/>
+    <w:lsdException w:name="List Table 5 Dark Accent 4" w:uiPriority="50"/>
+    <w:lsdException w:name="List Table 6 Colorful Accent 4" w:uiPriority="51"/>
+    <w:lsdException w:name="List Table 7 Colorful Accent 4" w:uiPriority="52"/>
+    <w:lsdException w:name="List Table 1 Light Accent 5" w:uiPriority="46"/>
+    <w:lsdException w:name="List Table 2 Accent 5" w:uiPriority="47"/>
+    <w:lsdException w:name="List Table 3 Accent 5" w:uiPriority="48"/>
+    <w:lsdException w:name="List Table 4 Accent 5" w:uiPriority="49"/>
+    <w:lsdException w:name="List Table 5 Dark Accent 5" w:uiPriority="50"/>
+    <w:lsdException w:name="List Table 6 Colorful Accent 5" w:uiPriority="51"/>
+    <w:lsdException w:name="List Table 7 Colorful Accent 5" w:uiPriority="52"/>
+    <w:lsdException w:name="List Table 1 Light Accent 6" w:uiPriority="46"/>
+    <w:lsdException w:name="List Table 2 Accent 6" w:uiPriority="47"/>
+    <w:lsdException w:name="List Table 3 Accent 6" w:uiPriority="48"/>
+    <w:lsdException w:name="List Table 4 Accent 6" w:uiPriority="49"/>
+    <w:lsdException w:name="List Table 5 Dark Accent 6" w:uiPriority="50"/>
+    <w:lsdException w:name="List Table 6 Colorful Accent 6" w:uiPriority="51"/>
+    <w:lsdException w:name="List Table 7 Colorful Accent 6" w:uiPriority="52"/>
   </w:latentStyles>
   <w:style w:type="paragraph" w:default="1" w:styleId="Normal">
     <w:name w:val="Normal"/>
@@ -15840,7 +15640,7 @@
   <a:extraClrSchemeLst/>
   <a:extLst>
     <a:ext uri="{05A4C25C-085E-4340-85A3-A5531E510DB2}">
-      <thm15:themeFamily xmlns="" xmlns:thm15="http://schemas.microsoft.com/office/thememl/2012/main" name="Office Theme" id="{62F939B6-93AF-4DB8-9C6B-D6C7DFDC589F}" vid="{4A3C46E8-61CC-4603-A589-7422A47A8E4A}"/>
+      <thm15:themeFamily xmlns:thm15="http://schemas.microsoft.com/office/thememl/2012/main" name="Office Theme" id="{62F939B6-93AF-4DB8-9C6B-D6C7DFDC589F}" vid="{4A3C46E8-61CC-4603-A589-7422A47A8E4A}"/>
     </a:ext>
   </a:extLst>
 </a:theme>

</xml_diff>